<commit_message>
Updat my Study Questions doc and add programs from study sessions 3
</commit_message>
<xml_diff>
--- a/Documents/Study Questions.docx
+++ b/Documents/Study Questions.docx
@@ -302,6 +302,7 @@
         <w:pStyle w:val="NoteLevel3"/>
       </w:pPr>
       <w:r>
+        <w:lastRenderedPageBreak/>
         <w:t>Manages memory</w:t>
       </w:r>
     </w:p>
@@ -512,7 +513,6 @@
       </w:pPr>
       <w:proofErr w:type="spellStart"/>
       <w:r>
-        <w:lastRenderedPageBreak/>
         <w:t>Golub</w:t>
       </w:r>
       <w:proofErr w:type="spellEnd"/>
@@ -1329,8 +1329,6 @@
       <w:r>
         <w:t>\n</w:t>
       </w:r>
-      <w:bookmarkStart w:id="2" w:name="_GoBack"/>
-      <w:bookmarkEnd w:id="2"/>
     </w:p>
     <w:p>
       <w:pPr>
@@ -1343,6 +1341,1347 @@
           <w:titlePg/>
           <w:docGrid w:type="lines" w:linePitch="360"/>
         </w:sectPr>
+      </w:pPr>
+    </w:p>
+    <w:p>
+      <w:pPr>
+        <w:pStyle w:val="NoteLevel1"/>
+      </w:pPr>
+      <w:proofErr w:type="spellStart"/>
+      <w:r>
+        <w:t>Golub</w:t>
+      </w:r>
+      <w:proofErr w:type="spellEnd"/>
+    </w:p>
+    <w:p>
+      <w:pPr>
+        <w:pStyle w:val="NoteLevel2"/>
+      </w:pPr>
+      <w:r>
+        <w:t>1.  What are the three logical operators?</w:t>
+      </w:r>
+    </w:p>
+    <w:p>
+      <w:pPr>
+        <w:pStyle w:val="NoteLevel3"/>
+      </w:pPr>
+      <w:r>
+        <w:t>== &lt;, &gt;</w:t>
+      </w:r>
+    </w:p>
+    <w:p>
+      <w:pPr>
+        <w:pStyle w:val="NoteLevel2"/>
+      </w:pPr>
+      <w:r>
+        <w:t>2.  Write "truth-tables" for &amp;&amp; and ||.</w:t>
+      </w:r>
+    </w:p>
+    <w:p>
+      <w:pPr>
+        <w:pStyle w:val="NoteLevel3"/>
+      </w:pPr>
+      <w:r>
+        <w:t>TFFF</w:t>
+      </w:r>
+    </w:p>
+    <w:p>
+      <w:pPr>
+        <w:pStyle w:val="NoteLevel3"/>
+      </w:pPr>
+      <w:r>
+        <w:t>TTTF</w:t>
+      </w:r>
+    </w:p>
+    <w:p>
+      <w:pPr>
+        <w:pStyle w:val="NoteLevel2"/>
+      </w:pPr>
+      <w:r>
+        <w:t>3.   Is the following </w:t>
+      </w:r>
+      <w:proofErr w:type="spellStart"/>
+      <w:proofErr w:type="gramStart"/>
+      <w:r>
+        <w:t>boolean</w:t>
+      </w:r>
+      <w:proofErr w:type="spellEnd"/>
+      <w:proofErr w:type="gramEnd"/>
+      <w:r>
+        <w:t> expression true or false?    ((3 &lt; 5) &amp;</w:t>
+      </w:r>
+      <w:proofErr w:type="gramStart"/>
+      <w:r>
+        <w:t>&amp; !(</w:t>
+      </w:r>
+      <w:proofErr w:type="gramEnd"/>
+      <w:r>
+        <w:t>1 &gt; 14) &amp;&amp; (-5 &lt; -15)) || ((6 == 6) &amp;&amp; !(2 == 2))</w:t>
+      </w:r>
+    </w:p>
+    <w:p>
+      <w:pPr>
+        <w:pStyle w:val="NoteLevel3"/>
+      </w:pPr>
+      <w:r>
+        <w:t>False</w:t>
+      </w:r>
+    </w:p>
+    <w:p>
+      <w:pPr>
+        <w:pStyle w:val="NoteLevel2"/>
+      </w:pPr>
+      <w:r>
+        <w:t>4.  If s1 and s2 are variables representing Strings, what Java </w:t>
+      </w:r>
+      <w:proofErr w:type="spellStart"/>
+      <w:proofErr w:type="gramStart"/>
+      <w:r>
+        <w:t>boolean</w:t>
+      </w:r>
+      <w:proofErr w:type="spellEnd"/>
+      <w:proofErr w:type="gramEnd"/>
+      <w:r>
+        <w:t> expression is equivalent to "s1 is not the same as s2"?</w:t>
+      </w:r>
+    </w:p>
+    <w:p>
+      <w:pPr>
+        <w:pStyle w:val="NoteLevel3"/>
+      </w:pPr>
+      <w:proofErr w:type="gramStart"/>
+      <w:r>
+        <w:t>s1</w:t>
+      </w:r>
+      <w:proofErr w:type="gramEnd"/>
+      <w:r>
+        <w:t xml:space="preserve"> != s2</w:t>
+      </w:r>
+    </w:p>
+    <w:p>
+      <w:pPr>
+        <w:pStyle w:val="NoteLevel2"/>
+      </w:pPr>
+      <w:r>
+        <w:t>5.  What statement must be included at the top of a file in order to use the Scanner in the file?</w:t>
+      </w:r>
+    </w:p>
+    <w:p>
+      <w:pPr>
+        <w:pStyle w:val="NoteLevel3"/>
+      </w:pPr>
+      <w:proofErr w:type="spellStart"/>
+      <w:r>
+        <w:t>Java.util.Scanner</w:t>
+      </w:r>
+      <w:proofErr w:type="spellEnd"/>
+    </w:p>
+    <w:p>
+      <w:pPr>
+        <w:pStyle w:val="NoteLevel2"/>
+      </w:pPr>
+      <w:r>
+        <w:t>6.  Write a java class called "</w:t>
+      </w:r>
+      <w:proofErr w:type="spellStart"/>
+      <w:r>
+        <w:t>UserInput</w:t>
+      </w:r>
+      <w:proofErr w:type="spellEnd"/>
+      <w:r>
+        <w:t xml:space="preserve">".  In the main method, declare three variables:  an </w:t>
+      </w:r>
+      <w:proofErr w:type="spellStart"/>
+      <w:r>
+        <w:t>int</w:t>
+      </w:r>
+      <w:proofErr w:type="spellEnd"/>
+      <w:r>
+        <w:t>, a float, and a String.  Name the variables "age", "weight", and "name".  Create a variable called "scan" of type Scanner, and set it equal to a new Scanner.  (Use the syntax shown in class).  Prompt the user to enter his/her age, weight, and name - read these entries in using the scanner and set the variables accordingly.  Then print the values of the three variables with appropriate labels.  For example:  "Name:  Frank     Age:  17    weight:  151.4".</w:t>
+      </w:r>
+    </w:p>
+    <w:p>
+      <w:pPr>
+        <w:pStyle w:val="NoteLevel3"/>
+      </w:pPr>
+      <w:proofErr w:type="gramStart"/>
+      <w:r>
+        <w:t>import</w:t>
+      </w:r>
+      <w:proofErr w:type="gramEnd"/>
+      <w:r>
+        <w:t xml:space="preserve"> </w:t>
+      </w:r>
+      <w:proofErr w:type="spellStart"/>
+      <w:r>
+        <w:t>java.util.Scanner</w:t>
+      </w:r>
+      <w:proofErr w:type="spellEnd"/>
+    </w:p>
+    <w:p>
+      <w:pPr>
+        <w:pStyle w:val="NoteLevel3"/>
+      </w:pPr>
+      <w:proofErr w:type="gramStart"/>
+      <w:r>
+        <w:t>public</w:t>
+      </w:r>
+      <w:proofErr w:type="gramEnd"/>
+      <w:r>
+        <w:t xml:space="preserve"> class </w:t>
+      </w:r>
+      <w:proofErr w:type="spellStart"/>
+      <w:r>
+        <w:t>UserInput</w:t>
+      </w:r>
+      <w:proofErr w:type="spellEnd"/>
+      <w:r>
+        <w:t xml:space="preserve"> {</w:t>
+      </w:r>
+    </w:p>
+    <w:p>
+      <w:pPr>
+        <w:pStyle w:val="NoteLevel4"/>
+      </w:pPr>
+      <w:proofErr w:type="gramStart"/>
+      <w:r>
+        <w:t>public</w:t>
+      </w:r>
+      <w:proofErr w:type="gramEnd"/>
+      <w:r>
+        <w:t xml:space="preserve"> static void main(String[] </w:t>
+      </w:r>
+      <w:proofErr w:type="spellStart"/>
+      <w:r>
+        <w:t>args</w:t>
+      </w:r>
+      <w:proofErr w:type="spellEnd"/>
+      <w:r>
+        <w:t>) {</w:t>
+      </w:r>
+    </w:p>
+    <w:p>
+      <w:pPr>
+        <w:pStyle w:val="NoteLevel5"/>
+      </w:pPr>
+      <w:proofErr w:type="spellStart"/>
+      <w:proofErr w:type="gramStart"/>
+      <w:r>
+        <w:t>int</w:t>
+      </w:r>
+      <w:proofErr w:type="spellEnd"/>
+      <w:proofErr w:type="gramEnd"/>
+      <w:r>
+        <w:t xml:space="preserve"> age, weight;</w:t>
+      </w:r>
+    </w:p>
+    <w:p>
+      <w:pPr>
+        <w:pStyle w:val="NoteLevel5"/>
+      </w:pPr>
+      <w:r>
+        <w:t>String name;</w:t>
+      </w:r>
+    </w:p>
+    <w:p>
+      <w:pPr>
+        <w:pStyle w:val="NoteLevel5"/>
+      </w:pPr>
+      <w:r>
+        <w:t xml:space="preserve">Scanner </w:t>
+      </w:r>
+      <w:proofErr w:type="spellStart"/>
+      <w:r>
+        <w:t>sc</w:t>
+      </w:r>
+      <w:proofErr w:type="spellEnd"/>
+      <w:r>
+        <w:t xml:space="preserve"> = new </w:t>
+      </w:r>
+      <w:proofErr w:type="gramStart"/>
+      <w:r>
+        <w:t>Scanner(</w:t>
+      </w:r>
+      <w:proofErr w:type="gramEnd"/>
+      <w:r>
+        <w:t>System.in);</w:t>
+      </w:r>
+    </w:p>
+    <w:p>
+      <w:pPr>
+        <w:pStyle w:val="NoteLevel5"/>
+      </w:pPr>
+      <w:proofErr w:type="spellStart"/>
+      <w:proofErr w:type="gramStart"/>
+      <w:r>
+        <w:t>S</w:t>
+      </w:r>
+      <w:r>
+        <w:t>ystem</w:t>
+      </w:r>
+      <w:r>
+        <w:t>.out.println</w:t>
+      </w:r>
+      <w:proofErr w:type="spellEnd"/>
+      <w:r>
+        <w:t>(</w:t>
+      </w:r>
+      <w:proofErr w:type="gramEnd"/>
+      <w:r>
+        <w:t>“What is your name?”)</w:t>
+      </w:r>
+    </w:p>
+    <w:p>
+      <w:pPr>
+        <w:pStyle w:val="NoteLevel5"/>
+      </w:pPr>
+      <w:proofErr w:type="gramStart"/>
+      <w:r>
+        <w:t>name</w:t>
+      </w:r>
+      <w:proofErr w:type="gramEnd"/>
+      <w:r>
+        <w:t xml:space="preserve"> = </w:t>
+      </w:r>
+      <w:proofErr w:type="spellStart"/>
+      <w:r>
+        <w:t>sc.next</w:t>
+      </w:r>
+      <w:proofErr w:type="spellEnd"/>
+      <w:r>
+        <w:t>()</w:t>
+      </w:r>
+    </w:p>
+    <w:p>
+      <w:pPr>
+        <w:pStyle w:val="NoteLevel5"/>
+      </w:pPr>
+      <w:proofErr w:type="spellStart"/>
+      <w:proofErr w:type="gramStart"/>
+      <w:r>
+        <w:t>System</w:t>
+      </w:r>
+      <w:r>
+        <w:t>.out.println</w:t>
+      </w:r>
+      <w:proofErr w:type="spellEnd"/>
+      <w:r>
+        <w:t>(</w:t>
+      </w:r>
+      <w:proofErr w:type="gramEnd"/>
+      <w:r>
+        <w:t>“</w:t>
+      </w:r>
+      <w:r>
+        <w:t>How old are you?</w:t>
+      </w:r>
+      <w:r>
+        <w:t>”)</w:t>
+      </w:r>
+    </w:p>
+    <w:p>
+      <w:pPr>
+        <w:pStyle w:val="NoteLevel5"/>
+      </w:pPr>
+      <w:proofErr w:type="gramStart"/>
+      <w:r>
+        <w:t>age</w:t>
+      </w:r>
+      <w:proofErr w:type="gramEnd"/>
+      <w:r>
+        <w:t xml:space="preserve"> = </w:t>
+      </w:r>
+      <w:proofErr w:type="spellStart"/>
+      <w:r>
+        <w:t>sc.nextInt</w:t>
+      </w:r>
+      <w:proofErr w:type="spellEnd"/>
+      <w:r>
+        <w:t>()</w:t>
+      </w:r>
+    </w:p>
+    <w:p>
+      <w:pPr>
+        <w:pStyle w:val="NoteLevel5"/>
+      </w:pPr>
+      <w:proofErr w:type="spellStart"/>
+      <w:proofErr w:type="gramStart"/>
+      <w:r>
+        <w:t>System</w:t>
+      </w:r>
+      <w:r>
+        <w:t>.out.println</w:t>
+      </w:r>
+      <w:proofErr w:type="spellEnd"/>
+      <w:r>
+        <w:t>(</w:t>
+      </w:r>
+      <w:proofErr w:type="gramEnd"/>
+      <w:r>
+        <w:t>“</w:t>
+      </w:r>
+      <w:r>
+        <w:t>How much do you weigh?</w:t>
+      </w:r>
+      <w:r>
+        <w:t>”)</w:t>
+      </w:r>
+    </w:p>
+    <w:p>
+      <w:pPr>
+        <w:pStyle w:val="NoteLevel5"/>
+      </w:pPr>
+      <w:proofErr w:type="gramStart"/>
+      <w:r>
+        <w:t>weight</w:t>
+      </w:r>
+      <w:proofErr w:type="gramEnd"/>
+      <w:r>
+        <w:t xml:space="preserve"> = </w:t>
+      </w:r>
+      <w:proofErr w:type="spellStart"/>
+      <w:r>
+        <w:t>sc.nextInt</w:t>
+      </w:r>
+      <w:proofErr w:type="spellEnd"/>
+      <w:r>
+        <w:t>()</w:t>
+      </w:r>
+      <w:r>
+        <w:t>;</w:t>
+      </w:r>
+    </w:p>
+    <w:p>
+      <w:pPr>
+        <w:pStyle w:val="NoteLevel5"/>
+      </w:pPr>
+      <w:proofErr w:type="spellStart"/>
+      <w:proofErr w:type="gramStart"/>
+      <w:r>
+        <w:t>System.out.println</w:t>
+      </w:r>
+      <w:proofErr w:type="spellEnd"/>
+      <w:r>
+        <w:t>(</w:t>
+      </w:r>
+      <w:proofErr w:type="gramEnd"/>
+      <w:r>
+        <w:t>“Name:  “+name+”     Age: “+age+”    weight:  “+weight);</w:t>
+      </w:r>
+    </w:p>
+    <w:p>
+      <w:pPr>
+        <w:pStyle w:val="NoteLevel4"/>
+      </w:pPr>
+      <w:r>
+        <w:t>}</w:t>
+      </w:r>
+    </w:p>
+    <w:p>
+      <w:pPr>
+        <w:pStyle w:val="NoteLevel3"/>
+      </w:pPr>
+      <w:r>
+        <w:t>}</w:t>
+      </w:r>
+    </w:p>
+    <w:p>
+      <w:pPr>
+        <w:pStyle w:val="NoteLevel2"/>
+      </w:pPr>
+      <w:r>
+        <w:t>7.  Write a java class called "</w:t>
+      </w:r>
+      <w:proofErr w:type="spellStart"/>
+      <w:r>
+        <w:t>FahrenheitToCelsius</w:t>
+      </w:r>
+      <w:proofErr w:type="spellEnd"/>
+      <w:r>
+        <w:t>".  The main method will ask the user to enter a temperature in Fahrenheit.  (Use a variable of type</w:t>
+      </w:r>
+      <w:r>
+        <w:t xml:space="preserve"> </w:t>
+      </w:r>
+      <w:r>
+        <w:rPr>
+          <w:b/>
+          <w:bCs/>
+        </w:rPr>
+        <w:t>double</w:t>
+      </w:r>
+      <w:r>
+        <w:t> to store the value.)  Then calculate the equivalent temperature in Celsius, and print out a message telling the user what you found.  [Recall: C = (5/9)(F-32).]  Hint:  Be careful about doing arithmetic with integers!  Check your program by entering 212 degrees.  The output should be 100.</w:t>
+      </w:r>
+    </w:p>
+    <w:p>
+      <w:pPr>
+        <w:pStyle w:val="NoteLevel3"/>
+      </w:pPr>
+      <w:proofErr w:type="gramStart"/>
+      <w:r>
+        <w:t>import</w:t>
+      </w:r>
+      <w:proofErr w:type="gramEnd"/>
+      <w:r>
+        <w:t xml:space="preserve"> </w:t>
+      </w:r>
+      <w:proofErr w:type="spellStart"/>
+      <w:r>
+        <w:t>java.util.Scanner</w:t>
+      </w:r>
+      <w:proofErr w:type="spellEnd"/>
+    </w:p>
+    <w:p>
+      <w:pPr>
+        <w:pStyle w:val="NoteLevel3"/>
+      </w:pPr>
+      <w:proofErr w:type="gramStart"/>
+      <w:r>
+        <w:t>public</w:t>
+      </w:r>
+      <w:proofErr w:type="gramEnd"/>
+      <w:r>
+        <w:t xml:space="preserve"> class </w:t>
+      </w:r>
+      <w:proofErr w:type="spellStart"/>
+      <w:r>
+        <w:t>FahrenheitToCelsius</w:t>
+      </w:r>
+      <w:proofErr w:type="spellEnd"/>
+      <w:r>
+        <w:t xml:space="preserve"> {</w:t>
+      </w:r>
+    </w:p>
+    <w:p>
+      <w:pPr>
+        <w:pStyle w:val="NoteLevel4"/>
+      </w:pPr>
+      <w:proofErr w:type="gramStart"/>
+      <w:r>
+        <w:t>public</w:t>
+      </w:r>
+      <w:proofErr w:type="gramEnd"/>
+      <w:r>
+        <w:t xml:space="preserve"> static void main(String[] </w:t>
+      </w:r>
+      <w:proofErr w:type="spellStart"/>
+      <w:r>
+        <w:t>args</w:t>
+      </w:r>
+      <w:proofErr w:type="spellEnd"/>
+      <w:r>
+        <w:t>) {</w:t>
+      </w:r>
+    </w:p>
+    <w:p>
+      <w:pPr>
+        <w:pStyle w:val="NoteLevel5"/>
+      </w:pPr>
+      <w:proofErr w:type="gramStart"/>
+      <w:r>
+        <w:t>double</w:t>
+      </w:r>
+      <w:proofErr w:type="gramEnd"/>
+      <w:r>
+        <w:t xml:space="preserve"> </w:t>
+      </w:r>
+      <w:r>
+        <w:t>f, c</w:t>
+      </w:r>
+      <w:r>
+        <w:t>;</w:t>
+      </w:r>
+    </w:p>
+    <w:p>
+      <w:pPr>
+        <w:pStyle w:val="NoteLevel5"/>
+      </w:pPr>
+      <w:r>
+        <w:t xml:space="preserve">Scanner </w:t>
+      </w:r>
+      <w:proofErr w:type="spellStart"/>
+      <w:r>
+        <w:t>sc</w:t>
+      </w:r>
+      <w:proofErr w:type="spellEnd"/>
+      <w:r>
+        <w:t xml:space="preserve"> = new </w:t>
+      </w:r>
+      <w:proofErr w:type="gramStart"/>
+      <w:r>
+        <w:t>Scanner(</w:t>
+      </w:r>
+      <w:proofErr w:type="gramEnd"/>
+      <w:r>
+        <w:t>System.in);</w:t>
+      </w:r>
+    </w:p>
+    <w:p>
+      <w:pPr>
+        <w:pStyle w:val="NoteLevel5"/>
+      </w:pPr>
+      <w:proofErr w:type="spellStart"/>
+      <w:proofErr w:type="gramStart"/>
+      <w:r>
+        <w:t>System.</w:t>
+      </w:r>
+      <w:r>
+        <w:t>out.println</w:t>
+      </w:r>
+      <w:proofErr w:type="spellEnd"/>
+      <w:r>
+        <w:t>(</w:t>
+      </w:r>
+      <w:proofErr w:type="gramEnd"/>
+      <w:r>
+        <w:t>“Enter the temperature in Fahrenheit”);</w:t>
+      </w:r>
+    </w:p>
+    <w:p>
+      <w:pPr>
+        <w:pStyle w:val="NoteLevel5"/>
+      </w:pPr>
+      <w:proofErr w:type="gramStart"/>
+      <w:r>
+        <w:t>f</w:t>
+      </w:r>
+      <w:proofErr w:type="gramEnd"/>
+      <w:r>
+        <w:t xml:space="preserve"> = </w:t>
+      </w:r>
+      <w:proofErr w:type="spellStart"/>
+      <w:r>
+        <w:t>sc.nextDouble</w:t>
+      </w:r>
+      <w:proofErr w:type="spellEnd"/>
+      <w:r>
+        <w:t>();</w:t>
+      </w:r>
+    </w:p>
+    <w:p>
+      <w:pPr>
+        <w:pStyle w:val="NoteLevel5"/>
+      </w:pPr>
+      <w:proofErr w:type="gramStart"/>
+      <w:r>
+        <w:t>c</w:t>
+      </w:r>
+      <w:proofErr w:type="gramEnd"/>
+      <w:r>
+        <w:t xml:space="preserve"> = 5 (float) / 9</w:t>
+      </w:r>
+      <w:r>
+        <w:t xml:space="preserve"> *(f - 32);</w:t>
+      </w:r>
+    </w:p>
+    <w:p>
+      <w:pPr>
+        <w:pStyle w:val="NoteLevel4"/>
+      </w:pPr>
+      <w:r>
+        <w:t>}</w:t>
+      </w:r>
+    </w:p>
+    <w:p>
+      <w:pPr>
+        <w:pStyle w:val="NoteLevel3"/>
+      </w:pPr>
+      <w:r>
+        <w:t>}</w:t>
+      </w:r>
+    </w:p>
+    <w:p>
+      <w:pPr>
+        <w:pStyle w:val="NoteLevel2"/>
+      </w:pPr>
+      <w:r>
+        <w:t>8.  Modify the "</w:t>
+      </w:r>
+      <w:proofErr w:type="spellStart"/>
+      <w:r>
+        <w:t>FahrenheitToCelsius</w:t>
+      </w:r>
+      <w:proofErr w:type="spellEnd"/>
+      <w:r>
+        <w:t>" question in the previous question so that the user can either go from F to C or vice versa.</w:t>
+      </w:r>
+    </w:p>
+    <w:p>
+      <w:pPr>
+        <w:pStyle w:val="NoteLevel3"/>
+      </w:pPr>
+    </w:p>
+    <w:p>
+      <w:pPr>
+        <w:pStyle w:val="NoteLevel2"/>
+      </w:pPr>
+      <w:r>
+        <w:t>9.  FOR THIS EXERCISE, YOU SHOULD STRIVE TO AVOID REDUNDANT CODE!  Write a java class called "</w:t>
+      </w:r>
+      <w:proofErr w:type="spellStart"/>
+      <w:r>
+        <w:t>RequestInfo</w:t>
+      </w:r>
+      <w:proofErr w:type="spellEnd"/>
+      <w:r>
+        <w:t>"</w:t>
+      </w:r>
+      <w:proofErr w:type="gramStart"/>
+      <w:r>
+        <w:t>"  The</w:t>
+      </w:r>
+      <w:proofErr w:type="gramEnd"/>
+      <w:r>
+        <w:t xml:space="preserve"> main method will ask the user to enter his species.  If the user enters "dog", then ask him to enter the number of cats he has eaten this year.  If the user enters "cat", ask him to enter the number of hairballs he has coughed up this year.  If the user enters "predator", ask him to enter BOTH the number of cats he has eaten this year AND the number of hairballs he has coughed up this year.  If the user enters anything else (not dog, cat or predator), tell him that he is from another planet, and terminate the program.  If the user DID enter one of the three valid species (dog, cat, predator) then print out a report in the following format:</w:t>
+      </w:r>
+    </w:p>
+    <w:p>
+      <w:pPr>
+        <w:pStyle w:val="NoteLevel2"/>
+      </w:pPr>
+      <w:r>
+        <w:t>          Species:  dog</w:t>
+      </w:r>
+    </w:p>
+    <w:p>
+      <w:pPr>
+        <w:pStyle w:val="NoteLevel2"/>
+      </w:pPr>
+      <w:r>
+        <w:t>              Number of cats eaten:  54</w:t>
+      </w:r>
+    </w:p>
+    <w:p>
+      <w:pPr>
+        <w:pStyle w:val="NoteLevel2"/>
+      </w:pPr>
+      <w:r>
+        <w:t>              Number of hairballs:  0</w:t>
+      </w:r>
+    </w:p>
+    <w:p>
+      <w:pPr>
+        <w:pStyle w:val="NoteLevel2"/>
+      </w:pPr>
+      <w:r>
+        <w:t xml:space="preserve">10.  Write a program that computes the letter grade for a student based on his/her numerical total.  The program will read in the total and compute the letter grade based on the following:  to get an A the total must be at least 90.0.  To get a B it must be at least 80.0.  For a C, at least 70.0.  For a D, at least 60.0.  Less than 60.0 </w:t>
+      </w:r>
+      <w:proofErr w:type="gramStart"/>
+      <w:r>
+        <w:t>is</w:t>
+      </w:r>
+      <w:proofErr w:type="gramEnd"/>
+      <w:r>
+        <w:t xml:space="preserve"> an F.</w:t>
+      </w:r>
+    </w:p>
+    <w:p>
+      <w:pPr>
+        <w:pStyle w:val="NoteLevel2"/>
+      </w:pPr>
+      <w:r>
+        <w:t>11a.  Write a program that asks the user to enter up to four scores from 1 to 10.  At the end the program will print out the total of the scores, but without including the highest score.  The catch is that at any time the user may enter 999 to indicate that he has no more scores to report.  For this version, you may not use any loops!   For example, here are a couple of possible runs of the program:</w:t>
+      </w:r>
+    </w:p>
+    <w:p>
+      <w:pPr>
+        <w:pStyle w:val="NoteLevel2"/>
+      </w:pPr>
+      <w:r>
+        <w:rPr>
+          <w:b/>
+          <w:bCs/>
+        </w:rPr>
+        <w:t>Example 1:</w:t>
+      </w:r>
+    </w:p>
+    <w:p>
+      <w:pPr>
+        <w:pStyle w:val="NoteLevel2"/>
+      </w:pPr>
+      <w:r>
+        <w:t>Enter score 1:  5</w:t>
+      </w:r>
+    </w:p>
+    <w:p>
+      <w:pPr>
+        <w:pStyle w:val="NoteLevel2"/>
+      </w:pPr>
+      <w:r>
+        <w:t>Enter score 2:  7</w:t>
+      </w:r>
+    </w:p>
+    <w:p>
+      <w:pPr>
+        <w:pStyle w:val="NoteLevel2"/>
+      </w:pPr>
+      <w:r>
+        <w:t>Enter score 3:  9</w:t>
+      </w:r>
+    </w:p>
+    <w:p>
+      <w:pPr>
+        <w:pStyle w:val="NoteLevel2"/>
+      </w:pPr>
+      <w:r>
+        <w:t>Enter score 4:  3</w:t>
+      </w:r>
+    </w:p>
+    <w:p>
+      <w:pPr>
+        <w:pStyle w:val="NoteLevel2"/>
+      </w:pPr>
+      <w:r>
+        <w:t>The total (without the highest) was: 15</w:t>
+      </w:r>
+    </w:p>
+    <w:p>
+      <w:pPr>
+        <w:pStyle w:val="NoteLevel2"/>
+      </w:pPr>
+      <w:r>
+        <w:rPr>
+          <w:b/>
+          <w:bCs/>
+        </w:rPr>
+        <w:t>Example 2:</w:t>
+      </w:r>
+    </w:p>
+    <w:p>
+      <w:pPr>
+        <w:pStyle w:val="NoteLevel2"/>
+      </w:pPr>
+      <w:r>
+        <w:t>Enter score 1:  8</w:t>
+      </w:r>
+    </w:p>
+    <w:p>
+      <w:pPr>
+        <w:pStyle w:val="NoteLevel2"/>
+      </w:pPr>
+      <w:r>
+        <w:t>Enter score 2:  9</w:t>
+      </w:r>
+    </w:p>
+    <w:p>
+      <w:pPr>
+        <w:pStyle w:val="NoteLevel2"/>
+      </w:pPr>
+      <w:r>
+        <w:t>Enter score 3:  999</w:t>
+      </w:r>
+    </w:p>
+    <w:p>
+      <w:pPr>
+        <w:pStyle w:val="NoteLevel2"/>
+      </w:pPr>
+      <w:r>
+        <w:t>The total (without the highest) was: 8</w:t>
+      </w:r>
+    </w:p>
+    <w:p>
+      <w:pPr>
+        <w:pStyle w:val="NoteLevel2"/>
+      </w:pPr>
+      <w:r>
+        <w:t xml:space="preserve">11b. </w:t>
+      </w:r>
+      <w:proofErr w:type="gramStart"/>
+      <w:r>
+        <w:t>Do</w:t>
+      </w:r>
+      <w:proofErr w:type="gramEnd"/>
+      <w:r>
+        <w:t xml:space="preserve"> the same thing as in 11a but using a while loop.</w:t>
+      </w:r>
+    </w:p>
+    <w:p>
+      <w:pPr>
+        <w:pStyle w:val="NoteLevel2"/>
+      </w:pPr>
+      <w:r>
+        <w:t>12.  Decide which of the following variable names are valid in Java</w:t>
+      </w:r>
+      <w:proofErr w:type="gramStart"/>
+      <w:r>
+        <w:t>:   dog</w:t>
+      </w:r>
+      <w:proofErr w:type="gramEnd"/>
+      <w:r>
+        <w:t>, x11, _tomato, </w:t>
+      </w:r>
+      <w:proofErr w:type="spellStart"/>
+      <w:r>
+        <w:t>big$deal</w:t>
+      </w:r>
+      <w:proofErr w:type="spellEnd"/>
+      <w:r>
+        <w:t>, </w:t>
+      </w:r>
+      <w:proofErr w:type="spellStart"/>
+      <w:r>
+        <w:t>how&amp;why</w:t>
+      </w:r>
+      <w:proofErr w:type="spellEnd"/>
+      <w:r>
+        <w:t>, 22down, </w:t>
+      </w:r>
+      <w:proofErr w:type="spellStart"/>
+      <w:r>
+        <w:t>aBcDeFg</w:t>
+      </w:r>
+      <w:proofErr w:type="spellEnd"/>
+      <w:r>
+        <w:t>, _$__$, </w:t>
+      </w:r>
+      <w:proofErr w:type="spellStart"/>
+      <w:r>
+        <w:t>under_score</w:t>
+      </w:r>
+      <w:proofErr w:type="spellEnd"/>
+      <w:r>
+        <w:t>, _5_$_5_hello13. </w:t>
+      </w:r>
+    </w:p>
+    <w:p>
+      <w:pPr>
+        <w:pStyle w:val="NoteLevel3"/>
+      </w:pPr>
+      <w:r>
+        <w:t>Dog – valid</w:t>
+      </w:r>
+    </w:p>
+    <w:p>
+      <w:pPr>
+        <w:pStyle w:val="NoteLevel3"/>
+      </w:pPr>
+      <w:r>
+        <w:t>X11 = not valid</w:t>
+      </w:r>
+    </w:p>
+    <w:p>
+      <w:pPr>
+        <w:pStyle w:val="NoteLevel3"/>
+      </w:pPr>
+      <w:r>
+        <w:t>_</w:t>
+      </w:r>
+      <w:proofErr w:type="gramStart"/>
+      <w:r>
+        <w:t>tomato</w:t>
+      </w:r>
+      <w:proofErr w:type="gramEnd"/>
+      <w:r>
+        <w:t xml:space="preserve"> = valid</w:t>
+      </w:r>
+    </w:p>
+    <w:p>
+      <w:pPr>
+        <w:pStyle w:val="NoteLevel3"/>
+      </w:pPr>
+      <w:proofErr w:type="spellStart"/>
+      <w:proofErr w:type="gramStart"/>
+      <w:r>
+        <w:t>big</w:t>
+      </w:r>
+      <w:proofErr w:type="gramEnd"/>
+      <w:r>
+        <w:t>$deal</w:t>
+      </w:r>
+      <w:proofErr w:type="spellEnd"/>
+      <w:r>
+        <w:t xml:space="preserve"> = not valid</w:t>
+      </w:r>
+    </w:p>
+    <w:p>
+      <w:pPr>
+        <w:pStyle w:val="NoteLevel3"/>
+      </w:pPr>
+      <w:proofErr w:type="spellStart"/>
+      <w:proofErr w:type="gramStart"/>
+      <w:r>
+        <w:t>how</w:t>
+      </w:r>
+      <w:proofErr w:type="gramEnd"/>
+      <w:r>
+        <w:t>&amp;why</w:t>
+      </w:r>
+      <w:proofErr w:type="spellEnd"/>
+      <w:r>
+        <w:t xml:space="preserve"> = not valid</w:t>
+      </w:r>
+    </w:p>
+    <w:p>
+      <w:pPr>
+        <w:pStyle w:val="NoteLevel3"/>
+      </w:pPr>
+      <w:r>
+        <w:t>22down = not valid</w:t>
+      </w:r>
+    </w:p>
+    <w:p>
+      <w:pPr>
+        <w:pStyle w:val="NoteLevel3"/>
+      </w:pPr>
+      <w:proofErr w:type="spellStart"/>
+      <w:proofErr w:type="gramStart"/>
+      <w:r>
+        <w:t>aBcDeFg</w:t>
+      </w:r>
+      <w:proofErr w:type="spellEnd"/>
+      <w:proofErr w:type="gramEnd"/>
+      <w:r>
+        <w:t xml:space="preserve"> = not valid</w:t>
+      </w:r>
+    </w:p>
+    <w:p>
+      <w:pPr>
+        <w:pStyle w:val="NoteLevel3"/>
+      </w:pPr>
+      <w:r>
+        <w:t xml:space="preserve">_$__$ = </w:t>
+      </w:r>
+      <w:proofErr w:type="gramStart"/>
+      <w:r>
+        <w:t>not</w:t>
+      </w:r>
+      <w:proofErr w:type="gramEnd"/>
+      <w:r>
+        <w:t xml:space="preserve"> valid</w:t>
+      </w:r>
+    </w:p>
+    <w:p>
+      <w:pPr>
+        <w:pStyle w:val="NoteLevel3"/>
+      </w:pPr>
+      <w:proofErr w:type="spellStart"/>
+      <w:proofErr w:type="gramStart"/>
+      <w:r>
+        <w:t>under</w:t>
+      </w:r>
+      <w:proofErr w:type="gramEnd"/>
+      <w:r>
+        <w:t>_score</w:t>
+      </w:r>
+      <w:proofErr w:type="spellEnd"/>
+      <w:r>
+        <w:t xml:space="preserve"> = valid</w:t>
+      </w:r>
+    </w:p>
+    <w:p>
+      <w:pPr>
+        <w:pStyle w:val="NoteLevel3"/>
+      </w:pPr>
+      <w:r>
+        <w:t>_5_$_5_hello13 = not valid</w:t>
+      </w:r>
+    </w:p>
+    <w:p>
+      <w:pPr>
+        <w:pStyle w:val="NoteLevel2"/>
+      </w:pPr>
+      <w:r>
+        <w:t>13.  Write a program that asks the user for an integer, call it n.  The program will then add up all of the integers from 1 to n and print out the total.  For example, if the user enters 4, then the output should be 10.  (Because 1 + 2 + 3 + 4 = 10).</w:t>
+      </w:r>
+    </w:p>
+    <w:p>
+      <w:pPr>
+        <w:pStyle w:val="NoteLevel3"/>
+      </w:pPr>
+    </w:p>
+    <w:p>
+      <w:pPr>
+        <w:pStyle w:val="NoteLevel2"/>
+      </w:pPr>
+      <w:r>
+        <w:t>14.  The factorial of an integer is the product of all positive integers that are less than or equal to it.  For example, </w:t>
+      </w:r>
+      <w:proofErr w:type="gramStart"/>
+      <w:r>
+        <w:t>4 factorial</w:t>
+      </w:r>
+      <w:proofErr w:type="gramEnd"/>
+      <w:r>
+        <w:t> is 2 * 3 * 4 = 24.  Write a program that asks the user to enter a value, n, and then prints n factorial.</w:t>
+      </w:r>
+    </w:p>
+    <w:p>
+      <w:pPr>
+        <w:pStyle w:val="NoteLevel3"/>
+      </w:pPr>
+    </w:p>
+    <w:p>
+      <w:pPr>
+        <w:pStyle w:val="NoteLevel2"/>
+      </w:pPr>
+      <w:r>
+        <w:t>15.  Write a program that asks the user to enter two values: x and y.  You must then compute the product of all integers from x to y.  For example, if the user has entered 10 and 7, then the output should be 5040 (because 7 * 8 * 9 * 10 = 5040).</w:t>
+      </w:r>
+    </w:p>
+    <w:p>
+      <w:pPr>
+        <w:pStyle w:val="NoteLevel3"/>
+      </w:pPr>
+    </w:p>
+    <w:p>
+      <w:pPr>
+        <w:pStyle w:val="NoteLevel2"/>
+      </w:pPr>
+      <w:r>
+        <w:t>16.  Write a program that "simulates" the reading password process you go through while logging into a computer account.  The program will ask for a password, compare the value against two possible passwords (that are built-in), and print "Welcome" if the password provided by the user is valid. Otherwise, ask the user to enter the password again.  (This process repeats.)</w:t>
+      </w:r>
+    </w:p>
+    <w:p>
+      <w:pPr>
+        <w:pStyle w:val="NoteLevel3"/>
+      </w:pPr>
+      <w:bookmarkStart w:id="4" w:name="_GoBack"/>
+      <w:bookmarkEnd w:id="4"/>
+    </w:p>
+    <w:p>
+      <w:pPr>
+        <w:pStyle w:val="NoteLevel2"/>
+      </w:pPr>
+      <w:r>
+        <w:t>17.  Write a program that asks the user to enter the number of rows and columns.  It will then print out a rectangular grid of asterisks.  For example, if the user has entered 6 rows and 3 columns, then the output should be:</w:t>
+      </w:r>
+    </w:p>
+    <w:p>
+      <w:pPr>
+        <w:pStyle w:val="NoteLevel2"/>
+      </w:pPr>
+      <w:r>
+        <w:t>***</w:t>
+      </w:r>
+    </w:p>
+    <w:p>
+      <w:pPr>
+        <w:pStyle w:val="NoteLevel2"/>
+      </w:pPr>
+      <w:r>
+        <w:t>***</w:t>
+      </w:r>
+    </w:p>
+    <w:p>
+      <w:pPr>
+        <w:pStyle w:val="NoteLevel2"/>
+      </w:pPr>
+      <w:r>
+        <w:t>***</w:t>
+      </w:r>
+    </w:p>
+    <w:p>
+      <w:pPr>
+        <w:pStyle w:val="NoteLevel2"/>
+      </w:pPr>
+      <w:r>
+        <w:t>***</w:t>
+      </w:r>
+    </w:p>
+    <w:p>
+      <w:pPr>
+        <w:pStyle w:val="NoteLevel2"/>
+      </w:pPr>
+      <w:r>
+        <w:t>***</w:t>
+      </w:r>
+    </w:p>
+    <w:p>
+      <w:pPr>
+        <w:pStyle w:val="NoteLevel2"/>
+      </w:pPr>
+      <w:r>
+        <w:t>***</w:t>
+      </w:r>
+    </w:p>
+    <w:p>
+      <w:pPr>
+        <w:pStyle w:val="NoteLevel2"/>
+      </w:pPr>
+      <w:r>
+        <w:t xml:space="preserve">18. CHALLENGE </w:t>
+      </w:r>
+      <w:proofErr w:type="gramStart"/>
+      <w:r>
+        <w:t>QUESTION  Write</w:t>
+      </w:r>
+      <w:proofErr w:type="gramEnd"/>
+      <w:r>
+        <w:t xml:space="preserve"> a program that asks the user for a size (an integer).  The program will then print out four different triangles made out of asterisks of that size.  (You will need to print out spaces sometimes in front of the asterisks.)   This is a "challenge" problem. Below is the output if the user selected size 4:</w:t>
+      </w:r>
+    </w:p>
+    <w:p>
+      <w:pPr>
+        <w:pStyle w:val="NoteLevel2"/>
+      </w:pPr>
+      <w:r>
+        <w:t>****</w:t>
+      </w:r>
+    </w:p>
+    <w:p>
+      <w:pPr>
+        <w:pStyle w:val="NoteLevel2"/>
+      </w:pPr>
+      <w:r>
+        <w:t>***</w:t>
+      </w:r>
+    </w:p>
+    <w:p>
+      <w:pPr>
+        <w:pStyle w:val="NoteLevel2"/>
+      </w:pPr>
+      <w:r>
+        <w:t>**</w:t>
+      </w:r>
+    </w:p>
+    <w:p>
+      <w:pPr>
+        <w:pStyle w:val="NoteLevel2"/>
+      </w:pPr>
+      <w:r>
+        <w:t>*</w:t>
+      </w:r>
+    </w:p>
+    <w:p>
+      <w:pPr>
+        <w:pStyle w:val="NoteLevel2"/>
+      </w:pPr>
+      <w:r>
+        <w:t>*</w:t>
+      </w:r>
+    </w:p>
+    <w:p>
+      <w:pPr>
+        <w:pStyle w:val="NoteLevel2"/>
+      </w:pPr>
+      <w:r>
+        <w:t>**</w:t>
+      </w:r>
+    </w:p>
+    <w:p>
+      <w:pPr>
+        <w:pStyle w:val="NoteLevel2"/>
+      </w:pPr>
+      <w:r>
+        <w:t>***</w:t>
+      </w:r>
+    </w:p>
+    <w:p>
+      <w:pPr>
+        <w:pStyle w:val="NoteLevel2"/>
+      </w:pPr>
+      <w:r>
+        <w:t>****</w:t>
+      </w:r>
+    </w:p>
+    <w:p>
+      <w:pPr>
+        <w:pStyle w:val="NoteLevel2"/>
+      </w:pPr>
+      <w:r>
+        <w:t>****</w:t>
+      </w:r>
+    </w:p>
+    <w:p>
+      <w:pPr>
+        <w:pStyle w:val="NoteLevel2"/>
+      </w:pPr>
+      <w:r>
+        <w:t> ***</w:t>
+      </w:r>
+    </w:p>
+    <w:p>
+      <w:pPr>
+        <w:pStyle w:val="NoteLevel2"/>
+      </w:pPr>
+      <w:r>
+        <w:t>  **</w:t>
+      </w:r>
+    </w:p>
+    <w:p>
+      <w:pPr>
+        <w:pStyle w:val="NoteLevel2"/>
+      </w:pPr>
+      <w:r>
+        <w:t>   *</w:t>
+      </w:r>
+    </w:p>
+    <w:p>
+      <w:pPr>
+        <w:pStyle w:val="NoteLevel2"/>
+      </w:pPr>
+      <w:r>
+        <w:t>   *</w:t>
+      </w:r>
+    </w:p>
+    <w:p>
+      <w:pPr>
+        <w:pStyle w:val="NoteLevel2"/>
+      </w:pPr>
+      <w:r>
+        <w:t>  **</w:t>
+      </w:r>
+    </w:p>
+    <w:p>
+      <w:pPr>
+        <w:pStyle w:val="NoteLevel2"/>
+      </w:pPr>
+      <w:r>
+        <w:t> ***</w:t>
+      </w:r>
+    </w:p>
+    <w:p>
+      <w:pPr>
+        <w:pStyle w:val="NoteLevel2"/>
+      </w:pPr>
+      <w:r>
+        <w:t>****</w:t>
+      </w:r>
+    </w:p>
+    <w:p>
+      <w:pPr>
+        <w:pStyle w:val="NoteLevel2"/>
+      </w:pPr>
+      <w:r>
+        <w:t>19.  Write a program that asks the user for a size, and then prints out a multiplication table of that size.  (You don't have to worry about spacing correctly, just try to get the numbers to all come out on the right rows.)  For example, if the user requests size 4, the output should be:</w:t>
+      </w:r>
+    </w:p>
+    <w:p>
+      <w:pPr>
+        <w:pStyle w:val="NoteLevel2"/>
+      </w:pPr>
+      <w:r>
+        <w:t>1 2 3 4</w:t>
+      </w:r>
+    </w:p>
+    <w:p>
+      <w:pPr>
+        <w:pStyle w:val="NoteLevel2"/>
+      </w:pPr>
+      <w:r>
+        <w:t>2 4 6 8</w:t>
+      </w:r>
+    </w:p>
+    <w:p>
+      <w:pPr>
+        <w:pStyle w:val="NoteLevel2"/>
+      </w:pPr>
+      <w:r>
+        <w:t>3 6 9 15</w:t>
+      </w:r>
+    </w:p>
+    <w:p>
+      <w:pPr>
+        <w:pStyle w:val="NoteLevel2"/>
+      </w:pPr>
+      <w:r>
+        <w:t>4 8 12 16</w:t>
+      </w:r>
+    </w:p>
+    <w:p>
+      <w:pPr>
+        <w:pStyle w:val="NoteLevel1"/>
       </w:pPr>
     </w:p>
     <w:p>
@@ -1495,8 +2834,8 @@
         <w:szCs w:val="36"/>
       </w:rPr>
     </w:pPr>
-    <w:bookmarkStart w:id="3" w:name="_WNSectionTitle_2"/>
-    <w:bookmarkStart w:id="4" w:name="_WNTabType_1"/>
+    <w:bookmarkStart w:id="2" w:name="_WNSectionTitle_2"/>
+    <w:bookmarkStart w:id="3" w:name="_WNTabType_1"/>
     <w:r>
       <w:rPr>
         <w:rFonts w:ascii="Verdana" w:hAnsi="Verdana"/>
@@ -1551,8 +2890,8 @@
       <w:fldChar w:fldCharType="end"/>
     </w:r>
   </w:p>
+  <w:bookmarkEnd w:id="2"/>
   <w:bookmarkEnd w:id="3"/>
-  <w:bookmarkEnd w:id="4"/>
 </w:hdr>
 </file>
 
@@ -1575,6 +2914,14 @@
     </w:pPr>
     <w:bookmarkStart w:id="5" w:name="_WNSectionTitle_3"/>
     <w:bookmarkStart w:id="6" w:name="_WNTabType_2"/>
+    <w:r>
+      <w:rPr>
+        <w:rFonts w:ascii="Verdana" w:hAnsi="Verdana"/>
+        <w:sz w:val="36"/>
+        <w:szCs w:val="36"/>
+      </w:rPr>
+      <w:t>Study 3</w:t>
+    </w:r>
     <w:r>
       <w:rPr>
         <w:rFonts w:ascii="Verdana" w:hAnsi="Verdana"/>
@@ -2248,6 +3595,17 @@
     <w:uiPriority w:val="99"/>
     <w:rsid w:val="00A31D37"/>
   </w:style>
+  <w:style w:type="character" w:styleId="Emphasis">
+    <w:name w:val="Emphasis"/>
+    <w:basedOn w:val="DefaultParagraphFont"/>
+    <w:uiPriority w:val="20"/>
+    <w:qFormat/>
+    <w:rsid w:val="00541358"/>
+    <w:rPr>
+      <w:i/>
+      <w:iCs/>
+    </w:rPr>
+  </w:style>
 </w:styles>
 </file>
 
@@ -2627,6 +3985,17 @@
     <w:uiPriority w:val="99"/>
     <w:rsid w:val="00A31D37"/>
   </w:style>
+  <w:style w:type="character" w:styleId="Emphasis">
+    <w:name w:val="Emphasis"/>
+    <w:basedOn w:val="DefaultParagraphFont"/>
+    <w:uiPriority w:val="20"/>
+    <w:qFormat/>
+    <w:rsid w:val="00541358"/>
+    <w:rPr>
+      <w:i/>
+      <w:iCs/>
+    </w:rPr>
+  </w:style>
 </w:styles>
 </file>
 

</xml_diff>

<commit_message>
Add MultiTable and StudentTwo plus update Study Questions
</commit_message>
<xml_diff>
--- a/Documents/Study Questions.docx
+++ b/Documents/Study Questions.docx
@@ -6,11 +6,9 @@
       <w:pPr>
         <w:pStyle w:val="NoteLevel1"/>
       </w:pPr>
-      <w:proofErr w:type="spellStart"/>
       <w:r>
         <w:t>Golub</w:t>
       </w:r>
-      <w:proofErr w:type="spellEnd"/>
     </w:p>
     <w:p>
       <w:pPr>
@@ -121,23 +119,7 @@
         <w:pStyle w:val="NoteLevel3"/>
       </w:pPr>
       <w:r>
-        <w:t xml:space="preserve">The physical part of the computer. </w:t>
-      </w:r>
-      <w:proofErr w:type="gramStart"/>
-      <w:r>
-        <w:t>e</w:t>
-      </w:r>
-      <w:proofErr w:type="gramEnd"/>
-      <w:r>
-        <w:t xml:space="preserve">.g. motherboard, </w:t>
-      </w:r>
-      <w:proofErr w:type="spellStart"/>
-      <w:r>
-        <w:t>cpu</w:t>
-      </w:r>
-      <w:proofErr w:type="spellEnd"/>
-      <w:r>
-        <w:t>, ram</w:t>
+        <w:t>The physical part of the computer. e.g. motherboard, cpu, ram</w:t>
       </w:r>
     </w:p>
     <w:p>
@@ -232,11 +214,9 @@
       <w:pPr>
         <w:pStyle w:val="NoteLevel3"/>
       </w:pPr>
-      <w:proofErr w:type="spellStart"/>
       <w:r>
         <w:t>Input/Output</w:t>
       </w:r>
-      <w:proofErr w:type="spellEnd"/>
       <w:r>
         <w:t xml:space="preserve"> – keyboard, mouse, turnoff button</w:t>
       </w:r>
@@ -319,13 +299,8 @@
         <w:pStyle w:val="NoteLevel2"/>
       </w:pPr>
       <w:r>
-        <w:t>17.  What do you call the language that the CPU uses (0's and 1's represent instructions in this language)</w:t>
-      </w:r>
-      <w:proofErr w:type="gramStart"/>
-      <w:r>
-        <w:t>.</w:t>
-      </w:r>
-      <w:proofErr w:type="gramEnd"/>
+        <w:t>17.  What do you call the language that the CPU uses (0's and 1's represent instructions in this language).</w:t>
+      </w:r>
     </w:p>
     <w:p>
       <w:pPr>
@@ -356,15 +331,7 @@
         <w:pStyle w:val="NoteLevel2"/>
       </w:pPr>
       <w:r>
-        <w:t xml:space="preserve">19.  Name some </w:t>
-      </w:r>
-      <w:proofErr w:type="gramStart"/>
-      <w:r>
-        <w:t>higher level</w:t>
-      </w:r>
-      <w:proofErr w:type="gramEnd"/>
-      <w:r>
-        <w:t xml:space="preserve"> languages that were NOT designed for object oriented programming.</w:t>
+        <w:t>19.  Name some higher level languages that were NOT designed for object oriented programming.</w:t>
       </w:r>
     </w:p>
     <w:p>
@@ -383,15 +350,7 @@
         <w:pStyle w:val="NoteLevel2"/>
       </w:pPr>
       <w:r>
-        <w:t xml:space="preserve">20.  Name some </w:t>
-      </w:r>
-      <w:proofErr w:type="gramStart"/>
-      <w:r>
-        <w:t>higher level</w:t>
-      </w:r>
-      <w:proofErr w:type="gramEnd"/>
-      <w:r>
-        <w:t xml:space="preserve"> languages that WERE designed for object oriented programming.</w:t>
+        <w:t>20.  Name some higher level languages that WERE designed for object oriented programming.</w:t>
       </w:r>
     </w:p>
     <w:p>
@@ -439,15 +398,7 @@
         <w:pStyle w:val="NoteLevel2"/>
       </w:pPr>
       <w:r>
-        <w:t xml:space="preserve">23. Translate the </w:t>
-      </w:r>
-      <w:proofErr w:type="spellStart"/>
-      <w:r>
-        <w:t>hexidecimal</w:t>
-      </w:r>
-      <w:proofErr w:type="spellEnd"/>
-      <w:r>
-        <w:t xml:space="preserve"> (base 16) number 7F into binary representation.</w:t>
+        <w:t>23. Translate the hexidecimal (base 16) number 7F into binary representation.</w:t>
       </w:r>
     </w:p>
     <w:p>
@@ -470,13 +421,9 @@
       <w:pPr>
         <w:pStyle w:val="NoteLevel3"/>
       </w:pPr>
-      <w:proofErr w:type="spellStart"/>
-      <w:proofErr w:type="gramStart"/>
       <w:r>
         <w:t>bytecode</w:t>
       </w:r>
-      <w:proofErr w:type="spellEnd"/>
-      <w:proofErr w:type="gramEnd"/>
     </w:p>
     <w:p>
       <w:pPr>
@@ -511,11 +458,9 @@
       <w:pPr>
         <w:pStyle w:val="NoteLevel1"/>
       </w:pPr>
-      <w:proofErr w:type="spellStart"/>
       <w:r>
         <w:t>Golub</w:t>
       </w:r>
-      <w:proofErr w:type="spellEnd"/>
     </w:p>
     <w:p>
       <w:pPr>
@@ -529,13 +474,9 @@
       <w:pPr>
         <w:pStyle w:val="NoteLevel3"/>
       </w:pPr>
-      <w:proofErr w:type="spellStart"/>
-      <w:proofErr w:type="gramStart"/>
       <w:r>
         <w:t>bytecode</w:t>
       </w:r>
-      <w:proofErr w:type="spellEnd"/>
-      <w:proofErr w:type="gramEnd"/>
     </w:p>
     <w:p>
       <w:pPr>
@@ -581,50 +522,41 @@
       <w:pPr>
         <w:pStyle w:val="NoteLevel3"/>
       </w:pPr>
-      <w:proofErr w:type="gramStart"/>
+      <w:r>
+        <w:t>syntax error are typos – logical errors are errors that run but don’t give you the right result</w:t>
+      </w:r>
+    </w:p>
+    <w:p>
+      <w:pPr>
+        <w:pStyle w:val="NoteLevel2"/>
+      </w:pPr>
+      <w:r>
+        <w:t>5.   If your program compiles and runs, but behaves incorrectly, are you probably suffering from "syntax" or "logical" errors?</w:t>
+      </w:r>
+    </w:p>
+    <w:p>
+      <w:pPr>
+        <w:pStyle w:val="NoteLevel3"/>
+      </w:pPr>
+      <w:r>
+        <w:t>logical</w:t>
+      </w:r>
+    </w:p>
+    <w:p>
+      <w:pPr>
+        <w:pStyle w:val="NoteLevel2"/>
+      </w:pPr>
+      <w:r>
+        <w:t>6.  If Eclipse flags your code with a red mark and won't let you compile it, are you suffering from "syntax" or "logical" errors?</w:t>
+      </w:r>
+    </w:p>
+    <w:p>
+      <w:pPr>
+        <w:pStyle w:val="NoteLevel3"/>
+      </w:pPr>
       <w:r>
         <w:t>syntax</w:t>
       </w:r>
-      <w:proofErr w:type="gramEnd"/>
-      <w:r>
-        <w:t xml:space="preserve"> error are typos – logical errors are errors that run but don’t give you the right result</w:t>
-      </w:r>
-    </w:p>
-    <w:p>
-      <w:pPr>
-        <w:pStyle w:val="NoteLevel2"/>
-      </w:pPr>
-      <w:r>
-        <w:t>5.   If your program compiles and runs, but behaves incorrectly, are you probably suffering from "syntax" or "logical" errors?</w:t>
-      </w:r>
-    </w:p>
-    <w:p>
-      <w:pPr>
-        <w:pStyle w:val="NoteLevel3"/>
-      </w:pPr>
-      <w:proofErr w:type="gramStart"/>
-      <w:r>
-        <w:t>logical</w:t>
-      </w:r>
-      <w:proofErr w:type="gramEnd"/>
-    </w:p>
-    <w:p>
-      <w:pPr>
-        <w:pStyle w:val="NoteLevel2"/>
-      </w:pPr>
-      <w:r>
-        <w:t>6.  If Eclipse flags your code with a red mark and won't let you compile it, are you suffering from "syntax" or "logical" errors?</w:t>
-      </w:r>
-    </w:p>
-    <w:p>
-      <w:pPr>
-        <w:pStyle w:val="NoteLevel3"/>
-      </w:pPr>
-      <w:proofErr w:type="gramStart"/>
-      <w:r>
-        <w:t>syntax</w:t>
-      </w:r>
-      <w:proofErr w:type="gramEnd"/>
     </w:p>
     <w:p>
       <w:pPr>
@@ -638,43 +570,33 @@
       <w:pPr>
         <w:pStyle w:val="NoteLevel3"/>
       </w:pPr>
-      <w:proofErr w:type="gramStart"/>
       <w:r>
         <w:t>byte</w:t>
       </w:r>
-      <w:proofErr w:type="gramEnd"/>
-    </w:p>
-    <w:p>
-      <w:pPr>
-        <w:pStyle w:val="NoteLevel3"/>
-      </w:pPr>
-      <w:proofErr w:type="gramStart"/>
+    </w:p>
+    <w:p>
+      <w:pPr>
+        <w:pStyle w:val="NoteLevel3"/>
+      </w:pPr>
       <w:r>
         <w:t>short</w:t>
       </w:r>
-      <w:proofErr w:type="gramEnd"/>
-    </w:p>
-    <w:p>
-      <w:pPr>
-        <w:pStyle w:val="NoteLevel3"/>
-      </w:pPr>
-      <w:proofErr w:type="spellStart"/>
-      <w:proofErr w:type="gramStart"/>
+    </w:p>
+    <w:p>
+      <w:pPr>
+        <w:pStyle w:val="NoteLevel3"/>
+      </w:pPr>
       <w:r>
         <w:t>int</w:t>
       </w:r>
-      <w:proofErr w:type="spellEnd"/>
-      <w:proofErr w:type="gramEnd"/>
-    </w:p>
-    <w:p>
-      <w:pPr>
-        <w:pStyle w:val="NoteLevel3"/>
-      </w:pPr>
-      <w:proofErr w:type="gramStart"/>
+    </w:p>
+    <w:p>
+      <w:pPr>
+        <w:pStyle w:val="NoteLevel3"/>
+      </w:pPr>
       <w:r>
         <w:t>long</w:t>
       </w:r>
-      <w:proofErr w:type="gramEnd"/>
     </w:p>
     <w:p>
       <w:pPr>
@@ -752,11 +674,9 @@
       <w:pPr>
         <w:pStyle w:val="NoteLevel3"/>
       </w:pPr>
-      <w:proofErr w:type="gramStart"/>
       <w:r>
         <w:t>double</w:t>
       </w:r>
-      <w:proofErr w:type="gramEnd"/>
     </w:p>
     <w:p>
       <w:pPr>
@@ -793,15 +713,7 @@
         <w:pStyle w:val="NoteLevel2"/>
       </w:pPr>
       <w:r>
-        <w:t xml:space="preserve">12.  What advantage do you gain from using one of the </w:t>
-      </w:r>
-      <w:proofErr w:type="gramStart"/>
-      <w:r>
-        <w:t>floating point</w:t>
-      </w:r>
-      <w:proofErr w:type="gramEnd"/>
-      <w:r>
-        <w:t xml:space="preserve"> types that requires MORE memory?</w:t>
+        <w:t>12.  What advantage do you gain from using one of the floating point types that requires MORE memory?</w:t>
       </w:r>
     </w:p>
     <w:p>
@@ -841,46 +753,23 @@
         <w:pStyle w:val="NoteLevel2"/>
       </w:pPr>
       <w:r>
-        <w:t>14.  Write a statement that declares a variable named counter of type </w:t>
-      </w:r>
-      <w:proofErr w:type="spellStart"/>
-      <w:r>
-        <w:t>int</w:t>
-      </w:r>
-      <w:proofErr w:type="spellEnd"/>
-      <w:r>
-        <w:t>, and stores the value 182 in the variable.</w:t>
-      </w:r>
-    </w:p>
-    <w:p>
-      <w:pPr>
-        <w:pStyle w:val="NoteLevel3"/>
-      </w:pPr>
-      <w:proofErr w:type="spellStart"/>
-      <w:r>
-        <w:t>Int</w:t>
-      </w:r>
-      <w:proofErr w:type="spellEnd"/>
-      <w:r>
-        <w:t xml:space="preserve"> counter =182</w:t>
-      </w:r>
-    </w:p>
-    <w:p>
-      <w:pPr>
-        <w:pStyle w:val="NoteLevel2"/>
-      </w:pPr>
-      <w:r>
-        <w:t>15.   Write a statement that simultaneously declares three variables of type </w:t>
-      </w:r>
-      <w:proofErr w:type="spellStart"/>
-      <w:proofErr w:type="gramStart"/>
-      <w:r>
-        <w:t>boolean</w:t>
-      </w:r>
-      <w:proofErr w:type="spellEnd"/>
-      <w:proofErr w:type="gramEnd"/>
-      <w:r>
-        <w:t>, named x, y, and z.</w:t>
+        <w:t>14.  Write a statement that declares a variable named counter of type int, and stores the value 182 in the variable.</w:t>
+      </w:r>
+    </w:p>
+    <w:p>
+      <w:pPr>
+        <w:pStyle w:val="NoteLevel3"/>
+      </w:pPr>
+      <w:r>
+        <w:t>Int counter =182</w:t>
+      </w:r>
+    </w:p>
+    <w:p>
+      <w:pPr>
+        <w:pStyle w:val="NoteLevel2"/>
+      </w:pPr>
+      <w:r>
+        <w:t>15.   Write a statement that simultaneously declares three variables of type boolean, named x, y, and z.</w:t>
       </w:r>
     </w:p>
     <w:p>
@@ -896,17 +785,7 @@
         <w:pStyle w:val="NoteLevel2"/>
       </w:pPr>
       <w:r>
-        <w:t>16.  What values can a </w:t>
-      </w:r>
-      <w:proofErr w:type="spellStart"/>
-      <w:proofErr w:type="gramStart"/>
-      <w:r>
-        <w:t>boolean</w:t>
-      </w:r>
-      <w:proofErr w:type="spellEnd"/>
-      <w:proofErr w:type="gramEnd"/>
-      <w:r>
-        <w:t> variable achieve?</w:t>
+        <w:t>16.  What values can a boolean variable achieve?</w:t>
       </w:r>
     </w:p>
     <w:p>
@@ -929,13 +808,8 @@
       <w:pPr>
         <w:pStyle w:val="NoteLevel3"/>
       </w:pPr>
-      <w:proofErr w:type="gramStart"/>
-      <w:r>
-        <w:t>public</w:t>
-      </w:r>
-      <w:proofErr w:type="gramEnd"/>
-      <w:r>
-        <w:t xml:space="preserve"> class Fred {</w:t>
+      <w:r>
+        <w:t>public class Fred {</w:t>
       </w:r>
     </w:p>
     <w:p>
@@ -947,21 +821,8 @@
         </w:numPr>
         <w:ind w:left="2520"/>
       </w:pPr>
-      <w:proofErr w:type="gramStart"/>
-      <w:r>
-        <w:t>public</w:t>
-      </w:r>
-      <w:proofErr w:type="gramEnd"/>
-      <w:r>
-        <w:t xml:space="preserve"> static void main(String[] </w:t>
-      </w:r>
-      <w:proofErr w:type="spellStart"/>
-      <w:r>
-        <w:t>args</w:t>
-      </w:r>
-      <w:proofErr w:type="spellEnd"/>
-      <w:r>
-        <w:t>) {</w:t>
+      <w:r>
+        <w:t>public static void main(String[] args) {</w:t>
       </w:r>
     </w:p>
     <w:p>
@@ -973,15 +834,8 @@
         </w:numPr>
         <w:ind w:left="3240"/>
       </w:pPr>
-      <w:proofErr w:type="spellStart"/>
-      <w:proofErr w:type="gramStart"/>
-      <w:r>
-        <w:t>int</w:t>
-      </w:r>
-      <w:proofErr w:type="spellEnd"/>
-      <w:proofErr w:type="gramEnd"/>
-      <w:r>
-        <w:t xml:space="preserve"> age = 22;</w:t>
+      <w:r>
+        <w:t>int age = 22;</w:t>
       </w:r>
     </w:p>
     <w:p>
@@ -1006,18 +860,8 @@
         </w:numPr>
         <w:ind w:left="3240"/>
       </w:pPr>
-      <w:proofErr w:type="spellStart"/>
-      <w:proofErr w:type="gramStart"/>
-      <w:r>
-        <w:t>System.out.println</w:t>
-      </w:r>
-      <w:proofErr w:type="spellEnd"/>
-      <w:r>
-        <w:t>(</w:t>
-      </w:r>
-      <w:proofErr w:type="gramEnd"/>
-      <w:r>
-        <w:t>name+“ ”+age);</w:t>
+      <w:r>
+        <w:t>System.out.println(name+“ ”+age);</w:t>
       </w:r>
     </w:p>
     <w:p>
@@ -1059,20 +903,7 @@
         <w:pStyle w:val="NoteLevel2"/>
       </w:pPr>
       <w:r>
-        <w:t>19.   Is the following statement valid</w:t>
-      </w:r>
-      <w:proofErr w:type="gramStart"/>
-      <w:r>
-        <w:t>:     </w:t>
-      </w:r>
-      <w:proofErr w:type="spellStart"/>
-      <w:r>
-        <w:t>int</w:t>
-      </w:r>
-      <w:proofErr w:type="spellEnd"/>
-      <w:proofErr w:type="gramEnd"/>
-      <w:r>
-        <w:t xml:space="preserve"> x = 34.7;</w:t>
+        <w:t>19.   Is the following statement valid:     int x = 34.7;</w:t>
       </w:r>
     </w:p>
     <w:p>
@@ -1088,15 +919,7 @@
         <w:pStyle w:val="NoteLevel2"/>
       </w:pPr>
       <w:r>
-        <w:t>20.   Is the following statement valid</w:t>
-      </w:r>
-      <w:proofErr w:type="gramStart"/>
-      <w:r>
-        <w:t>:     double</w:t>
-      </w:r>
-      <w:proofErr w:type="gramEnd"/>
-      <w:r>
-        <w:t xml:space="preserve"> y = 12;</w:t>
+        <w:t>20.   Is the following statement valid:     double y = 12;</w:t>
       </w:r>
     </w:p>
     <w:p>
@@ -1112,20 +935,7 @@
         <w:pStyle w:val="NoteLevel2"/>
       </w:pPr>
       <w:r>
-        <w:t>21.   Is the following statement valid</w:t>
-      </w:r>
-      <w:proofErr w:type="gramStart"/>
-      <w:r>
-        <w:t>:      </w:t>
-      </w:r>
-      <w:proofErr w:type="spellStart"/>
-      <w:r>
-        <w:t>boolean</w:t>
-      </w:r>
-      <w:proofErr w:type="spellEnd"/>
-      <w:proofErr w:type="gramEnd"/>
-      <w:r>
-        <w:t> q = 17 &lt; 25;</w:t>
+        <w:t>21.   Is the following statement valid:      boolean q = 17 &lt; 25;</w:t>
       </w:r>
     </w:p>
     <w:p>
@@ -1180,18 +990,8 @@
       <w:pPr>
         <w:pStyle w:val="NoteLevel3"/>
       </w:pPr>
-      <w:proofErr w:type="spellStart"/>
-      <w:proofErr w:type="gramStart"/>
-      <w:r>
-        <w:t>x</w:t>
-      </w:r>
-      <w:proofErr w:type="gramEnd"/>
-      <w:r>
-        <w:t>.equal</w:t>
-      </w:r>
-      <w:proofErr w:type="spellEnd"/>
-      <w:r>
-        <w:t>(y)</w:t>
+      <w:r>
+        <w:t>x.equal(y)</w:t>
       </w:r>
     </w:p>
     <w:p>
@@ -1206,52 +1006,24 @@
       <w:pPr>
         <w:pStyle w:val="NoteLevel3"/>
       </w:pPr>
-      <w:proofErr w:type="spellStart"/>
-      <w:r>
-        <w:t>Joing</w:t>
-      </w:r>
-      <w:proofErr w:type="spellEnd"/>
-      <w:r>
-        <w:t xml:space="preserve"> two strings together. Use +</w:t>
-      </w:r>
-    </w:p>
-    <w:p>
-      <w:pPr>
-        <w:pStyle w:val="NoteLevel2"/>
-      </w:pPr>
-      <w:r>
-        <w:t xml:space="preserve">26.   What is the difference between </w:t>
-      </w:r>
-      <w:proofErr w:type="spellStart"/>
-      <w:r>
-        <w:t>System.out.print</w:t>
-      </w:r>
-      <w:proofErr w:type="spellEnd"/>
-      <w:r>
-        <w:t xml:space="preserve"> and </w:t>
-      </w:r>
-      <w:proofErr w:type="spellStart"/>
-      <w:r>
-        <w:t>System.out.println</w:t>
-      </w:r>
-      <w:proofErr w:type="spellEnd"/>
-      <w:r>
-        <w:t>?</w:t>
-      </w:r>
-    </w:p>
-    <w:p>
-      <w:pPr>
-        <w:pStyle w:val="NoteLevel3"/>
-      </w:pPr>
-      <w:proofErr w:type="spellStart"/>
-      <w:proofErr w:type="gramStart"/>
-      <w:r>
-        <w:t>println</w:t>
-      </w:r>
-      <w:proofErr w:type="spellEnd"/>
-      <w:proofErr w:type="gramEnd"/>
-      <w:r>
-        <w:t xml:space="preserve"> moves the cursor to a new line have the output</w:t>
+      <w:r>
+        <w:t>Joing two strings together. Use +</w:t>
+      </w:r>
+    </w:p>
+    <w:p>
+      <w:pPr>
+        <w:pStyle w:val="NoteLevel2"/>
+      </w:pPr>
+      <w:r>
+        <w:t>26.   What is the difference between System.out.print and System.out.println?</w:t>
+      </w:r>
+    </w:p>
+    <w:p>
+      <w:pPr>
+        <w:pStyle w:val="NoteLevel3"/>
+      </w:pPr>
+      <w:r>
+        <w:t>println moves the cursor to a new line have the output</w:t>
       </w:r>
     </w:p>
     <w:p>
@@ -1266,44 +1038,19 @@
       <w:pPr>
         <w:pStyle w:val="NoteLevel3"/>
       </w:pPr>
-      <w:proofErr w:type="spellStart"/>
-      <w:proofErr w:type="gramStart"/>
       <w:r>
         <w:t>s</w:t>
       </w:r>
-      <w:proofErr w:type="gramEnd"/>
-      <w:r>
-        <w:t>.length</w:t>
-      </w:r>
-      <w:proofErr w:type="spellEnd"/>
-      <w:r>
-        <w:t>()</w:t>
-      </w:r>
-    </w:p>
-    <w:p>
-      <w:pPr>
-        <w:pStyle w:val="NoteLevel2"/>
-      </w:pPr>
-      <w:r>
-        <w:t xml:space="preserve">28. Give examples of "literals" of each of the following types:  String, char, long, </w:t>
-      </w:r>
-      <w:proofErr w:type="spellStart"/>
-      <w:r>
-        <w:t>int</w:t>
-      </w:r>
-      <w:proofErr w:type="spellEnd"/>
-      <w:r>
-        <w:t xml:space="preserve">, float, double, </w:t>
-      </w:r>
-      <w:proofErr w:type="spellStart"/>
-      <w:proofErr w:type="gramStart"/>
-      <w:r>
-        <w:t>boolean</w:t>
-      </w:r>
-      <w:proofErr w:type="spellEnd"/>
-      <w:proofErr w:type="gramEnd"/>
-      <w:r>
-        <w:t>.</w:t>
+      <w:r>
+        <w:t>.length()</w:t>
+      </w:r>
+    </w:p>
+    <w:p>
+      <w:pPr>
+        <w:pStyle w:val="NoteLevel2"/>
+      </w:pPr>
+      <w:r>
+        <w:t>28. Give examples of "literals" of each of the following types:  String, char, long, int, float, double, boolean.</w:t>
       </w:r>
     </w:p>
     <w:p>
@@ -1347,11 +1094,9 @@
       <w:pPr>
         <w:pStyle w:val="NoteLevel1"/>
       </w:pPr>
-      <w:proofErr w:type="spellStart"/>
       <w:r>
         <w:t>Golub</w:t>
       </w:r>
-      <w:proofErr w:type="spellEnd"/>
     </w:p>
     <w:p>
       <w:pPr>
@@ -1398,25 +1143,7 @@
         <w:pStyle w:val="NoteLevel2"/>
       </w:pPr>
       <w:r>
-        <w:t>3.   Is the following </w:t>
-      </w:r>
-      <w:proofErr w:type="spellStart"/>
-      <w:proofErr w:type="gramStart"/>
-      <w:r>
-        <w:t>boolean</w:t>
-      </w:r>
-      <w:proofErr w:type="spellEnd"/>
-      <w:proofErr w:type="gramEnd"/>
-      <w:r>
-        <w:t> expression true or false?    ((3 &lt; 5) &amp;</w:t>
-      </w:r>
-      <w:proofErr w:type="gramStart"/>
-      <w:r>
-        <w:t>&amp; !(</w:t>
-      </w:r>
-      <w:proofErr w:type="gramEnd"/>
-      <w:r>
-        <w:t>1 &gt; 14) &amp;&amp; (-5 &lt; -15)) || ((6 == 6) &amp;&amp; !(2 == 2))</w:t>
+        <w:t>3.   Is the following boolean expression true or false?    ((3 &lt; 5) &amp;&amp; !(1 &gt; 14) &amp;&amp; (-5 &lt; -15)) || ((6 == 6) &amp;&amp; !(2 == 2))</w:t>
       </w:r>
     </w:p>
     <w:p>
@@ -1432,30 +1159,15 @@
         <w:pStyle w:val="NoteLevel2"/>
       </w:pPr>
       <w:r>
-        <w:t>4.  If s1 and s2 are variables representing Strings, what Java </w:t>
-      </w:r>
-      <w:proofErr w:type="spellStart"/>
-      <w:proofErr w:type="gramStart"/>
-      <w:r>
-        <w:t>boolean</w:t>
-      </w:r>
-      <w:proofErr w:type="spellEnd"/>
-      <w:proofErr w:type="gramEnd"/>
-      <w:r>
-        <w:t> expression is equivalent to "s1 is not the same as s2"?</w:t>
-      </w:r>
-    </w:p>
-    <w:p>
-      <w:pPr>
-        <w:pStyle w:val="NoteLevel3"/>
-      </w:pPr>
-      <w:proofErr w:type="gramStart"/>
-      <w:r>
-        <w:t>s1</w:t>
-      </w:r>
-      <w:proofErr w:type="gramEnd"/>
-      <w:r>
-        <w:t xml:space="preserve"> != s2</w:t>
+        <w:t>4.  If s1 and s2 are variables representing Strings, what Java boolean expression is equivalent to "s1 is not the same as s2"?</w:t>
+      </w:r>
+    </w:p>
+    <w:p>
+      <w:pPr>
+        <w:pStyle w:val="NoteLevel3"/>
+      </w:pPr>
+      <w:r>
+        <w:t>s1 != s2</w:t>
       </w:r>
     </w:p>
     <w:p>
@@ -1470,109 +1182,48 @@
       <w:pPr>
         <w:pStyle w:val="NoteLevel3"/>
       </w:pPr>
-      <w:proofErr w:type="spellStart"/>
       <w:r>
         <w:t>Java.util.Scanner</w:t>
       </w:r>
-      <w:proofErr w:type="spellEnd"/>
-    </w:p>
-    <w:p>
-      <w:pPr>
-        <w:pStyle w:val="NoteLevel2"/>
-      </w:pPr>
-      <w:r>
-        <w:t>6.  Write a java class called "</w:t>
-      </w:r>
-      <w:proofErr w:type="spellStart"/>
-      <w:r>
-        <w:t>UserInput</w:t>
-      </w:r>
-      <w:proofErr w:type="spellEnd"/>
-      <w:r>
-        <w:t xml:space="preserve">".  In the main method, declare three variables:  an </w:t>
-      </w:r>
-      <w:proofErr w:type="spellStart"/>
-      <w:r>
-        <w:t>int</w:t>
-      </w:r>
-      <w:proofErr w:type="spellEnd"/>
-      <w:r>
-        <w:t>, a float, and a String.  Name the variables "age", "weight", and "name".  Create a variable called "scan" of type Scanner, and set it equal to a new Scanner.  (Use the syntax shown in class).  Prompt the user to enter his/her age, weight, and name - read these entries in using the scanner and set the variables accordingly.  Then print the values of the three variables with appropriate labels.  For example:  "Name:  Frank     Age:  17    weight:  151.4".</w:t>
-      </w:r>
-    </w:p>
-    <w:p>
-      <w:pPr>
-        <w:pStyle w:val="NoteLevel3"/>
-      </w:pPr>
-      <w:proofErr w:type="gramStart"/>
-      <w:r>
-        <w:t>import</w:t>
-      </w:r>
-      <w:proofErr w:type="gramEnd"/>
-      <w:r>
-        <w:t xml:space="preserve"> </w:t>
-      </w:r>
-      <w:proofErr w:type="spellStart"/>
-      <w:r>
-        <w:t>java.util.Scanner</w:t>
-      </w:r>
-      <w:proofErr w:type="spellEnd"/>
-    </w:p>
-    <w:p>
-      <w:pPr>
-        <w:pStyle w:val="NoteLevel3"/>
-      </w:pPr>
-      <w:proofErr w:type="gramStart"/>
-      <w:r>
-        <w:t>public</w:t>
-      </w:r>
-      <w:proofErr w:type="gramEnd"/>
-      <w:r>
-        <w:t xml:space="preserve"> class </w:t>
-      </w:r>
-      <w:proofErr w:type="spellStart"/>
-      <w:r>
-        <w:t>UserInput</w:t>
-      </w:r>
-      <w:proofErr w:type="spellEnd"/>
-      <w:r>
-        <w:t xml:space="preserve"> {</w:t>
+    </w:p>
+    <w:p>
+      <w:pPr>
+        <w:pStyle w:val="NoteLevel2"/>
+      </w:pPr>
+      <w:r>
+        <w:t>6.  Write a java class called "UserInput".  In the main method, declare three variables:  an int, a float, and a String.  Name the variables "age", "weight", and "name".  Create a variable called "scan" of type Scanner, and set it equal to a new Scanner.  (Use the syntax shown in class).  Prompt the user to enter his/her age, weight, and name - read these entries in using the scanner and set the variables accordingly.  Then print the values of the three variables with appropriate labels.  For example:  "Name:  Frank     Age:  17    weight:  151.4".</w:t>
+      </w:r>
+    </w:p>
+    <w:p>
+      <w:pPr>
+        <w:pStyle w:val="NoteLevel3"/>
+      </w:pPr>
+      <w:r>
+        <w:t>import java.util.Scanner</w:t>
+      </w:r>
+    </w:p>
+    <w:p>
+      <w:pPr>
+        <w:pStyle w:val="NoteLevel3"/>
+      </w:pPr>
+      <w:r>
+        <w:t>public class UserInput {</w:t>
       </w:r>
     </w:p>
     <w:p>
       <w:pPr>
         <w:pStyle w:val="NoteLevel4"/>
       </w:pPr>
-      <w:proofErr w:type="gramStart"/>
-      <w:r>
-        <w:t>public</w:t>
-      </w:r>
-      <w:proofErr w:type="gramEnd"/>
-      <w:r>
-        <w:t xml:space="preserve"> static void main(String[] </w:t>
-      </w:r>
-      <w:proofErr w:type="spellStart"/>
-      <w:r>
-        <w:t>args</w:t>
-      </w:r>
-      <w:proofErr w:type="spellEnd"/>
-      <w:r>
-        <w:t>) {</w:t>
+      <w:r>
+        <w:t>public static void main(String[] args) {</w:t>
       </w:r>
     </w:p>
     <w:p>
       <w:pPr>
         <w:pStyle w:val="NoteLevel5"/>
       </w:pPr>
-      <w:proofErr w:type="spellStart"/>
-      <w:proofErr w:type="gramStart"/>
-      <w:r>
-        <w:t>int</w:t>
-      </w:r>
-      <w:proofErr w:type="spellEnd"/>
-      <w:proofErr w:type="gramEnd"/>
-      <w:r>
-        <w:t xml:space="preserve"> age, weight;</w:t>
+      <w:r>
+        <w:t>int age, weight;</w:t>
       </w:r>
     </w:p>
     <w:p>
@@ -1588,31 +1239,13 @@
         <w:pStyle w:val="NoteLevel5"/>
       </w:pPr>
       <w:r>
-        <w:t xml:space="preserve">Scanner </w:t>
-      </w:r>
-      <w:proofErr w:type="spellStart"/>
-      <w:r>
-        <w:t>sc</w:t>
-      </w:r>
-      <w:proofErr w:type="spellEnd"/>
-      <w:r>
-        <w:t xml:space="preserve"> = new </w:t>
-      </w:r>
-      <w:proofErr w:type="gramStart"/>
-      <w:r>
-        <w:t>Scanner(</w:t>
-      </w:r>
-      <w:proofErr w:type="gramEnd"/>
-      <w:r>
-        <w:t>System.in);</w:t>
+        <w:t>Scanner sc = new Scanner(System.in);</w:t>
       </w:r>
     </w:p>
     <w:p>
       <w:pPr>
         <w:pStyle w:val="NoteLevel5"/>
       </w:pPr>
-      <w:proofErr w:type="spellStart"/>
-      <w:proofErr w:type="gramStart"/>
       <w:r>
         <w:t>S</w:t>
       </w:r>
@@ -1620,60 +1253,57 @@
         <w:t>ystem</w:t>
       </w:r>
       <w:r>
+        <w:t>.out.println(“What is your name?”)</w:t>
+      </w:r>
+    </w:p>
+    <w:p>
+      <w:pPr>
+        <w:pStyle w:val="NoteLevel5"/>
+      </w:pPr>
+      <w:r>
+        <w:t>name = sc.next()</w:t>
+      </w:r>
+    </w:p>
+    <w:p>
+      <w:pPr>
+        <w:pStyle w:val="NoteLevel5"/>
+      </w:pPr>
+      <w:r>
+        <w:t>System</w:t>
+      </w:r>
+      <w:r>
         <w:t>.out.println</w:t>
       </w:r>
-      <w:proofErr w:type="spellEnd"/>
-      <w:r>
-        <w:t>(</w:t>
-      </w:r>
-      <w:proofErr w:type="gramEnd"/>
-      <w:r>
-        <w:t>“What is your name?”)</w:t>
+      <w:r>
+        <w:t>(“</w:t>
+      </w:r>
+      <w:r>
+        <w:t>How old are you?</w:t>
+      </w:r>
+      <w:r>
+        <w:t>”)</w:t>
       </w:r>
     </w:p>
     <w:p>
       <w:pPr>
         <w:pStyle w:val="NoteLevel5"/>
       </w:pPr>
-      <w:proofErr w:type="gramStart"/>
-      <w:r>
-        <w:t>name</w:t>
-      </w:r>
-      <w:proofErr w:type="gramEnd"/>
-      <w:r>
-        <w:t xml:space="preserve"> = </w:t>
-      </w:r>
-      <w:proofErr w:type="spellStart"/>
-      <w:r>
-        <w:t>sc.next</w:t>
-      </w:r>
-      <w:proofErr w:type="spellEnd"/>
-      <w:r>
-        <w:t>()</w:t>
+      <w:r>
+        <w:t>age = sc.nextInt()</w:t>
       </w:r>
     </w:p>
     <w:p>
       <w:pPr>
         <w:pStyle w:val="NoteLevel5"/>
       </w:pPr>
-      <w:proofErr w:type="spellStart"/>
-      <w:proofErr w:type="gramStart"/>
       <w:r>
         <w:t>System</w:t>
       </w:r>
       <w:r>
-        <w:t>.out.println</w:t>
-      </w:r>
-      <w:proofErr w:type="spellEnd"/>
-      <w:r>
-        <w:t>(</w:t>
-      </w:r>
-      <w:proofErr w:type="gramEnd"/>
-      <w:r>
-        <w:t>“</w:t>
-      </w:r>
-      <w:r>
-        <w:t>How old are you?</w:t>
+        <w:t>.out.println(“</w:t>
+      </w:r>
+      <w:r>
+        <w:t>How much do you weigh?</w:t>
       </w:r>
       <w:r>
         <w:t>”)</w:t>
@@ -1683,90 +1313,22 @@
       <w:pPr>
         <w:pStyle w:val="NoteLevel5"/>
       </w:pPr>
-      <w:proofErr w:type="gramStart"/>
-      <w:r>
-        <w:t>age</w:t>
-      </w:r>
-      <w:proofErr w:type="gramEnd"/>
-      <w:r>
-        <w:t xml:space="preserve"> = </w:t>
-      </w:r>
-      <w:proofErr w:type="spellStart"/>
-      <w:r>
-        <w:t>sc.nextInt</w:t>
-      </w:r>
-      <w:proofErr w:type="spellEnd"/>
-      <w:r>
-        <w:t>()</w:t>
+      <w:r>
+        <w:t xml:space="preserve">weight = </w:t>
+      </w:r>
+      <w:r>
+        <w:t>sc.nextInt()</w:t>
+      </w:r>
+      <w:r>
+        <w:t>;</w:t>
       </w:r>
     </w:p>
     <w:p>
       <w:pPr>
         <w:pStyle w:val="NoteLevel5"/>
       </w:pPr>
-      <w:proofErr w:type="spellStart"/>
-      <w:proofErr w:type="gramStart"/>
-      <w:r>
-        <w:t>System</w:t>
-      </w:r>
-      <w:r>
-        <w:t>.out.println</w:t>
-      </w:r>
-      <w:proofErr w:type="spellEnd"/>
-      <w:r>
-        <w:t>(</w:t>
-      </w:r>
-      <w:proofErr w:type="gramEnd"/>
-      <w:r>
-        <w:t>“</w:t>
-      </w:r>
-      <w:r>
-        <w:t>How much do you weigh?</w:t>
-      </w:r>
-      <w:r>
-        <w:t>”)</w:t>
-      </w:r>
-    </w:p>
-    <w:p>
-      <w:pPr>
-        <w:pStyle w:val="NoteLevel5"/>
-      </w:pPr>
-      <w:proofErr w:type="gramStart"/>
-      <w:r>
-        <w:t>weight</w:t>
-      </w:r>
-      <w:proofErr w:type="gramEnd"/>
-      <w:r>
-        <w:t xml:space="preserve"> = </w:t>
-      </w:r>
-      <w:proofErr w:type="spellStart"/>
-      <w:r>
-        <w:t>sc.nextInt</w:t>
-      </w:r>
-      <w:proofErr w:type="spellEnd"/>
-      <w:r>
-        <w:t>()</w:t>
-      </w:r>
-      <w:r>
-        <w:t>;</w:t>
-      </w:r>
-    </w:p>
-    <w:p>
-      <w:pPr>
-        <w:pStyle w:val="NoteLevel5"/>
-      </w:pPr>
-      <w:proofErr w:type="spellStart"/>
-      <w:proofErr w:type="gramStart"/>
-      <w:r>
-        <w:t>System.out.println</w:t>
-      </w:r>
-      <w:proofErr w:type="spellEnd"/>
-      <w:r>
-        <w:t>(</w:t>
-      </w:r>
-      <w:proofErr w:type="gramEnd"/>
-      <w:r>
-        <w:t>“Name:  “+name+”     Age: “+age+”    weight:  “+weight);</w:t>
+      <w:r>
+        <w:t>System.out.println(“Name:  “+name+”     Age: “+age+”    weight:  “+weight);</w:t>
       </w:r>
     </w:p>
     <w:p>
@@ -1790,15 +1352,7 @@
         <w:pStyle w:val="NoteLevel2"/>
       </w:pPr>
       <w:r>
-        <w:t>7.  Write a java class called "</w:t>
-      </w:r>
-      <w:proofErr w:type="spellStart"/>
-      <w:r>
-        <w:t>FahrenheitToCelsius</w:t>
-      </w:r>
-      <w:proofErr w:type="spellEnd"/>
-      <w:r>
-        <w:t>".  The main method will ask the user to enter a temperature in Fahrenheit.  (Use a variable of type</w:t>
+        <w:t>7.  Write a java class called "FahrenheitToCelsius".  The main method will ask the user to enter a temperature in Fahrenheit.  (Use a variable of type</w:t>
       </w:r>
       <w:r>
         <w:t xml:space="preserve"> </w:t>
@@ -1818,73 +1372,32 @@
       <w:pPr>
         <w:pStyle w:val="NoteLevel3"/>
       </w:pPr>
-      <w:proofErr w:type="gramStart"/>
-      <w:r>
-        <w:t>import</w:t>
-      </w:r>
-      <w:proofErr w:type="gramEnd"/>
-      <w:r>
-        <w:t xml:space="preserve"> </w:t>
-      </w:r>
-      <w:proofErr w:type="spellStart"/>
-      <w:r>
-        <w:t>java.util.Scanner</w:t>
-      </w:r>
-      <w:proofErr w:type="spellEnd"/>
-    </w:p>
-    <w:p>
-      <w:pPr>
-        <w:pStyle w:val="NoteLevel3"/>
-      </w:pPr>
-      <w:proofErr w:type="gramStart"/>
-      <w:r>
-        <w:t>public</w:t>
-      </w:r>
-      <w:proofErr w:type="gramEnd"/>
-      <w:r>
-        <w:t xml:space="preserve"> class </w:t>
-      </w:r>
-      <w:proofErr w:type="spellStart"/>
-      <w:r>
-        <w:t>FahrenheitToCelsius</w:t>
-      </w:r>
-      <w:proofErr w:type="spellEnd"/>
-      <w:r>
-        <w:t xml:space="preserve"> {</w:t>
+      <w:r>
+        <w:t>import java.util.Scanner</w:t>
+      </w:r>
+    </w:p>
+    <w:p>
+      <w:pPr>
+        <w:pStyle w:val="NoteLevel3"/>
+      </w:pPr>
+      <w:r>
+        <w:t>public class FahrenheitToCelsius {</w:t>
       </w:r>
     </w:p>
     <w:p>
       <w:pPr>
         <w:pStyle w:val="NoteLevel4"/>
       </w:pPr>
-      <w:proofErr w:type="gramStart"/>
-      <w:r>
-        <w:t>public</w:t>
-      </w:r>
-      <w:proofErr w:type="gramEnd"/>
-      <w:r>
-        <w:t xml:space="preserve"> static void main(String[] </w:t>
-      </w:r>
-      <w:proofErr w:type="spellStart"/>
-      <w:r>
-        <w:t>args</w:t>
-      </w:r>
-      <w:proofErr w:type="spellEnd"/>
-      <w:r>
-        <w:t>) {</w:t>
+      <w:r>
+        <w:t>public static void main(String[] args) {</w:t>
       </w:r>
     </w:p>
     <w:p>
       <w:pPr>
         <w:pStyle w:val="NoteLevel5"/>
       </w:pPr>
-      <w:proofErr w:type="gramStart"/>
-      <w:r>
-        <w:t>double</w:t>
-      </w:r>
-      <w:proofErr w:type="gramEnd"/>
-      <w:r>
-        <w:t xml:space="preserve"> </w:t>
+      <w:r>
+        <w:t xml:space="preserve">double </w:t>
       </w:r>
       <w:r>
         <w:t>f, c</w:t>
@@ -1898,78 +1411,34 @@
         <w:pStyle w:val="NoteLevel5"/>
       </w:pPr>
       <w:r>
-        <w:t xml:space="preserve">Scanner </w:t>
-      </w:r>
-      <w:proofErr w:type="spellStart"/>
-      <w:r>
-        <w:t>sc</w:t>
-      </w:r>
-      <w:proofErr w:type="spellEnd"/>
-      <w:r>
-        <w:t xml:space="preserve"> = new </w:t>
-      </w:r>
-      <w:proofErr w:type="gramStart"/>
-      <w:r>
-        <w:t>Scanner(</w:t>
-      </w:r>
-      <w:proofErr w:type="gramEnd"/>
-      <w:r>
-        <w:t>System.in);</w:t>
+        <w:t>Scanner sc = new Scanner(System.in);</w:t>
       </w:r>
     </w:p>
     <w:p>
       <w:pPr>
         <w:pStyle w:val="NoteLevel5"/>
       </w:pPr>
-      <w:proofErr w:type="spellStart"/>
-      <w:proofErr w:type="gramStart"/>
       <w:r>
         <w:t>System.</w:t>
       </w:r>
       <w:r>
-        <w:t>out.println</w:t>
-      </w:r>
-      <w:proofErr w:type="spellEnd"/>
-      <w:r>
-        <w:t>(</w:t>
-      </w:r>
-      <w:proofErr w:type="gramEnd"/>
-      <w:r>
-        <w:t>“Enter the temperature in Fahrenheit”);</w:t>
+        <w:t>out.println(“Enter the temperature in Fahrenheit”);</w:t>
       </w:r>
     </w:p>
     <w:p>
       <w:pPr>
         <w:pStyle w:val="NoteLevel5"/>
       </w:pPr>
-      <w:proofErr w:type="gramStart"/>
-      <w:r>
-        <w:t>f</w:t>
-      </w:r>
-      <w:proofErr w:type="gramEnd"/>
-      <w:r>
-        <w:t xml:space="preserve"> = </w:t>
-      </w:r>
-      <w:proofErr w:type="spellStart"/>
-      <w:r>
-        <w:t>sc.nextDouble</w:t>
-      </w:r>
-      <w:proofErr w:type="spellEnd"/>
-      <w:r>
-        <w:t>();</w:t>
+      <w:r>
+        <w:t>f = sc.nextDouble();</w:t>
       </w:r>
     </w:p>
     <w:p>
       <w:pPr>
         <w:pStyle w:val="NoteLevel5"/>
       </w:pPr>
-      <w:proofErr w:type="gramStart"/>
-      <w:r>
-        <w:t>c</w:t>
-      </w:r>
-      <w:proofErr w:type="gramEnd"/>
-      <w:r>
-        <w:t xml:space="preserve"> = 5 (float) / 9</w:t>
+      <w:r>
+        <w:t>c = 5 (float) / 9</w:t>
       </w:r>
       <w:r>
         <w:t xml:space="preserve"> *(f - 32);</w:t>
@@ -1996,44 +1465,20 @@
         <w:pStyle w:val="NoteLevel2"/>
       </w:pPr>
       <w:r>
-        <w:t>8.  Modify the "</w:t>
-      </w:r>
-      <w:proofErr w:type="spellStart"/>
-      <w:r>
-        <w:t>FahrenheitToCelsius</w:t>
-      </w:r>
-      <w:proofErr w:type="spellEnd"/>
-      <w:r>
-        <w:t>" question in the previous question so that the user can either go from F to C or vice versa.</w:t>
-      </w:r>
-    </w:p>
-    <w:p>
-      <w:pPr>
-        <w:pStyle w:val="NoteLevel3"/>
-      </w:pPr>
-    </w:p>
-    <w:p>
-      <w:pPr>
-        <w:pStyle w:val="NoteLevel2"/>
-      </w:pPr>
-      <w:r>
-        <w:t>9.  FOR THIS EXERCISE, YOU SHOULD STRIVE TO AVOID REDUNDANT CODE!  Write a java class called "</w:t>
-      </w:r>
-      <w:proofErr w:type="spellStart"/>
-      <w:r>
-        <w:t>RequestInfo</w:t>
-      </w:r>
-      <w:proofErr w:type="spellEnd"/>
-      <w:r>
-        <w:t>"</w:t>
-      </w:r>
-      <w:proofErr w:type="gramStart"/>
-      <w:r>
-        <w:t>"  The</w:t>
-      </w:r>
-      <w:proofErr w:type="gramEnd"/>
-      <w:r>
-        <w:t xml:space="preserve"> main method will ask the user to enter his species.  If the user enters "dog", then ask him to enter the number of cats he has eaten this year.  If the user enters "cat", ask him to enter the number of hairballs he has coughed up this year.  If the user enters "predator", ask him to enter BOTH the number of cats he has eaten this year AND the number of hairballs he has coughed up this year.  If the user enters anything else (not dog, cat or predator), tell him that he is from another planet, and terminate the program.  If the user DID enter one of the three valid species (dog, cat, predator) then print out a report in the following format:</w:t>
+        <w:t>8.  Modify the "FahrenheitToCelsius" question in the previous question so that the user can either go from F to C or vice versa.</w:t>
+      </w:r>
+    </w:p>
+    <w:p>
+      <w:pPr>
+        <w:pStyle w:val="NoteLevel3"/>
+      </w:pPr>
+    </w:p>
+    <w:p>
+      <w:pPr>
+        <w:pStyle w:val="NoteLevel2"/>
+      </w:pPr>
+      <w:r>
+        <w:t>9.  FOR THIS EXERCISE, YOU SHOULD STRIVE TO AVOID REDUNDANT CODE!  Write a java class called "RequestInfo""  The main method will ask the user to enter his species.  If the user enters "dog", then ask him to enter the number of cats he has eaten this year.  If the user enters "cat", ask him to enter the number of hairballs he has coughed up this year.  If the user enters "predator", ask him to enter BOTH the number of cats he has eaten this year AND the number of hairballs he has coughed up this year.  If the user enters anything else (not dog, cat or predator), tell him that he is from another planet, and terminate the program.  If the user DID enter one of the three valid species (dog, cat, predator) then print out a report in the following format:</w:t>
       </w:r>
     </w:p>
     <w:p>
@@ -2065,15 +1510,7 @@
         <w:pStyle w:val="NoteLevel2"/>
       </w:pPr>
       <w:r>
-        <w:t xml:space="preserve">10.  Write a program that computes the letter grade for a student based on his/her numerical total.  The program will read in the total and compute the letter grade based on the following:  to get an A the total must be at least 90.0.  To get a B it must be at least 80.0.  For a C, at least 70.0.  For a D, at least 60.0.  Less than 60.0 </w:t>
-      </w:r>
-      <w:proofErr w:type="gramStart"/>
-      <w:r>
-        <w:t>is</w:t>
-      </w:r>
-      <w:proofErr w:type="gramEnd"/>
-      <w:r>
-        <w:t xml:space="preserve"> an F.</w:t>
+        <w:t>10.  Write a program that computes the letter grade for a student based on his/her numerical total.  The program will read in the total and compute the letter grade based on the following:  to get an A the total must be at least 90.0.  To get a B it must be at least 80.0.  For a C, at least 70.0.  For a D, at least 60.0.  Less than 60.0 is an F.</w:t>
       </w:r>
     </w:p>
     <w:p>
@@ -2185,63 +1622,15 @@
         <w:pStyle w:val="NoteLevel2"/>
       </w:pPr>
       <w:r>
-        <w:t xml:space="preserve">11b. </w:t>
-      </w:r>
-      <w:proofErr w:type="gramStart"/>
-      <w:r>
-        <w:t>Do</w:t>
-      </w:r>
-      <w:proofErr w:type="gramEnd"/>
-      <w:r>
-        <w:t xml:space="preserve"> the same thing as in 11a but using a while loop.</w:t>
-      </w:r>
-    </w:p>
-    <w:p>
-      <w:pPr>
-        <w:pStyle w:val="NoteLevel2"/>
-      </w:pPr>
-      <w:r>
-        <w:t>12.  Decide which of the following variable names are valid in Java</w:t>
-      </w:r>
-      <w:proofErr w:type="gramStart"/>
-      <w:r>
-        <w:t>:   dog</w:t>
-      </w:r>
-      <w:proofErr w:type="gramEnd"/>
-      <w:r>
-        <w:t>, x11, _tomato, </w:t>
-      </w:r>
-      <w:proofErr w:type="spellStart"/>
-      <w:r>
-        <w:t>big$deal</w:t>
-      </w:r>
-      <w:proofErr w:type="spellEnd"/>
-      <w:r>
-        <w:t>, </w:t>
-      </w:r>
-      <w:proofErr w:type="spellStart"/>
-      <w:r>
-        <w:t>how&amp;why</w:t>
-      </w:r>
-      <w:proofErr w:type="spellEnd"/>
-      <w:r>
-        <w:t>, 22down, </w:t>
-      </w:r>
-      <w:proofErr w:type="spellStart"/>
-      <w:r>
-        <w:t>aBcDeFg</w:t>
-      </w:r>
-      <w:proofErr w:type="spellEnd"/>
-      <w:r>
-        <w:t>, _$__$, </w:t>
-      </w:r>
-      <w:proofErr w:type="spellStart"/>
-      <w:r>
-        <w:t>under_score</w:t>
-      </w:r>
-      <w:proofErr w:type="spellEnd"/>
-      <w:r>
-        <w:t>, _5_$_5_hello13. </w:t>
+        <w:t>11b. Do the same thing as in 11a but using a while loop.</w:t>
+      </w:r>
+    </w:p>
+    <w:p>
+      <w:pPr>
+        <w:pStyle w:val="NoteLevel2"/>
+      </w:pPr>
+      <w:r>
+        <w:t>12.  Decide which of the following variable names are valid in Java:   dog, x11, _tomato, big$deal, how&amp;why, 22down, aBcDeFg, _$__$, under_score, _5_$_5_hello13. </w:t>
       </w:r>
     </w:p>
     <w:p>
@@ -2265,51 +1654,23 @@
         <w:pStyle w:val="NoteLevel3"/>
       </w:pPr>
       <w:r>
-        <w:t>_</w:t>
-      </w:r>
-      <w:proofErr w:type="gramStart"/>
-      <w:r>
-        <w:t>tomato</w:t>
-      </w:r>
-      <w:proofErr w:type="gramEnd"/>
-      <w:r>
-        <w:t xml:space="preserve"> = valid</w:t>
-      </w:r>
-    </w:p>
-    <w:p>
-      <w:pPr>
-        <w:pStyle w:val="NoteLevel3"/>
-      </w:pPr>
-      <w:proofErr w:type="spellStart"/>
-      <w:proofErr w:type="gramStart"/>
-      <w:r>
-        <w:t>big</w:t>
-      </w:r>
-      <w:proofErr w:type="gramEnd"/>
-      <w:r>
-        <w:t>$deal</w:t>
-      </w:r>
-      <w:proofErr w:type="spellEnd"/>
-      <w:r>
-        <w:t xml:space="preserve"> = not valid</w:t>
-      </w:r>
-    </w:p>
-    <w:p>
-      <w:pPr>
-        <w:pStyle w:val="NoteLevel3"/>
-      </w:pPr>
-      <w:proofErr w:type="spellStart"/>
-      <w:proofErr w:type="gramStart"/>
-      <w:r>
-        <w:t>how</w:t>
-      </w:r>
-      <w:proofErr w:type="gramEnd"/>
-      <w:r>
-        <w:t>&amp;why</w:t>
-      </w:r>
-      <w:proofErr w:type="spellEnd"/>
-      <w:r>
-        <w:t xml:space="preserve"> = not valid</w:t>
+        <w:t>_tomato = valid</w:t>
+      </w:r>
+    </w:p>
+    <w:p>
+      <w:pPr>
+        <w:pStyle w:val="NoteLevel3"/>
+      </w:pPr>
+      <w:r>
+        <w:t>big$deal = not valid</w:t>
+      </w:r>
+    </w:p>
+    <w:p>
+      <w:pPr>
+        <w:pStyle w:val="NoteLevel3"/>
+      </w:pPr>
+      <w:r>
+        <w:t>how&amp;why = not valid</w:t>
       </w:r>
     </w:p>
     <w:p>
@@ -2324,49 +1685,24 @@
       <w:pPr>
         <w:pStyle w:val="NoteLevel3"/>
       </w:pPr>
-      <w:proofErr w:type="spellStart"/>
-      <w:proofErr w:type="gramStart"/>
-      <w:r>
-        <w:t>aBcDeFg</w:t>
-      </w:r>
-      <w:proofErr w:type="spellEnd"/>
-      <w:proofErr w:type="gramEnd"/>
-      <w:r>
-        <w:t xml:space="preserve"> = not valid</w:t>
-      </w:r>
-    </w:p>
-    <w:p>
-      <w:pPr>
-        <w:pStyle w:val="NoteLevel3"/>
-      </w:pPr>
-      <w:r>
-        <w:t xml:space="preserve">_$__$ = </w:t>
-      </w:r>
-      <w:proofErr w:type="gramStart"/>
-      <w:r>
-        <w:t>not</w:t>
-      </w:r>
-      <w:proofErr w:type="gramEnd"/>
-      <w:r>
-        <w:t xml:space="preserve"> valid</w:t>
-      </w:r>
-    </w:p>
-    <w:p>
-      <w:pPr>
-        <w:pStyle w:val="NoteLevel3"/>
-      </w:pPr>
-      <w:proofErr w:type="spellStart"/>
-      <w:proofErr w:type="gramStart"/>
-      <w:r>
-        <w:t>under</w:t>
-      </w:r>
-      <w:proofErr w:type="gramEnd"/>
-      <w:r>
-        <w:t>_score</w:t>
-      </w:r>
-      <w:proofErr w:type="spellEnd"/>
-      <w:r>
-        <w:t xml:space="preserve"> = valid</w:t>
+      <w:r>
+        <w:t>aBcDeFg = not valid</w:t>
+      </w:r>
+    </w:p>
+    <w:p>
+      <w:pPr>
+        <w:pStyle w:val="NoteLevel3"/>
+      </w:pPr>
+      <w:r>
+        <w:t>_$__$ = not valid</w:t>
+      </w:r>
+    </w:p>
+    <w:p>
+      <w:pPr>
+        <w:pStyle w:val="NoteLevel3"/>
+      </w:pPr>
+      <w:r>
+        <w:t>under_score = valid</w:t>
       </w:r>
     </w:p>
     <w:p>
@@ -2395,15 +1731,7 @@
         <w:pStyle w:val="NoteLevel2"/>
       </w:pPr>
       <w:r>
-        <w:t>14.  The factorial of an integer is the product of all positive integers that are less than or equal to it.  For example, </w:t>
-      </w:r>
-      <w:proofErr w:type="gramStart"/>
-      <w:r>
-        <w:t>4 factorial</w:t>
-      </w:r>
-      <w:proofErr w:type="gramEnd"/>
-      <w:r>
-        <w:t> is 2 * 3 * 4 = 24.  Write a program that asks the user to enter a value, n, and then prints n factorial.</w:t>
+        <w:t>14.  The factorial of an integer is the product of all positive integers that are less than or equal to it.  For example, 4 factorial is 2 * 3 * 4 = 24.  Write a program that asks the user to enter a value, n, and then prints n factorial.</w:t>
       </w:r>
     </w:p>
     <w:p>
@@ -2436,8 +1764,6 @@
       <w:pPr>
         <w:pStyle w:val="NoteLevel3"/>
       </w:pPr>
-      <w:bookmarkStart w:id="4" w:name="_GoBack"/>
-      <w:bookmarkEnd w:id="4"/>
     </w:p>
     <w:p>
       <w:pPr>
@@ -2500,15 +1826,7 @@
         <w:pStyle w:val="NoteLevel2"/>
       </w:pPr>
       <w:r>
-        <w:t xml:space="preserve">18. CHALLENGE </w:t>
-      </w:r>
-      <w:proofErr w:type="gramStart"/>
-      <w:r>
-        <w:t>QUESTION  Write</w:t>
-      </w:r>
-      <w:proofErr w:type="gramEnd"/>
-      <w:r>
-        <w:t xml:space="preserve"> a program that asks the user for a size (an integer).  The program will then print out four different triangles made out of asterisks of that size.  (You will need to print out spaces sometimes in front of the asterisks.)   This is a "challenge" problem. Below is the output if the user selected size 4:</w:t>
+        <w:t>18. CHALLENGE QUESTION  Write a program that asks the user for a size (an integer).  The program will then print out four different triangles made out of asterisks of that size.  (You will need to print out spaces sometimes in front of the asterisks.)   This is a "challenge" problem. Below is the output if the user selected size 4:</w:t>
       </w:r>
     </w:p>
     <w:p>
@@ -2687,10 +2005,23 @@
     <w:p>
       <w:pPr>
         <w:pStyle w:val="NoteLevel1"/>
+        <w:sectPr>
+          <w:headerReference w:type="first" r:id="rId10"/>
+          <w:pgSz w:w="12240" w:h="15840"/>
+          <w:pgMar w:top="1440" w:right="1440" w:bottom="1440" w:left="1440" w:header="720" w:footer="720" w:gutter="0"/>
+          <w:cols w:space="720"/>
+          <w:titlePg/>
+          <w:docGrid w:type="lines" w:linePitch="360"/>
+        </w:sectPr>
+      </w:pPr>
+    </w:p>
+    <w:p>
+      <w:pPr>
+        <w:pStyle w:val="NoteLevel1"/>
       </w:pPr>
     </w:p>
     <w:sectPr>
-      <w:headerReference w:type="first" r:id="rId10"/>
+      <w:headerReference w:type="first" r:id="rId11"/>
       <w:pgSz w:w="12240" w:h="15840"/>
       <w:pgMar w:top="1440" w:right="1440" w:bottom="1440" w:left="1440" w:header="720" w:footer="720" w:gutter="0"/>
       <w:cols w:space="720"/>
@@ -2912,8 +2243,8 @@
         <w:szCs w:val="36"/>
       </w:rPr>
     </w:pPr>
-    <w:bookmarkStart w:id="5" w:name="_WNSectionTitle_3"/>
-    <w:bookmarkStart w:id="6" w:name="_WNTabType_2"/>
+    <w:bookmarkStart w:id="4" w:name="_WNSectionTitle_3"/>
+    <w:bookmarkStart w:id="5" w:name="_WNTabType_2"/>
     <w:r>
       <w:rPr>
         <w:rFonts w:ascii="Verdana" w:hAnsi="Verdana"/>
@@ -2968,8 +2299,88 @@
       <w:fldChar w:fldCharType="end"/>
     </w:r>
   </w:p>
+  <w:bookmarkEnd w:id="4"/>
   <w:bookmarkEnd w:id="5"/>
+</w:hdr>
+</file>
+
+<file path=word/header4.xml><?xml version="1.0" encoding="utf-8"?>
+<w:hdr xmlns:wpc="http://schemas.microsoft.com/office/word/2010/wordprocessingCanvas" xmlns:mo="http://schemas.microsoft.com/office/mac/office/2008/main" xmlns:mc="http://schemas.openxmlformats.org/markup-compatibility/2006" xmlns:mv="urn:schemas-microsoft-com:mac:vml" xmlns:o="urn:schemas-microsoft-com:office:office" xmlns:r="http://schemas.openxmlformats.org/officeDocument/2006/relationships" xmlns:m="http://schemas.openxmlformats.org/officeDocument/2006/math" xmlns:v="urn:schemas-microsoft-com:vml" xmlns:wp14="http://schemas.microsoft.com/office/word/2010/wordprocessingDrawing" xmlns:wp="http://schemas.openxmlformats.org/drawingml/2006/wordprocessingDrawing" xmlns:w10="urn:schemas-microsoft-com:office:word" xmlns:w="http://schemas.openxmlformats.org/wordprocessingml/2006/main" xmlns:w14="http://schemas.microsoft.com/office/word/2010/wordml" xmlns:wpg="http://schemas.microsoft.com/office/word/2010/wordprocessingGroup" xmlns:wpi="http://schemas.microsoft.com/office/word/2010/wordprocessingInk" xmlns:wne="http://schemas.microsoft.com/office/word/2006/wordml" xmlns:wps="http://schemas.microsoft.com/office/word/2010/wordprocessingShape" mc:Ignorable="w14 wp14">
+  <w:p>
+    <w:pPr>
+      <w:pStyle w:val="Header"/>
+      <w:tabs>
+        <w:tab w:val="clear" w:pos="4320"/>
+        <w:tab w:val="clear" w:pos="8640"/>
+        <w:tab w:val="right" w:pos="9720"/>
+      </w:tabs>
+      <w:ind w:left="-360"/>
+      <w:rPr>
+        <w:rFonts w:ascii="Verdana" w:hAnsi="Verdana"/>
+        <w:sz w:val="36"/>
+        <w:szCs w:val="36"/>
+      </w:rPr>
+    </w:pPr>
+    <w:bookmarkStart w:id="6" w:name="_WNSectionTitle_4"/>
+    <w:bookmarkStart w:id="7" w:name="_WNTabType_3"/>
+    <w:r>
+      <w:rPr>
+        <w:rFonts w:ascii="Verdana" w:hAnsi="Verdana"/>
+        <w:sz w:val="36"/>
+        <w:szCs w:val="36"/>
+      </w:rPr>
+      <w:t>Study 4</w:t>
+    </w:r>
+    <w:bookmarkStart w:id="8" w:name="_GoBack"/>
+    <w:bookmarkEnd w:id="8"/>
+    <w:r>
+      <w:rPr>
+        <w:rFonts w:ascii="Verdana" w:hAnsi="Verdana"/>
+        <w:sz w:val="36"/>
+        <w:szCs w:val="36"/>
+      </w:rPr>
+      <w:tab/>
+    </w:r>
+    <w:r>
+      <w:rPr>
+        <w:rFonts w:ascii="Verdana" w:hAnsi="Verdana"/>
+        <w:sz w:val="36"/>
+        <w:szCs w:val="36"/>
+      </w:rPr>
+      <w:fldChar w:fldCharType="begin"/>
+    </w:r>
+    <w:r>
+      <w:rPr>
+        <w:rFonts w:ascii="Verdana" w:hAnsi="Verdana"/>
+      </w:rPr>
+      <w:instrText xml:space="preserve"> CREATEDATE </w:instrText>
+    </w:r>
+    <w:r>
+      <w:rPr>
+        <w:rFonts w:ascii="Verdana" w:hAnsi="Verdana"/>
+        <w:sz w:val="36"/>
+        <w:szCs w:val="36"/>
+      </w:rPr>
+      <w:fldChar w:fldCharType="separate"/>
+    </w:r>
+    <w:r>
+      <w:rPr>
+        <w:rFonts w:ascii="Verdana" w:hAnsi="Verdana"/>
+        <w:noProof/>
+      </w:rPr>
+      <w:t>1/13/15 1:53 AM</w:t>
+    </w:r>
+    <w:r>
+      <w:rPr>
+        <w:rFonts w:ascii="Verdana" w:hAnsi="Verdana"/>
+        <w:sz w:val="36"/>
+        <w:szCs w:val="36"/>
+      </w:rPr>
+      <w:fldChar w:fldCharType="end"/>
+    </w:r>
+  </w:p>
   <w:bookmarkEnd w:id="6"/>
+  <w:bookmarkEnd w:id="7"/>
 </w:hdr>
 </file>
 
@@ -3378,6 +2789,7 @@
   <w:style w:type="character" w:default="1" w:styleId="DefaultParagraphFont">
     <w:name w:val="Default Paragraph Font"/>
     <w:uiPriority w:val="1"/>
+    <w:semiHidden/>
     <w:unhideWhenUsed/>
   </w:style>
   <w:style w:type="table" w:default="1" w:styleId="TableNormal">
@@ -3768,6 +3180,7 @@
   <w:style w:type="character" w:default="1" w:styleId="DefaultParagraphFont">
     <w:name w:val="Default Paragraph Font"/>
     <w:uiPriority w:val="1"/>
+    <w:semiHidden/>
     <w:unhideWhenUsed/>
   </w:style>
   <w:style w:type="table" w:default="1" w:styleId="TableNormal">

</xml_diff>

<commit_message>
Add some Array & TryCatch examples and finish study session 4
</commit_message>
<xml_diff>
--- a/Documents/Study Questions.docx
+++ b/Documents/Study Questions.docx
@@ -2014,6 +2014,497 @@
           <w:docGrid w:type="lines" w:linePitch="360"/>
         </w:sectPr>
       </w:pPr>
+    </w:p>
+    <w:p>
+      <w:pPr>
+        <w:pStyle w:val="NoteLevel1"/>
+      </w:pPr>
+      <w:r>
+        <w:t>1.  Go back to the loop questions from the previous week and implement them all using for-loops instead of while loops!</w:t>
+      </w:r>
+    </w:p>
+    <w:p>
+      <w:pPr>
+        <w:pStyle w:val="NoteLevel1"/>
+      </w:pPr>
+      <w:r>
+        <w:t>2.  What will the output be:</w:t>
+      </w:r>
+      <w:r>
+        <w:t xml:space="preserve"> </w:t>
+      </w:r>
+      <w:r>
+        <w:rPr>
+          <w:b/>
+        </w:rPr>
+        <w:t>(x = 2);</w:t>
+      </w:r>
+    </w:p>
+    <w:p>
+      <w:pPr>
+        <w:pStyle w:val="NoteLevel1"/>
+      </w:pPr>
+      <w:r>
+        <w:t>int x = 2, y = 7;</w:t>
+      </w:r>
+    </w:p>
+    <w:p>
+      <w:pPr>
+        <w:pStyle w:val="NoteLevel1"/>
+      </w:pPr>
+      <w:r>
+        <w:t>if (y &lt; 1 &amp;&amp; x++ &lt; 7)</w:t>
+      </w:r>
+    </w:p>
+    <w:p>
+      <w:pPr>
+        <w:pStyle w:val="NoteLevel1"/>
+      </w:pPr>
+      <w:r>
+        <w:t>  System.out.println("hello");</w:t>
+      </w:r>
+    </w:p>
+    <w:p>
+      <w:pPr>
+        <w:pStyle w:val="NoteLevel1"/>
+      </w:pPr>
+      <w:r>
+        <w:t>System.out.println("x = " + x);</w:t>
+      </w:r>
+    </w:p>
+    <w:p>
+      <w:pPr>
+        <w:pStyle w:val="NoteLevel1"/>
+      </w:pPr>
+      <w:r>
+        <w:t>3.  What will the output be:</w:t>
+      </w:r>
+      <w:r>
+        <w:rPr>
+          <w:b/>
+        </w:rPr>
+        <w:t xml:space="preserve"> (</w:t>
+      </w:r>
+      <w:r>
+        <w:rPr>
+          <w:b/>
+        </w:rPr>
+        <w:t>x = 7, y = 10, z = 46</w:t>
+      </w:r>
+      <w:r>
+        <w:rPr>
+          <w:b/>
+        </w:rPr>
+        <w:t>)</w:t>
+      </w:r>
+    </w:p>
+    <w:p>
+      <w:pPr>
+        <w:pStyle w:val="NoteLevel1"/>
+      </w:pPr>
+      <w:r>
+        <w:t>int x = 7;</w:t>
+      </w:r>
+    </w:p>
+    <w:p>
+      <w:pPr>
+        <w:pStyle w:val="NoteLevel1"/>
+      </w:pPr>
+      <w:r>
+        <w:t>int y = x++ + 3;</w:t>
+      </w:r>
+    </w:p>
+    <w:p>
+      <w:pPr>
+        <w:pStyle w:val="NoteLevel1"/>
+      </w:pPr>
+      <w:r>
+        <w:t>int z = 7 * --x + 4;</w:t>
+      </w:r>
+    </w:p>
+    <w:p>
+      <w:pPr>
+        <w:pStyle w:val="NoteLevel1"/>
+      </w:pPr>
+      <w:r>
+        <w:t>System.out.println("x = " + x + ", y = " + y + ", z = " + z);</w:t>
+      </w:r>
+    </w:p>
+    <w:p>
+      <w:pPr>
+        <w:pStyle w:val="NoteLevel1"/>
+      </w:pPr>
+      <w:r>
+        <w:t>4.  What will the output be:</w:t>
+      </w:r>
+      <w:r>
+        <w:t xml:space="preserve"> </w:t>
+      </w:r>
+      <w:r>
+        <w:rPr>
+          <w:b/>
+        </w:rPr>
+        <w:t>(</w:t>
+      </w:r>
+      <w:r>
+        <w:rPr>
+          <w:b/>
+        </w:rPr>
+        <w:t>7</w:t>
+      </w:r>
+      <w:r>
+        <w:rPr>
+          <w:b/>
+        </w:rPr>
+        <w:t>)</w:t>
+      </w:r>
+    </w:p>
+    <w:p>
+      <w:pPr>
+        <w:pStyle w:val="NoteLevel1"/>
+      </w:pPr>
+      <w:r>
+        <w:t>int x = 5;</w:t>
+      </w:r>
+    </w:p>
+    <w:p>
+      <w:pPr>
+        <w:pStyle w:val="NoteLevel1"/>
+      </w:pPr>
+      <w:r>
+        <w:t>x += 7;</w:t>
+      </w:r>
+    </w:p>
+    <w:p>
+      <w:pPr>
+        <w:pStyle w:val="NoteLevel1"/>
+      </w:pPr>
+      <w:r>
+        <w:t>x -= 2;</w:t>
+      </w:r>
+    </w:p>
+    <w:p>
+      <w:pPr>
+        <w:pStyle w:val="NoteLevel1"/>
+      </w:pPr>
+      <w:r>
+        <w:t>x /= 2;</w:t>
+      </w:r>
+    </w:p>
+    <w:p>
+      <w:pPr>
+        <w:pStyle w:val="NoteLevel1"/>
+      </w:pPr>
+      <w:r>
+        <w:t>x *= 8;</w:t>
+      </w:r>
+    </w:p>
+    <w:p>
+      <w:pPr>
+        <w:pStyle w:val="NoteLevel1"/>
+      </w:pPr>
+      <w:r>
+        <w:t>x %= 11;</w:t>
+      </w:r>
+    </w:p>
+    <w:p>
+      <w:pPr>
+        <w:pStyle w:val="NoteLevel1"/>
+      </w:pPr>
+      <w:r>
+        <w:t>System.out.println(x);</w:t>
+      </w:r>
+    </w:p>
+    <w:p>
+      <w:pPr>
+        <w:pStyle w:val="NoteLevel1"/>
+      </w:pPr>
+      <w:r>
+        <w:t>   5.  Write a chart showing the precedence of all of the following operators:   = , &lt; , ==, &amp;&amp;, ||, !=, ++, + (addition), +=, --, * </w:t>
+      </w:r>
+    </w:p>
+    <w:p>
+      <w:pPr>
+        <w:pStyle w:val="NoteLevel1"/>
+      </w:pPr>
+      <w:r>
+        <w:t>  6.  If two operators occur in the same expression, and they are on the same level in the precedence chart (it is a "tie"), how do you decide which operator gets evaluated first?</w:t>
+      </w:r>
+      <w:r>
+        <w:t xml:space="preserve"> </w:t>
+      </w:r>
+      <w:r>
+        <w:rPr>
+          <w:b/>
+        </w:rPr>
+        <w:t>Left to right</w:t>
+      </w:r>
+    </w:p>
+    <w:p>
+      <w:pPr>
+        <w:pStyle w:val="NoteLevel1"/>
+      </w:pPr>
+      <w:r>
+        <w:t>7.  Using parentheses indicate the order in which each of the following expressions will be evaluated or state that the expression represents an invalid expression.  You may assume that all variables are of type int.</w:t>
+      </w:r>
+    </w:p>
+    <w:p>
+      <w:pPr>
+        <w:pStyle w:val="NoteLevel1"/>
+      </w:pPr>
+      <w:r>
+        <w:t>a. </w:t>
+      </w:r>
+      <w:r>
+        <w:t>((</w:t>
+      </w:r>
+      <w:r>
+        <w:t xml:space="preserve">x / y </w:t>
+      </w:r>
+      <w:r>
+        <w:t>)</w:t>
+      </w:r>
+      <w:r>
+        <w:t>* z</w:t>
+      </w:r>
+      <w:r>
+        <w:t>)</w:t>
+      </w:r>
+      <w:r>
+        <w:t xml:space="preserve"> % w</w:t>
+      </w:r>
+      <w:r>
+        <w:t xml:space="preserve"> </w:t>
+      </w:r>
+    </w:p>
+    <w:p>
+      <w:pPr>
+        <w:pStyle w:val="NoteLevel1"/>
+      </w:pPr>
+      <w:r>
+        <w:t>b.  </w:t>
+      </w:r>
+      <w:r>
+        <w:t>((</w:t>
+      </w:r>
+      <w:r>
+        <w:t>x ++</w:t>
+      </w:r>
+      <w:r>
+        <w:t>)</w:t>
+      </w:r>
+      <w:r>
+        <w:t xml:space="preserve"> + y</w:t>
+      </w:r>
+      <w:r>
+        <w:t>)</w:t>
+      </w:r>
+      <w:r>
+        <w:t xml:space="preserve"> ++</w:t>
+      </w:r>
+    </w:p>
+    <w:p>
+      <w:pPr>
+        <w:pStyle w:val="NoteLevel1"/>
+      </w:pPr>
+      <w:r>
+        <w:t>c.  x + y +</w:t>
+      </w:r>
+      <w:r>
+        <w:t xml:space="preserve"> z </w:t>
+      </w:r>
+      <w:r>
+        <w:t>–</w:t>
+      </w:r>
+      <w:r>
+        <w:t xml:space="preserve"> </w:t>
+      </w:r>
+      <w:r>
+        <w:t>((</w:t>
+      </w:r>
+      <w:r>
+        <w:t>w % p</w:t>
+      </w:r>
+      <w:r>
+        <w:t>)</w:t>
+      </w:r>
+      <w:r>
+        <w:t xml:space="preserve"> * 2</w:t>
+      </w:r>
+      <w:r>
+        <w:t>))</w:t>
+      </w:r>
+    </w:p>
+    <w:p>
+      <w:pPr>
+        <w:pStyle w:val="NoteLevel1"/>
+      </w:pPr>
+      <w:r>
+        <w:t>d.  x &lt; y || z &gt; m &amp;&amp; y &lt;= 4 </w:t>
+      </w:r>
+    </w:p>
+    <w:p>
+      <w:pPr>
+        <w:pStyle w:val="NoteLevel1"/>
+      </w:pPr>
+      <w:r>
+        <w:t> </w:t>
+      </w:r>
+    </w:p>
+    <w:p>
+      <w:pPr>
+        <w:pStyle w:val="NoteLevel1"/>
+      </w:pPr>
+      <w:r>
+        <w:t>8.  Write psuedocode for a program that computes the number of digits in an integer.  For example, if the user enters 1792, the output will be the value 4.</w:t>
+      </w:r>
+    </w:p>
+    <w:p>
+      <w:pPr>
+        <w:pStyle w:val="NoteLevel2"/>
+      </w:pPr>
+    </w:p>
+    <w:p>
+      <w:pPr>
+        <w:pStyle w:val="NoteLevel1"/>
+      </w:pPr>
+      <w:r>
+        <w:t>9.  Write psuedocode for a program that reads a sequence of integer values and decides whether or not it is a decreasing sequence.  The program will first read in the number of values to process, followed by the values themselves.  The output will be "Yes" if the sequence is decreasing, and "No" otherwise.</w:t>
+      </w:r>
+    </w:p>
+    <w:p>
+      <w:pPr>
+        <w:pStyle w:val="NoteLevel1"/>
+      </w:pPr>
+      <w:r>
+        <w:t>10.  Which of the following code fragments are OK, and which will cause problems?</w:t>
+      </w:r>
+    </w:p>
+    <w:p>
+      <w:pPr>
+        <w:pStyle w:val="NoteLevel1"/>
+      </w:pPr>
+      <w:r>
+        <w:t>a.  int x = 52;</w:t>
+      </w:r>
+    </w:p>
+    <w:p>
+      <w:pPr>
+        <w:pStyle w:val="NoteLevel1"/>
+      </w:pPr>
+      <w:r>
+        <w:t>double y = x;</w:t>
+      </w:r>
+      <w:r>
+        <w:t xml:space="preserve"> </w:t>
+      </w:r>
+      <w:r>
+        <w:rPr>
+          <w:b/>
+        </w:rPr>
+        <w:t>ok</w:t>
+      </w:r>
+    </w:p>
+    <w:p>
+      <w:pPr>
+        <w:pStyle w:val="NoteLevel1"/>
+      </w:pPr>
+      <w:r>
+        <w:t>b.  double x = 14;</w:t>
+      </w:r>
+    </w:p>
+    <w:p>
+      <w:pPr>
+        <w:pStyle w:val="NoteLevel1"/>
+      </w:pPr>
+      <w:r>
+        <w:t>int y = x;</w:t>
+      </w:r>
+      <w:r>
+        <w:t xml:space="preserve"> </w:t>
+      </w:r>
+      <w:r>
+        <w:rPr>
+          <w:b/>
+        </w:rPr>
+        <w:t>no</w:t>
+      </w:r>
+    </w:p>
+    <w:p>
+      <w:pPr>
+        <w:pStyle w:val="NoteLevel1"/>
+      </w:pPr>
+      <w:r>
+        <w:t>c.  int x = 7;</w:t>
+      </w:r>
+    </w:p>
+    <w:p>
+      <w:pPr>
+        <w:pStyle w:val="NoteLevel1"/>
+      </w:pPr>
+      <w:r>
+        <w:t>long y = x;</w:t>
+      </w:r>
+      <w:r>
+        <w:t xml:space="preserve">  </w:t>
+      </w:r>
+      <w:r>
+        <w:rPr>
+          <w:b/>
+        </w:rPr>
+        <w:t>ok</w:t>
+      </w:r>
+    </w:p>
+    <w:p>
+      <w:pPr>
+        <w:pStyle w:val="NoteLevel1"/>
+      </w:pPr>
+      <w:r>
+        <w:t>d.  long x = 17L;</w:t>
+      </w:r>
+    </w:p>
+    <w:p>
+      <w:pPr>
+        <w:pStyle w:val="NoteLevel1"/>
+      </w:pPr>
+      <w:r>
+        <w:t>short y = x;</w:t>
+      </w:r>
+      <w:r>
+        <w:t xml:space="preserve"> </w:t>
+      </w:r>
+      <w:r>
+        <w:rPr>
+          <w:b/>
+        </w:rPr>
+        <w:t>no</w:t>
+      </w:r>
+    </w:p>
+    <w:p>
+      <w:pPr>
+        <w:pStyle w:val="NoteLevel1"/>
+      </w:pPr>
+      <w:r>
+        <w:t>11.  Show how to use "explicit casting" to force the troublesome examples in the previous question to work. (NOTE: This is something that is in the posted notes.)</w:t>
+      </w:r>
+    </w:p>
+    <w:p>
+      <w:pPr>
+        <w:pStyle w:val="NoteLevel2"/>
+      </w:pPr>
+      <w:r>
+        <w:t>int y = (int) x;</w:t>
+      </w:r>
+    </w:p>
+    <w:p>
+      <w:pPr>
+        <w:pStyle w:val="NoteLevel2"/>
+      </w:pPr>
+      <w:r>
+        <w:t>short y = (short) x;</w:t>
+      </w:r>
+      <w:bookmarkStart w:id="6" w:name="_GoBack"/>
+      <w:bookmarkEnd w:id="6"/>
     </w:p>
     <w:p>
       <w:pPr>
@@ -2321,8 +2812,8 @@
         <w:szCs w:val="36"/>
       </w:rPr>
     </w:pPr>
-    <w:bookmarkStart w:id="6" w:name="_WNSectionTitle_4"/>
-    <w:bookmarkStart w:id="7" w:name="_WNTabType_3"/>
+    <w:bookmarkStart w:id="7" w:name="_WNSectionTitle_4"/>
+    <w:bookmarkStart w:id="8" w:name="_WNTabType_3"/>
     <w:r>
       <w:rPr>
         <w:rFonts w:ascii="Verdana" w:hAnsi="Verdana"/>
@@ -2331,8 +2822,6 @@
       </w:rPr>
       <w:t>Study 4</w:t>
     </w:r>
-    <w:bookmarkStart w:id="8" w:name="_GoBack"/>
-    <w:bookmarkEnd w:id="8"/>
     <w:r>
       <w:rPr>
         <w:rFonts w:ascii="Verdana" w:hAnsi="Verdana"/>
@@ -2379,8 +2868,8 @@
       <w:fldChar w:fldCharType="end"/>
     </w:r>
   </w:p>
-  <w:bookmarkEnd w:id="6"/>
   <w:bookmarkEnd w:id="7"/>
+  <w:bookmarkEnd w:id="8"/>
 </w:hdr>
 </file>
 
@@ -2789,7 +3278,6 @@
   <w:style w:type="character" w:default="1" w:styleId="DefaultParagraphFont">
     <w:name w:val="Default Paragraph Font"/>
     <w:uiPriority w:val="1"/>
-    <w:semiHidden/>
     <w:unhideWhenUsed/>
   </w:style>
   <w:style w:type="table" w:default="1" w:styleId="TableNormal">
@@ -3180,7 +3668,6 @@
   <w:style w:type="character" w:default="1" w:styleId="DefaultParagraphFont">
     <w:name w:val="Default Paragraph Font"/>
     <w:uiPriority w:val="1"/>
-    <w:semiHidden/>
     <w:unhideWhenUsed/>
   </w:style>
   <w:style w:type="table" w:default="1" w:styleId="TableNormal">

</xml_diff>

<commit_message>
Add try catch examples
</commit_message>
<xml_diff>
--- a/Documents/Study Questions.docx
+++ b/Documents/Study Questions.docx
@@ -6,9 +6,11 @@
       <w:pPr>
         <w:pStyle w:val="NoteLevel1"/>
       </w:pPr>
+      <w:proofErr w:type="spellStart"/>
       <w:r>
         <w:t>Golub</w:t>
       </w:r>
+      <w:proofErr w:type="spellEnd"/>
     </w:p>
     <w:p>
       <w:pPr>
@@ -119,7 +121,23 @@
         <w:pStyle w:val="NoteLevel3"/>
       </w:pPr>
       <w:r>
-        <w:t>The physical part of the computer. e.g. motherboard, cpu, ram</w:t>
+        <w:t xml:space="preserve">The physical part of the computer. </w:t>
+      </w:r>
+      <w:proofErr w:type="gramStart"/>
+      <w:r>
+        <w:t>e</w:t>
+      </w:r>
+      <w:proofErr w:type="gramEnd"/>
+      <w:r>
+        <w:t xml:space="preserve">.g. motherboard, </w:t>
+      </w:r>
+      <w:proofErr w:type="spellStart"/>
+      <w:r>
+        <w:t>cpu</w:t>
+      </w:r>
+      <w:proofErr w:type="spellEnd"/>
+      <w:r>
+        <w:t>, ram</w:t>
       </w:r>
     </w:p>
     <w:p>
@@ -214,9 +232,11 @@
       <w:pPr>
         <w:pStyle w:val="NoteLevel3"/>
       </w:pPr>
+      <w:proofErr w:type="spellStart"/>
       <w:r>
         <w:t>Input/Output</w:t>
       </w:r>
+      <w:proofErr w:type="spellEnd"/>
       <w:r>
         <w:t xml:space="preserve"> – keyboard, mouse, turnoff button</w:t>
       </w:r>
@@ -299,8 +319,13 @@
         <w:pStyle w:val="NoteLevel2"/>
       </w:pPr>
       <w:r>
-        <w:t>17.  What do you call the language that the CPU uses (0's and 1's represent instructions in this language).</w:t>
-      </w:r>
+        <w:t>17.  What do you call the language that the CPU uses (0's and 1's represent instructions in this language)</w:t>
+      </w:r>
+      <w:proofErr w:type="gramStart"/>
+      <w:r>
+        <w:t>.</w:t>
+      </w:r>
+      <w:proofErr w:type="gramEnd"/>
     </w:p>
     <w:p>
       <w:pPr>
@@ -331,7 +356,15 @@
         <w:pStyle w:val="NoteLevel2"/>
       </w:pPr>
       <w:r>
-        <w:t>19.  Name some higher level languages that were NOT designed for object oriented programming.</w:t>
+        <w:t xml:space="preserve">19.  Name some </w:t>
+      </w:r>
+      <w:proofErr w:type="gramStart"/>
+      <w:r>
+        <w:t>higher level</w:t>
+      </w:r>
+      <w:proofErr w:type="gramEnd"/>
+      <w:r>
+        <w:t xml:space="preserve"> languages that were NOT designed for object oriented programming.</w:t>
       </w:r>
     </w:p>
     <w:p>
@@ -350,7 +383,15 @@
         <w:pStyle w:val="NoteLevel2"/>
       </w:pPr>
       <w:r>
-        <w:t>20.  Name some higher level languages that WERE designed for object oriented programming.</w:t>
+        <w:t xml:space="preserve">20.  Name some </w:t>
+      </w:r>
+      <w:proofErr w:type="gramStart"/>
+      <w:r>
+        <w:t>higher level</w:t>
+      </w:r>
+      <w:proofErr w:type="gramEnd"/>
+      <w:r>
+        <w:t xml:space="preserve"> languages that WERE designed for object oriented programming.</w:t>
       </w:r>
     </w:p>
     <w:p>
@@ -398,7 +439,15 @@
         <w:pStyle w:val="NoteLevel2"/>
       </w:pPr>
       <w:r>
-        <w:t>23. Translate the hexidecimal (base 16) number 7F into binary representation.</w:t>
+        <w:t xml:space="preserve">23. Translate the </w:t>
+      </w:r>
+      <w:proofErr w:type="spellStart"/>
+      <w:r>
+        <w:t>hexidecimal</w:t>
+      </w:r>
+      <w:proofErr w:type="spellEnd"/>
+      <w:r>
+        <w:t xml:space="preserve"> (base 16) number 7F into binary representation.</w:t>
       </w:r>
     </w:p>
     <w:p>
@@ -421,9 +470,13 @@
       <w:pPr>
         <w:pStyle w:val="NoteLevel3"/>
       </w:pPr>
+      <w:proofErr w:type="spellStart"/>
+      <w:proofErr w:type="gramStart"/>
       <w:r>
         <w:t>bytecode</w:t>
       </w:r>
+      <w:proofErr w:type="spellEnd"/>
+      <w:proofErr w:type="gramEnd"/>
     </w:p>
     <w:p>
       <w:pPr>
@@ -458,9 +511,11 @@
       <w:pPr>
         <w:pStyle w:val="NoteLevel1"/>
       </w:pPr>
+      <w:proofErr w:type="spellStart"/>
       <w:r>
         <w:t>Golub</w:t>
       </w:r>
+      <w:proofErr w:type="spellEnd"/>
     </w:p>
     <w:p>
       <w:pPr>
@@ -474,9 +529,13 @@
       <w:pPr>
         <w:pStyle w:val="NoteLevel3"/>
       </w:pPr>
+      <w:proofErr w:type="spellStart"/>
+      <w:proofErr w:type="gramStart"/>
       <w:r>
         <w:t>bytecode</w:t>
       </w:r>
+      <w:proofErr w:type="spellEnd"/>
+      <w:proofErr w:type="gramEnd"/>
     </w:p>
     <w:p>
       <w:pPr>
@@ -522,8 +581,13 @@
       <w:pPr>
         <w:pStyle w:val="NoteLevel3"/>
       </w:pPr>
-      <w:r>
-        <w:t>syntax error are typos – logical errors are errors that run but don’t give you the right result</w:t>
+      <w:proofErr w:type="gramStart"/>
+      <w:r>
+        <w:t>syntax</w:t>
+      </w:r>
+      <w:proofErr w:type="gramEnd"/>
+      <w:r>
+        <w:t xml:space="preserve"> error are typos – logical errors are errors that run but don’t give you the right result</w:t>
       </w:r>
     </w:p>
     <w:p>
@@ -538,9 +602,11 @@
       <w:pPr>
         <w:pStyle w:val="NoteLevel3"/>
       </w:pPr>
+      <w:proofErr w:type="gramStart"/>
       <w:r>
         <w:t>logical</w:t>
       </w:r>
+      <w:proofErr w:type="gramEnd"/>
     </w:p>
     <w:p>
       <w:pPr>
@@ -554,9 +620,11 @@
       <w:pPr>
         <w:pStyle w:val="NoteLevel3"/>
       </w:pPr>
+      <w:proofErr w:type="gramStart"/>
       <w:r>
         <w:t>syntax</w:t>
       </w:r>
+      <w:proofErr w:type="gramEnd"/>
     </w:p>
     <w:p>
       <w:pPr>
@@ -570,33 +638,43 @@
       <w:pPr>
         <w:pStyle w:val="NoteLevel3"/>
       </w:pPr>
+      <w:proofErr w:type="gramStart"/>
       <w:r>
         <w:t>byte</w:t>
       </w:r>
-    </w:p>
-    <w:p>
-      <w:pPr>
-        <w:pStyle w:val="NoteLevel3"/>
-      </w:pPr>
+      <w:proofErr w:type="gramEnd"/>
+    </w:p>
+    <w:p>
+      <w:pPr>
+        <w:pStyle w:val="NoteLevel3"/>
+      </w:pPr>
+      <w:proofErr w:type="gramStart"/>
       <w:r>
         <w:t>short</w:t>
       </w:r>
-    </w:p>
-    <w:p>
-      <w:pPr>
-        <w:pStyle w:val="NoteLevel3"/>
-      </w:pPr>
+      <w:proofErr w:type="gramEnd"/>
+    </w:p>
+    <w:p>
+      <w:pPr>
+        <w:pStyle w:val="NoteLevel3"/>
+      </w:pPr>
+      <w:proofErr w:type="spellStart"/>
+      <w:proofErr w:type="gramStart"/>
       <w:r>
         <w:t>int</w:t>
       </w:r>
-    </w:p>
-    <w:p>
-      <w:pPr>
-        <w:pStyle w:val="NoteLevel3"/>
-      </w:pPr>
+      <w:proofErr w:type="spellEnd"/>
+      <w:proofErr w:type="gramEnd"/>
+    </w:p>
+    <w:p>
+      <w:pPr>
+        <w:pStyle w:val="NoteLevel3"/>
+      </w:pPr>
+      <w:proofErr w:type="gramStart"/>
       <w:r>
         <w:t>long</w:t>
       </w:r>
+      <w:proofErr w:type="gramEnd"/>
     </w:p>
     <w:p>
       <w:pPr>
@@ -674,9 +752,11 @@
       <w:pPr>
         <w:pStyle w:val="NoteLevel3"/>
       </w:pPr>
+      <w:proofErr w:type="gramStart"/>
       <w:r>
         <w:t>double</w:t>
       </w:r>
+      <w:proofErr w:type="gramEnd"/>
     </w:p>
     <w:p>
       <w:pPr>
@@ -713,7 +793,15 @@
         <w:pStyle w:val="NoteLevel2"/>
       </w:pPr>
       <w:r>
-        <w:t>12.  What advantage do you gain from using one of the floating point types that requires MORE memory?</w:t>
+        <w:t xml:space="preserve">12.  What advantage do you gain from using one of the </w:t>
+      </w:r>
+      <w:proofErr w:type="gramStart"/>
+      <w:r>
+        <w:t>floating point</w:t>
+      </w:r>
+      <w:proofErr w:type="gramEnd"/>
+      <w:r>
+        <w:t xml:space="preserve"> types that requires MORE memory?</w:t>
       </w:r>
     </w:p>
     <w:p>
@@ -753,23 +841,46 @@
         <w:pStyle w:val="NoteLevel2"/>
       </w:pPr>
       <w:r>
-        <w:t>14.  Write a statement that declares a variable named counter of type int, and stores the value 182 in the variable.</w:t>
-      </w:r>
-    </w:p>
-    <w:p>
-      <w:pPr>
-        <w:pStyle w:val="NoteLevel3"/>
-      </w:pPr>
-      <w:r>
-        <w:t>Int counter =182</w:t>
-      </w:r>
-    </w:p>
-    <w:p>
-      <w:pPr>
-        <w:pStyle w:val="NoteLevel2"/>
-      </w:pPr>
-      <w:r>
-        <w:t>15.   Write a statement that simultaneously declares three variables of type boolean, named x, y, and z.</w:t>
+        <w:t>14.  Write a statement that declares a variable named counter of type </w:t>
+      </w:r>
+      <w:proofErr w:type="spellStart"/>
+      <w:r>
+        <w:t>int</w:t>
+      </w:r>
+      <w:proofErr w:type="spellEnd"/>
+      <w:r>
+        <w:t>, and stores the value 182 in the variable.</w:t>
+      </w:r>
+    </w:p>
+    <w:p>
+      <w:pPr>
+        <w:pStyle w:val="NoteLevel3"/>
+      </w:pPr>
+      <w:proofErr w:type="spellStart"/>
+      <w:r>
+        <w:t>Int</w:t>
+      </w:r>
+      <w:proofErr w:type="spellEnd"/>
+      <w:r>
+        <w:t xml:space="preserve"> counter =182</w:t>
+      </w:r>
+    </w:p>
+    <w:p>
+      <w:pPr>
+        <w:pStyle w:val="NoteLevel2"/>
+      </w:pPr>
+      <w:r>
+        <w:t>15.   Write a statement that simultaneously declares three variables of type </w:t>
+      </w:r>
+      <w:proofErr w:type="spellStart"/>
+      <w:proofErr w:type="gramStart"/>
+      <w:r>
+        <w:t>boolean</w:t>
+      </w:r>
+      <w:proofErr w:type="spellEnd"/>
+      <w:proofErr w:type="gramEnd"/>
+      <w:r>
+        <w:t>, named x, y, and z.</w:t>
       </w:r>
     </w:p>
     <w:p>
@@ -785,7 +896,17 @@
         <w:pStyle w:val="NoteLevel2"/>
       </w:pPr>
       <w:r>
-        <w:t>16.  What values can a boolean variable achieve?</w:t>
+        <w:t>16.  What values can a </w:t>
+      </w:r>
+      <w:proofErr w:type="spellStart"/>
+      <w:proofErr w:type="gramStart"/>
+      <w:r>
+        <w:t>boolean</w:t>
+      </w:r>
+      <w:proofErr w:type="spellEnd"/>
+      <w:proofErr w:type="gramEnd"/>
+      <w:r>
+        <w:t> variable achieve?</w:t>
       </w:r>
     </w:p>
     <w:p>
@@ -808,8 +929,13 @@
       <w:pPr>
         <w:pStyle w:val="NoteLevel3"/>
       </w:pPr>
-      <w:r>
-        <w:t>public class Fred {</w:t>
+      <w:proofErr w:type="gramStart"/>
+      <w:r>
+        <w:t>public</w:t>
+      </w:r>
+      <w:proofErr w:type="gramEnd"/>
+      <w:r>
+        <w:t xml:space="preserve"> class Fred {</w:t>
       </w:r>
     </w:p>
     <w:p>
@@ -821,8 +947,21 @@
         </w:numPr>
         <w:ind w:left="2520"/>
       </w:pPr>
-      <w:r>
-        <w:t>public static void main(String[] args) {</w:t>
+      <w:proofErr w:type="gramStart"/>
+      <w:r>
+        <w:t>public</w:t>
+      </w:r>
+      <w:proofErr w:type="gramEnd"/>
+      <w:r>
+        <w:t xml:space="preserve"> static void main(String[] </w:t>
+      </w:r>
+      <w:proofErr w:type="spellStart"/>
+      <w:r>
+        <w:t>args</w:t>
+      </w:r>
+      <w:proofErr w:type="spellEnd"/>
+      <w:r>
+        <w:t>) {</w:t>
       </w:r>
     </w:p>
     <w:p>
@@ -834,8 +973,15 @@
         </w:numPr>
         <w:ind w:left="3240"/>
       </w:pPr>
-      <w:r>
-        <w:t>int age = 22;</w:t>
+      <w:proofErr w:type="spellStart"/>
+      <w:proofErr w:type="gramStart"/>
+      <w:r>
+        <w:t>int</w:t>
+      </w:r>
+      <w:proofErr w:type="spellEnd"/>
+      <w:proofErr w:type="gramEnd"/>
+      <w:r>
+        <w:t xml:space="preserve"> age = 22;</w:t>
       </w:r>
     </w:p>
     <w:p>
@@ -860,8 +1006,18 @@
         </w:numPr>
         <w:ind w:left="3240"/>
       </w:pPr>
-      <w:r>
-        <w:t>System.out.println(name+“ ”+age);</w:t>
+      <w:proofErr w:type="spellStart"/>
+      <w:proofErr w:type="gramStart"/>
+      <w:r>
+        <w:t>System.out.println</w:t>
+      </w:r>
+      <w:proofErr w:type="spellEnd"/>
+      <w:r>
+        <w:t>(</w:t>
+      </w:r>
+      <w:proofErr w:type="gramEnd"/>
+      <w:r>
+        <w:t>name+“ ”+age);</w:t>
       </w:r>
     </w:p>
     <w:p>
@@ -903,7 +1059,20 @@
         <w:pStyle w:val="NoteLevel2"/>
       </w:pPr>
       <w:r>
-        <w:t>19.   Is the following statement valid:     int x = 34.7;</w:t>
+        <w:t>19.   Is the following statement valid</w:t>
+      </w:r>
+      <w:proofErr w:type="gramStart"/>
+      <w:r>
+        <w:t>:     </w:t>
+      </w:r>
+      <w:proofErr w:type="spellStart"/>
+      <w:r>
+        <w:t>int</w:t>
+      </w:r>
+      <w:proofErr w:type="spellEnd"/>
+      <w:proofErr w:type="gramEnd"/>
+      <w:r>
+        <w:t xml:space="preserve"> x = 34.7;</w:t>
       </w:r>
     </w:p>
     <w:p>
@@ -919,7 +1088,15 @@
         <w:pStyle w:val="NoteLevel2"/>
       </w:pPr>
       <w:r>
-        <w:t>20.   Is the following statement valid:     double y = 12;</w:t>
+        <w:t>20.   Is the following statement valid</w:t>
+      </w:r>
+      <w:proofErr w:type="gramStart"/>
+      <w:r>
+        <w:t>:     double</w:t>
+      </w:r>
+      <w:proofErr w:type="gramEnd"/>
+      <w:r>
+        <w:t xml:space="preserve"> y = 12;</w:t>
       </w:r>
     </w:p>
     <w:p>
@@ -935,7 +1112,20 @@
         <w:pStyle w:val="NoteLevel2"/>
       </w:pPr>
       <w:r>
-        <w:t>21.   Is the following statement valid:      boolean q = 17 &lt; 25;</w:t>
+        <w:t>21.   Is the following statement valid</w:t>
+      </w:r>
+      <w:proofErr w:type="gramStart"/>
+      <w:r>
+        <w:t>:      </w:t>
+      </w:r>
+      <w:proofErr w:type="spellStart"/>
+      <w:r>
+        <w:t>boolean</w:t>
+      </w:r>
+      <w:proofErr w:type="spellEnd"/>
+      <w:proofErr w:type="gramEnd"/>
+      <w:r>
+        <w:t> q = 17 &lt; 25;</w:t>
       </w:r>
     </w:p>
     <w:p>
@@ -990,8 +1180,18 @@
       <w:pPr>
         <w:pStyle w:val="NoteLevel3"/>
       </w:pPr>
-      <w:r>
-        <w:t>x.equal(y)</w:t>
+      <w:proofErr w:type="spellStart"/>
+      <w:proofErr w:type="gramStart"/>
+      <w:r>
+        <w:t>x</w:t>
+      </w:r>
+      <w:proofErr w:type="gramEnd"/>
+      <w:r>
+        <w:t>.equal</w:t>
+      </w:r>
+      <w:proofErr w:type="spellEnd"/>
+      <w:r>
+        <w:t>(y)</w:t>
       </w:r>
     </w:p>
     <w:p>
@@ -1006,24 +1206,52 @@
       <w:pPr>
         <w:pStyle w:val="NoteLevel3"/>
       </w:pPr>
-      <w:r>
-        <w:t>Joing two strings together. Use +</w:t>
-      </w:r>
-    </w:p>
-    <w:p>
-      <w:pPr>
-        <w:pStyle w:val="NoteLevel2"/>
-      </w:pPr>
-      <w:r>
-        <w:t>26.   What is the difference between System.out.print and System.out.println?</w:t>
-      </w:r>
-    </w:p>
-    <w:p>
-      <w:pPr>
-        <w:pStyle w:val="NoteLevel3"/>
-      </w:pPr>
-      <w:r>
-        <w:t>println moves the cursor to a new line have the output</w:t>
+      <w:proofErr w:type="spellStart"/>
+      <w:r>
+        <w:t>Joing</w:t>
+      </w:r>
+      <w:proofErr w:type="spellEnd"/>
+      <w:r>
+        <w:t xml:space="preserve"> two strings together. Use +</w:t>
+      </w:r>
+    </w:p>
+    <w:p>
+      <w:pPr>
+        <w:pStyle w:val="NoteLevel2"/>
+      </w:pPr>
+      <w:r>
+        <w:t xml:space="preserve">26.   What is the difference between </w:t>
+      </w:r>
+      <w:proofErr w:type="spellStart"/>
+      <w:r>
+        <w:t>System.out.print</w:t>
+      </w:r>
+      <w:proofErr w:type="spellEnd"/>
+      <w:r>
+        <w:t xml:space="preserve"> and </w:t>
+      </w:r>
+      <w:proofErr w:type="spellStart"/>
+      <w:r>
+        <w:t>System.out.println</w:t>
+      </w:r>
+      <w:proofErr w:type="spellEnd"/>
+      <w:r>
+        <w:t>?</w:t>
+      </w:r>
+    </w:p>
+    <w:p>
+      <w:pPr>
+        <w:pStyle w:val="NoteLevel3"/>
+      </w:pPr>
+      <w:proofErr w:type="spellStart"/>
+      <w:proofErr w:type="gramStart"/>
+      <w:r>
+        <w:t>println</w:t>
+      </w:r>
+      <w:proofErr w:type="spellEnd"/>
+      <w:proofErr w:type="gramEnd"/>
+      <w:r>
+        <w:t xml:space="preserve"> moves the cursor to a new line have the output</w:t>
       </w:r>
     </w:p>
     <w:p>
@@ -1038,19 +1266,44 @@
       <w:pPr>
         <w:pStyle w:val="NoteLevel3"/>
       </w:pPr>
+      <w:proofErr w:type="spellStart"/>
+      <w:proofErr w:type="gramStart"/>
       <w:r>
         <w:t>s</w:t>
       </w:r>
-      <w:r>
-        <w:t>.length()</w:t>
-      </w:r>
-    </w:p>
-    <w:p>
-      <w:pPr>
-        <w:pStyle w:val="NoteLevel2"/>
-      </w:pPr>
-      <w:r>
-        <w:t>28. Give examples of "literals" of each of the following types:  String, char, long, int, float, double, boolean.</w:t>
+      <w:proofErr w:type="gramEnd"/>
+      <w:r>
+        <w:t>.length</w:t>
+      </w:r>
+      <w:proofErr w:type="spellEnd"/>
+      <w:r>
+        <w:t>()</w:t>
+      </w:r>
+    </w:p>
+    <w:p>
+      <w:pPr>
+        <w:pStyle w:val="NoteLevel2"/>
+      </w:pPr>
+      <w:r>
+        <w:t xml:space="preserve">28. Give examples of "literals" of each of the following types:  String, char, long, </w:t>
+      </w:r>
+      <w:proofErr w:type="spellStart"/>
+      <w:r>
+        <w:t>int</w:t>
+      </w:r>
+      <w:proofErr w:type="spellEnd"/>
+      <w:r>
+        <w:t xml:space="preserve">, float, double, </w:t>
+      </w:r>
+      <w:proofErr w:type="spellStart"/>
+      <w:proofErr w:type="gramStart"/>
+      <w:r>
+        <w:t>boolean</w:t>
+      </w:r>
+      <w:proofErr w:type="spellEnd"/>
+      <w:proofErr w:type="gramEnd"/>
+      <w:r>
+        <w:t>.</w:t>
       </w:r>
     </w:p>
     <w:p>
@@ -1074,8 +1327,13 @@
         <w:t xml:space="preserve"> </w:t>
       </w:r>
       <w:r>
-        <w:t>\n</w:t>
-      </w:r>
+        <w:t>\</w:t>
+      </w:r>
+      <w:proofErr w:type="gramStart"/>
+      <w:r>
+        <w:t>n</w:t>
+      </w:r>
+      <w:proofErr w:type="gramEnd"/>
     </w:p>
     <w:p>
       <w:pPr>
@@ -1094,9 +1352,11 @@
       <w:pPr>
         <w:pStyle w:val="NoteLevel1"/>
       </w:pPr>
+      <w:proofErr w:type="spellStart"/>
       <w:r>
         <w:t>Golub</w:t>
       </w:r>
+      <w:proofErr w:type="spellEnd"/>
     </w:p>
     <w:p>
       <w:pPr>
@@ -1143,7 +1403,25 @@
         <w:pStyle w:val="NoteLevel2"/>
       </w:pPr>
       <w:r>
-        <w:t>3.   Is the following boolean expression true or false?    ((3 &lt; 5) &amp;&amp; !(1 &gt; 14) &amp;&amp; (-5 &lt; -15)) || ((6 == 6) &amp;&amp; !(2 == 2))</w:t>
+        <w:t>3.   Is the following </w:t>
+      </w:r>
+      <w:proofErr w:type="spellStart"/>
+      <w:proofErr w:type="gramStart"/>
+      <w:r>
+        <w:t>boolean</w:t>
+      </w:r>
+      <w:proofErr w:type="spellEnd"/>
+      <w:proofErr w:type="gramEnd"/>
+      <w:r>
+        <w:t> expression true or false?    ((3 &lt; 5) &amp;</w:t>
+      </w:r>
+      <w:proofErr w:type="gramStart"/>
+      <w:r>
+        <w:t>&amp; !(</w:t>
+      </w:r>
+      <w:proofErr w:type="gramEnd"/>
+      <w:r>
+        <w:t>1 &gt; 14) &amp;&amp; (-5 &lt; -15)) || ((6 == 6) &amp;&amp; !(2 == 2))</w:t>
       </w:r>
     </w:p>
     <w:p>
@@ -1159,15 +1437,30 @@
         <w:pStyle w:val="NoteLevel2"/>
       </w:pPr>
       <w:r>
-        <w:t>4.  If s1 and s2 are variables representing Strings, what Java boolean expression is equivalent to "s1 is not the same as s2"?</w:t>
-      </w:r>
-    </w:p>
-    <w:p>
-      <w:pPr>
-        <w:pStyle w:val="NoteLevel3"/>
-      </w:pPr>
-      <w:r>
-        <w:t>s1 != s2</w:t>
+        <w:t>4.  If s1 and s2 are variables representing Strings, what Java </w:t>
+      </w:r>
+      <w:proofErr w:type="spellStart"/>
+      <w:proofErr w:type="gramStart"/>
+      <w:r>
+        <w:t>boolean</w:t>
+      </w:r>
+      <w:proofErr w:type="spellEnd"/>
+      <w:proofErr w:type="gramEnd"/>
+      <w:r>
+        <w:t> expression is equivalent to "s1 is not the same as s2"?</w:t>
+      </w:r>
+    </w:p>
+    <w:p>
+      <w:pPr>
+        <w:pStyle w:val="NoteLevel3"/>
+      </w:pPr>
+      <w:proofErr w:type="gramStart"/>
+      <w:r>
+        <w:t>s1</w:t>
+      </w:r>
+      <w:proofErr w:type="gramEnd"/>
+      <w:r>
+        <w:t xml:space="preserve"> != s2</w:t>
       </w:r>
     </w:p>
     <w:p>
@@ -1182,48 +1475,109 @@
       <w:pPr>
         <w:pStyle w:val="NoteLevel3"/>
       </w:pPr>
+      <w:proofErr w:type="spellStart"/>
       <w:r>
         <w:t>Java.util.Scanner</w:t>
       </w:r>
-    </w:p>
-    <w:p>
-      <w:pPr>
-        <w:pStyle w:val="NoteLevel2"/>
-      </w:pPr>
-      <w:r>
-        <w:t>6.  Write a java class called "UserInput".  In the main method, declare three variables:  an int, a float, and a String.  Name the variables "age", "weight", and "name".  Create a variable called "scan" of type Scanner, and set it equal to a new Scanner.  (Use the syntax shown in class).  Prompt the user to enter his/her age, weight, and name - read these entries in using the scanner and set the variables accordingly.  Then print the values of the three variables with appropriate labels.  For example:  "Name:  Frank     Age:  17    weight:  151.4".</w:t>
-      </w:r>
-    </w:p>
-    <w:p>
-      <w:pPr>
-        <w:pStyle w:val="NoteLevel3"/>
-      </w:pPr>
-      <w:r>
-        <w:t>import java.util.Scanner</w:t>
-      </w:r>
-    </w:p>
-    <w:p>
-      <w:pPr>
-        <w:pStyle w:val="NoteLevel3"/>
-      </w:pPr>
-      <w:r>
-        <w:t>public class UserInput {</w:t>
+      <w:proofErr w:type="spellEnd"/>
+    </w:p>
+    <w:p>
+      <w:pPr>
+        <w:pStyle w:val="NoteLevel2"/>
+      </w:pPr>
+      <w:r>
+        <w:t>6.  Write a java class called "</w:t>
+      </w:r>
+      <w:proofErr w:type="spellStart"/>
+      <w:r>
+        <w:t>UserInput</w:t>
+      </w:r>
+      <w:proofErr w:type="spellEnd"/>
+      <w:r>
+        <w:t xml:space="preserve">".  In the main method, declare three variables:  an </w:t>
+      </w:r>
+      <w:proofErr w:type="spellStart"/>
+      <w:r>
+        <w:t>int</w:t>
+      </w:r>
+      <w:proofErr w:type="spellEnd"/>
+      <w:r>
+        <w:t>, a float, and a String.  Name the variables "age", "weight", and "name".  Create a variable called "scan" of type Scanner, and set it equal to a new Scanner.  (Use the syntax shown in class).  Prompt the user to enter his/her age, weight, and name - read these entries in using the scanner and set the variables accordingly.  Then print the values of the three variables with appropriate labels.  For example:  "Name:  Frank     Age:  17    weight:  151.4".</w:t>
+      </w:r>
+    </w:p>
+    <w:p>
+      <w:pPr>
+        <w:pStyle w:val="NoteLevel3"/>
+      </w:pPr>
+      <w:proofErr w:type="gramStart"/>
+      <w:r>
+        <w:t>import</w:t>
+      </w:r>
+      <w:proofErr w:type="gramEnd"/>
+      <w:r>
+        <w:t xml:space="preserve"> </w:t>
+      </w:r>
+      <w:proofErr w:type="spellStart"/>
+      <w:r>
+        <w:t>java.util.Scanner</w:t>
+      </w:r>
+      <w:proofErr w:type="spellEnd"/>
+    </w:p>
+    <w:p>
+      <w:pPr>
+        <w:pStyle w:val="NoteLevel3"/>
+      </w:pPr>
+      <w:proofErr w:type="gramStart"/>
+      <w:r>
+        <w:t>public</w:t>
+      </w:r>
+      <w:proofErr w:type="gramEnd"/>
+      <w:r>
+        <w:t xml:space="preserve"> class </w:t>
+      </w:r>
+      <w:proofErr w:type="spellStart"/>
+      <w:r>
+        <w:t>UserInput</w:t>
+      </w:r>
+      <w:proofErr w:type="spellEnd"/>
+      <w:r>
+        <w:t xml:space="preserve"> {</w:t>
       </w:r>
     </w:p>
     <w:p>
       <w:pPr>
         <w:pStyle w:val="NoteLevel4"/>
       </w:pPr>
-      <w:r>
-        <w:t>public static void main(String[] args) {</w:t>
+      <w:proofErr w:type="gramStart"/>
+      <w:r>
+        <w:t>public</w:t>
+      </w:r>
+      <w:proofErr w:type="gramEnd"/>
+      <w:r>
+        <w:t xml:space="preserve"> static void main(String[] </w:t>
+      </w:r>
+      <w:proofErr w:type="spellStart"/>
+      <w:r>
+        <w:t>args</w:t>
+      </w:r>
+      <w:proofErr w:type="spellEnd"/>
+      <w:r>
+        <w:t>) {</w:t>
       </w:r>
     </w:p>
     <w:p>
       <w:pPr>
         <w:pStyle w:val="NoteLevel5"/>
       </w:pPr>
-      <w:r>
-        <w:t>int age, weight;</w:t>
+      <w:proofErr w:type="spellStart"/>
+      <w:proofErr w:type="gramStart"/>
+      <w:r>
+        <w:t>int</w:t>
+      </w:r>
+      <w:proofErr w:type="spellEnd"/>
+      <w:proofErr w:type="gramEnd"/>
+      <w:r>
+        <w:t xml:space="preserve"> age, weight;</w:t>
       </w:r>
     </w:p>
     <w:p>
@@ -1239,13 +1593,31 @@
         <w:pStyle w:val="NoteLevel5"/>
       </w:pPr>
       <w:r>
-        <w:t>Scanner sc = new Scanner(System.in);</w:t>
+        <w:t xml:space="preserve">Scanner </w:t>
+      </w:r>
+      <w:proofErr w:type="spellStart"/>
+      <w:r>
+        <w:t>sc</w:t>
+      </w:r>
+      <w:proofErr w:type="spellEnd"/>
+      <w:r>
+        <w:t xml:space="preserve"> = new </w:t>
+      </w:r>
+      <w:proofErr w:type="gramStart"/>
+      <w:r>
+        <w:t>Scanner(</w:t>
+      </w:r>
+      <w:proofErr w:type="gramEnd"/>
+      <w:r>
+        <w:t>System.in);</w:t>
       </w:r>
     </w:p>
     <w:p>
       <w:pPr>
         <w:pStyle w:val="NoteLevel5"/>
       </w:pPr>
+      <w:proofErr w:type="spellStart"/>
+      <w:proofErr w:type="gramStart"/>
       <w:r>
         <w:t>S</w:t>
       </w:r>
@@ -1253,29 +1625,57 @@
         <w:t>ystem</w:t>
       </w:r>
       <w:r>
-        <w:t>.out.println(“What is your name?”)</w:t>
+        <w:t>.out.println</w:t>
+      </w:r>
+      <w:proofErr w:type="spellEnd"/>
+      <w:r>
+        <w:t>(</w:t>
+      </w:r>
+      <w:proofErr w:type="gramEnd"/>
+      <w:r>
+        <w:t>“What is your name?”)</w:t>
       </w:r>
     </w:p>
     <w:p>
       <w:pPr>
         <w:pStyle w:val="NoteLevel5"/>
       </w:pPr>
-      <w:r>
-        <w:t>name = sc.next()</w:t>
+      <w:proofErr w:type="gramStart"/>
+      <w:r>
+        <w:t>name</w:t>
+      </w:r>
+      <w:proofErr w:type="gramEnd"/>
+      <w:r>
+        <w:t xml:space="preserve"> = </w:t>
+      </w:r>
+      <w:proofErr w:type="spellStart"/>
+      <w:r>
+        <w:t>sc.next</w:t>
+      </w:r>
+      <w:proofErr w:type="spellEnd"/>
+      <w:r>
+        <w:t>()</w:t>
       </w:r>
     </w:p>
     <w:p>
       <w:pPr>
         <w:pStyle w:val="NoteLevel5"/>
       </w:pPr>
+      <w:proofErr w:type="spellStart"/>
+      <w:proofErr w:type="gramStart"/>
       <w:r>
         <w:t>System</w:t>
       </w:r>
       <w:r>
         <w:t>.out.println</w:t>
       </w:r>
-      <w:r>
-        <w:t>(“</w:t>
+      <w:proofErr w:type="spellEnd"/>
+      <w:r>
+        <w:t>(</w:t>
+      </w:r>
+      <w:proofErr w:type="gramEnd"/>
+      <w:r>
+        <w:t>“</w:t>
       </w:r>
       <w:r>
         <w:t>How old are you?</w:t>
@@ -1288,19 +1688,42 @@
       <w:pPr>
         <w:pStyle w:val="NoteLevel5"/>
       </w:pPr>
-      <w:r>
-        <w:t>age = sc.nextInt()</w:t>
+      <w:proofErr w:type="gramStart"/>
+      <w:r>
+        <w:t>age</w:t>
+      </w:r>
+      <w:proofErr w:type="gramEnd"/>
+      <w:r>
+        <w:t xml:space="preserve"> = </w:t>
+      </w:r>
+      <w:proofErr w:type="spellStart"/>
+      <w:r>
+        <w:t>sc.nextInt</w:t>
+      </w:r>
+      <w:proofErr w:type="spellEnd"/>
+      <w:r>
+        <w:t>()</w:t>
       </w:r>
     </w:p>
     <w:p>
       <w:pPr>
         <w:pStyle w:val="NoteLevel5"/>
       </w:pPr>
+      <w:proofErr w:type="spellStart"/>
+      <w:proofErr w:type="gramStart"/>
       <w:r>
         <w:t>System</w:t>
       </w:r>
       <w:r>
-        <w:t>.out.println(“</w:t>
+        <w:t>.out.println</w:t>
+      </w:r>
+      <w:proofErr w:type="spellEnd"/>
+      <w:r>
+        <w:t>(</w:t>
+      </w:r>
+      <w:proofErr w:type="gramEnd"/>
+      <w:r>
+        <w:t>“</w:t>
       </w:r>
       <w:r>
         <w:t>How much do you weigh?</w:t>
@@ -1313,11 +1736,21 @@
       <w:pPr>
         <w:pStyle w:val="NoteLevel5"/>
       </w:pPr>
-      <w:r>
-        <w:t xml:space="preserve">weight = </w:t>
-      </w:r>
-      <w:r>
-        <w:t>sc.nextInt()</w:t>
+      <w:proofErr w:type="gramStart"/>
+      <w:r>
+        <w:t>weight</w:t>
+      </w:r>
+      <w:proofErr w:type="gramEnd"/>
+      <w:r>
+        <w:t xml:space="preserve"> = </w:t>
+      </w:r>
+      <w:proofErr w:type="spellStart"/>
+      <w:r>
+        <w:t>sc.nextInt</w:t>
+      </w:r>
+      <w:proofErr w:type="spellEnd"/>
+      <w:r>
+        <w:t>()</w:t>
       </w:r>
       <w:r>
         <w:t>;</w:t>
@@ -1327,8 +1760,18 @@
       <w:pPr>
         <w:pStyle w:val="NoteLevel5"/>
       </w:pPr>
-      <w:r>
-        <w:t>System.out.println(“Name:  “+name+”     Age: “+age+”    weight:  “+weight);</w:t>
+      <w:proofErr w:type="spellStart"/>
+      <w:proofErr w:type="gramStart"/>
+      <w:r>
+        <w:t>System.out.println</w:t>
+      </w:r>
+      <w:proofErr w:type="spellEnd"/>
+      <w:r>
+        <w:t>(</w:t>
+      </w:r>
+      <w:proofErr w:type="gramEnd"/>
+      <w:r>
+        <w:t>“Name:  “+name+”     Age: “+age+”    weight:  “+weight);</w:t>
       </w:r>
     </w:p>
     <w:p>
@@ -1352,7 +1795,15 @@
         <w:pStyle w:val="NoteLevel2"/>
       </w:pPr>
       <w:r>
-        <w:t>7.  Write a java class called "FahrenheitToCelsius".  The main method will ask the user to enter a temperature in Fahrenheit.  (Use a variable of type</w:t>
+        <w:t>7.  Write a java class called "</w:t>
+      </w:r>
+      <w:proofErr w:type="spellStart"/>
+      <w:r>
+        <w:t>FahrenheitToCelsius</w:t>
+      </w:r>
+      <w:proofErr w:type="spellEnd"/>
+      <w:r>
+        <w:t>".  The main method will ask the user to enter a temperature in Fahrenheit.  (Use a variable of type</w:t>
       </w:r>
       <w:r>
         <w:t xml:space="preserve"> </w:t>
@@ -1372,32 +1823,73 @@
       <w:pPr>
         <w:pStyle w:val="NoteLevel3"/>
       </w:pPr>
-      <w:r>
-        <w:t>import java.util.Scanner</w:t>
-      </w:r>
-    </w:p>
-    <w:p>
-      <w:pPr>
-        <w:pStyle w:val="NoteLevel3"/>
-      </w:pPr>
-      <w:r>
-        <w:t>public class FahrenheitToCelsius {</w:t>
+      <w:proofErr w:type="gramStart"/>
+      <w:r>
+        <w:t>import</w:t>
+      </w:r>
+      <w:proofErr w:type="gramEnd"/>
+      <w:r>
+        <w:t xml:space="preserve"> </w:t>
+      </w:r>
+      <w:proofErr w:type="spellStart"/>
+      <w:r>
+        <w:t>java.util.Scanner</w:t>
+      </w:r>
+      <w:proofErr w:type="spellEnd"/>
+    </w:p>
+    <w:p>
+      <w:pPr>
+        <w:pStyle w:val="NoteLevel3"/>
+      </w:pPr>
+      <w:proofErr w:type="gramStart"/>
+      <w:r>
+        <w:t>public</w:t>
+      </w:r>
+      <w:proofErr w:type="gramEnd"/>
+      <w:r>
+        <w:t xml:space="preserve"> class </w:t>
+      </w:r>
+      <w:proofErr w:type="spellStart"/>
+      <w:r>
+        <w:t>FahrenheitToCelsius</w:t>
+      </w:r>
+      <w:proofErr w:type="spellEnd"/>
+      <w:r>
+        <w:t xml:space="preserve"> {</w:t>
       </w:r>
     </w:p>
     <w:p>
       <w:pPr>
         <w:pStyle w:val="NoteLevel4"/>
       </w:pPr>
-      <w:r>
-        <w:t>public static void main(String[] args) {</w:t>
+      <w:proofErr w:type="gramStart"/>
+      <w:r>
+        <w:t>public</w:t>
+      </w:r>
+      <w:proofErr w:type="gramEnd"/>
+      <w:r>
+        <w:t xml:space="preserve"> static void main(String[] </w:t>
+      </w:r>
+      <w:proofErr w:type="spellStart"/>
+      <w:r>
+        <w:t>args</w:t>
+      </w:r>
+      <w:proofErr w:type="spellEnd"/>
+      <w:r>
+        <w:t>) {</w:t>
       </w:r>
     </w:p>
     <w:p>
       <w:pPr>
         <w:pStyle w:val="NoteLevel5"/>
       </w:pPr>
-      <w:r>
-        <w:t xml:space="preserve">double </w:t>
+      <w:proofErr w:type="gramStart"/>
+      <w:r>
+        <w:t>double</w:t>
+      </w:r>
+      <w:proofErr w:type="gramEnd"/>
+      <w:r>
+        <w:t xml:space="preserve"> </w:t>
       </w:r>
       <w:r>
         <w:t>f, c</w:t>
@@ -1411,34 +1903,78 @@
         <w:pStyle w:val="NoteLevel5"/>
       </w:pPr>
       <w:r>
-        <w:t>Scanner sc = new Scanner(System.in);</w:t>
+        <w:t xml:space="preserve">Scanner </w:t>
+      </w:r>
+      <w:proofErr w:type="spellStart"/>
+      <w:r>
+        <w:t>sc</w:t>
+      </w:r>
+      <w:proofErr w:type="spellEnd"/>
+      <w:r>
+        <w:t xml:space="preserve"> = new </w:t>
+      </w:r>
+      <w:proofErr w:type="gramStart"/>
+      <w:r>
+        <w:t>Scanner(</w:t>
+      </w:r>
+      <w:proofErr w:type="gramEnd"/>
+      <w:r>
+        <w:t>System.in);</w:t>
       </w:r>
     </w:p>
     <w:p>
       <w:pPr>
         <w:pStyle w:val="NoteLevel5"/>
       </w:pPr>
+      <w:proofErr w:type="spellStart"/>
+      <w:proofErr w:type="gramStart"/>
       <w:r>
         <w:t>System.</w:t>
       </w:r>
       <w:r>
-        <w:t>out.println(“Enter the temperature in Fahrenheit”);</w:t>
+        <w:t>out.println</w:t>
+      </w:r>
+      <w:proofErr w:type="spellEnd"/>
+      <w:r>
+        <w:t>(</w:t>
+      </w:r>
+      <w:proofErr w:type="gramEnd"/>
+      <w:r>
+        <w:t>“Enter the temperature in Fahrenheit”);</w:t>
       </w:r>
     </w:p>
     <w:p>
       <w:pPr>
         <w:pStyle w:val="NoteLevel5"/>
       </w:pPr>
-      <w:r>
-        <w:t>f = sc.nextDouble();</w:t>
+      <w:proofErr w:type="gramStart"/>
+      <w:r>
+        <w:t>f</w:t>
+      </w:r>
+      <w:proofErr w:type="gramEnd"/>
+      <w:r>
+        <w:t xml:space="preserve"> = </w:t>
+      </w:r>
+      <w:proofErr w:type="spellStart"/>
+      <w:r>
+        <w:t>sc.nextDouble</w:t>
+      </w:r>
+      <w:proofErr w:type="spellEnd"/>
+      <w:r>
+        <w:t>();</w:t>
       </w:r>
     </w:p>
     <w:p>
       <w:pPr>
         <w:pStyle w:val="NoteLevel5"/>
       </w:pPr>
-      <w:r>
-        <w:t>c = 5 (float) / 9</w:t>
+      <w:proofErr w:type="gramStart"/>
+      <w:r>
+        <w:t>c</w:t>
+      </w:r>
+      <w:proofErr w:type="gramEnd"/>
+      <w:r>
+        <w:t xml:space="preserve"> = 5 (float) / 9</w:t>
       </w:r>
       <w:r>
         <w:t xml:space="preserve"> *(f - 32);</w:t>
@@ -1465,20 +2001,44 @@
         <w:pStyle w:val="NoteLevel2"/>
       </w:pPr>
       <w:r>
-        <w:t>8.  Modify the "FahrenheitToCelsius" question in the previous question so that the user can either go from F to C or vice versa.</w:t>
-      </w:r>
-    </w:p>
-    <w:p>
-      <w:pPr>
-        <w:pStyle w:val="NoteLevel3"/>
-      </w:pPr>
-    </w:p>
-    <w:p>
-      <w:pPr>
-        <w:pStyle w:val="NoteLevel2"/>
-      </w:pPr>
-      <w:r>
-        <w:t>9.  FOR THIS EXERCISE, YOU SHOULD STRIVE TO AVOID REDUNDANT CODE!  Write a java class called "RequestInfo""  The main method will ask the user to enter his species.  If the user enters "dog", then ask him to enter the number of cats he has eaten this year.  If the user enters "cat", ask him to enter the number of hairballs he has coughed up this year.  If the user enters "predator", ask him to enter BOTH the number of cats he has eaten this year AND the number of hairballs he has coughed up this year.  If the user enters anything else (not dog, cat or predator), tell him that he is from another planet, and terminate the program.  If the user DID enter one of the three valid species (dog, cat, predator) then print out a report in the following format:</w:t>
+        <w:t>8.  Modify the "</w:t>
+      </w:r>
+      <w:proofErr w:type="spellStart"/>
+      <w:r>
+        <w:t>FahrenheitToCelsius</w:t>
+      </w:r>
+      <w:proofErr w:type="spellEnd"/>
+      <w:r>
+        <w:t>" question in the previous question so that the user can either go from F to C or vice versa.</w:t>
+      </w:r>
+    </w:p>
+    <w:p>
+      <w:pPr>
+        <w:pStyle w:val="NoteLevel3"/>
+      </w:pPr>
+    </w:p>
+    <w:p>
+      <w:pPr>
+        <w:pStyle w:val="NoteLevel2"/>
+      </w:pPr>
+      <w:r>
+        <w:t>9.  FOR THIS EXERCISE, YOU SHOULD STRIVE TO AVOID REDUNDANT CODE!  Write a java class called "</w:t>
+      </w:r>
+      <w:proofErr w:type="spellStart"/>
+      <w:r>
+        <w:t>RequestInfo</w:t>
+      </w:r>
+      <w:proofErr w:type="spellEnd"/>
+      <w:r>
+        <w:t>"</w:t>
+      </w:r>
+      <w:proofErr w:type="gramStart"/>
+      <w:r>
+        <w:t>"  The</w:t>
+      </w:r>
+      <w:proofErr w:type="gramEnd"/>
+      <w:r>
+        <w:t xml:space="preserve"> main method will ask the user to enter his species.  If the user enters "dog", then ask him to enter the number of cats he has eaten this year.  If the user enters "cat", ask him to enter the number of hairballs he has coughed up this year.  If the user enters "predator", ask him to enter BOTH the number of cats he has eaten this year AND the number of hairballs he has coughed up this year.  If the user enters anything else (not dog, cat or predator), tell him that he is from another planet, and terminate the program.  If the user DID enter one of the three valid species (dog, cat, predator) then print out a report in the following format:</w:t>
       </w:r>
     </w:p>
     <w:p>
@@ -1510,7 +2070,15 @@
         <w:pStyle w:val="NoteLevel2"/>
       </w:pPr>
       <w:r>
-        <w:t>10.  Write a program that computes the letter grade for a student based on his/her numerical total.  The program will read in the total and compute the letter grade based on the following:  to get an A the total must be at least 90.0.  To get a B it must be at least 80.0.  For a C, at least 70.0.  For a D, at least 60.0.  Less than 60.0 is an F.</w:t>
+        <w:t xml:space="preserve">10.  Write a program that computes the letter grade for a student based on his/her numerical total.  The program will read in the total and compute the letter grade based on the following:  to get an A the total must be at least 90.0.  To get a B it must be at least 80.0.  For a C, at least 70.0.  For a D, at least 60.0.  Less than 60.0 </w:t>
+      </w:r>
+      <w:proofErr w:type="gramStart"/>
+      <w:r>
+        <w:t>is</w:t>
+      </w:r>
+      <w:proofErr w:type="gramEnd"/>
+      <w:r>
+        <w:t xml:space="preserve"> an F.</w:t>
       </w:r>
     </w:p>
     <w:p>
@@ -1622,15 +2190,63 @@
         <w:pStyle w:val="NoteLevel2"/>
       </w:pPr>
       <w:r>
-        <w:t>11b. Do the same thing as in 11a but using a while loop.</w:t>
-      </w:r>
-    </w:p>
-    <w:p>
-      <w:pPr>
-        <w:pStyle w:val="NoteLevel2"/>
-      </w:pPr>
-      <w:r>
-        <w:t>12.  Decide which of the following variable names are valid in Java:   dog, x11, _tomato, big$deal, how&amp;why, 22down, aBcDeFg, _$__$, under_score, _5_$_5_hello13. </w:t>
+        <w:t xml:space="preserve">11b. </w:t>
+      </w:r>
+      <w:proofErr w:type="gramStart"/>
+      <w:r>
+        <w:t>Do</w:t>
+      </w:r>
+      <w:proofErr w:type="gramEnd"/>
+      <w:r>
+        <w:t xml:space="preserve"> the same thing as in 11a but using a while loop.</w:t>
+      </w:r>
+    </w:p>
+    <w:p>
+      <w:pPr>
+        <w:pStyle w:val="NoteLevel2"/>
+      </w:pPr>
+      <w:r>
+        <w:t>12.  Decide which of the following variable names are valid in Java</w:t>
+      </w:r>
+      <w:proofErr w:type="gramStart"/>
+      <w:r>
+        <w:t>:   dog</w:t>
+      </w:r>
+      <w:proofErr w:type="gramEnd"/>
+      <w:r>
+        <w:t>, x11, _tomato, </w:t>
+      </w:r>
+      <w:proofErr w:type="spellStart"/>
+      <w:r>
+        <w:t>big$deal</w:t>
+      </w:r>
+      <w:proofErr w:type="spellEnd"/>
+      <w:r>
+        <w:t>, </w:t>
+      </w:r>
+      <w:proofErr w:type="spellStart"/>
+      <w:r>
+        <w:t>how&amp;why</w:t>
+      </w:r>
+      <w:proofErr w:type="spellEnd"/>
+      <w:r>
+        <w:t>, 22down, </w:t>
+      </w:r>
+      <w:proofErr w:type="spellStart"/>
+      <w:r>
+        <w:t>aBcDeFg</w:t>
+      </w:r>
+      <w:proofErr w:type="spellEnd"/>
+      <w:r>
+        <w:t>, _$__$, </w:t>
+      </w:r>
+      <w:proofErr w:type="spellStart"/>
+      <w:r>
+        <w:t>under_score</w:t>
+      </w:r>
+      <w:proofErr w:type="spellEnd"/>
+      <w:r>
+        <w:t>, _5_$_5_hello13. </w:t>
       </w:r>
     </w:p>
     <w:p>
@@ -1654,23 +2270,51 @@
         <w:pStyle w:val="NoteLevel3"/>
       </w:pPr>
       <w:r>
-        <w:t>_tomato = valid</w:t>
-      </w:r>
-    </w:p>
-    <w:p>
-      <w:pPr>
-        <w:pStyle w:val="NoteLevel3"/>
-      </w:pPr>
-      <w:r>
-        <w:t>big$deal = not valid</w:t>
-      </w:r>
-    </w:p>
-    <w:p>
-      <w:pPr>
-        <w:pStyle w:val="NoteLevel3"/>
-      </w:pPr>
-      <w:r>
-        <w:t>how&amp;why = not valid</w:t>
+        <w:t>_</w:t>
+      </w:r>
+      <w:proofErr w:type="gramStart"/>
+      <w:r>
+        <w:t>tomato</w:t>
+      </w:r>
+      <w:proofErr w:type="gramEnd"/>
+      <w:r>
+        <w:t xml:space="preserve"> = valid</w:t>
+      </w:r>
+    </w:p>
+    <w:p>
+      <w:pPr>
+        <w:pStyle w:val="NoteLevel3"/>
+      </w:pPr>
+      <w:proofErr w:type="spellStart"/>
+      <w:proofErr w:type="gramStart"/>
+      <w:r>
+        <w:t>big</w:t>
+      </w:r>
+      <w:proofErr w:type="gramEnd"/>
+      <w:r>
+        <w:t>$deal</w:t>
+      </w:r>
+      <w:proofErr w:type="spellEnd"/>
+      <w:r>
+        <w:t xml:space="preserve"> = not valid</w:t>
+      </w:r>
+    </w:p>
+    <w:p>
+      <w:pPr>
+        <w:pStyle w:val="NoteLevel3"/>
+      </w:pPr>
+      <w:proofErr w:type="spellStart"/>
+      <w:proofErr w:type="gramStart"/>
+      <w:r>
+        <w:t>how</w:t>
+      </w:r>
+      <w:proofErr w:type="gramEnd"/>
+      <w:r>
+        <w:t>&amp;why</w:t>
+      </w:r>
+      <w:proofErr w:type="spellEnd"/>
+      <w:r>
+        <w:t xml:space="preserve"> = not valid</w:t>
       </w:r>
     </w:p>
     <w:p>
@@ -1685,24 +2329,49 @@
       <w:pPr>
         <w:pStyle w:val="NoteLevel3"/>
       </w:pPr>
-      <w:r>
-        <w:t>aBcDeFg = not valid</w:t>
-      </w:r>
-    </w:p>
-    <w:p>
-      <w:pPr>
-        <w:pStyle w:val="NoteLevel3"/>
-      </w:pPr>
-      <w:r>
-        <w:t>_$__$ = not valid</w:t>
-      </w:r>
-    </w:p>
-    <w:p>
-      <w:pPr>
-        <w:pStyle w:val="NoteLevel3"/>
-      </w:pPr>
-      <w:r>
-        <w:t>under_score = valid</w:t>
+      <w:proofErr w:type="spellStart"/>
+      <w:proofErr w:type="gramStart"/>
+      <w:r>
+        <w:t>aBcDeFg</w:t>
+      </w:r>
+      <w:proofErr w:type="spellEnd"/>
+      <w:proofErr w:type="gramEnd"/>
+      <w:r>
+        <w:t xml:space="preserve"> = not valid</w:t>
+      </w:r>
+    </w:p>
+    <w:p>
+      <w:pPr>
+        <w:pStyle w:val="NoteLevel3"/>
+      </w:pPr>
+      <w:r>
+        <w:t xml:space="preserve">_$__$ = </w:t>
+      </w:r>
+      <w:proofErr w:type="gramStart"/>
+      <w:r>
+        <w:t>not</w:t>
+      </w:r>
+      <w:proofErr w:type="gramEnd"/>
+      <w:r>
+        <w:t xml:space="preserve"> valid</w:t>
+      </w:r>
+    </w:p>
+    <w:p>
+      <w:pPr>
+        <w:pStyle w:val="NoteLevel3"/>
+      </w:pPr>
+      <w:proofErr w:type="spellStart"/>
+      <w:proofErr w:type="gramStart"/>
+      <w:r>
+        <w:t>under</w:t>
+      </w:r>
+      <w:proofErr w:type="gramEnd"/>
+      <w:r>
+        <w:t>_score</w:t>
+      </w:r>
+      <w:proofErr w:type="spellEnd"/>
+      <w:r>
+        <w:t xml:space="preserve"> = valid</w:t>
       </w:r>
     </w:p>
     <w:p>
@@ -1731,7 +2400,15 @@
         <w:pStyle w:val="NoteLevel2"/>
       </w:pPr>
       <w:r>
-        <w:t>14.  The factorial of an integer is the product of all positive integers that are less than or equal to it.  For example, 4 factorial is 2 * 3 * 4 = 24.  Write a program that asks the user to enter a value, n, and then prints n factorial.</w:t>
+        <w:t>14.  The factorial of an integer is the product of all positive integers that are less than or equal to it.  For example, </w:t>
+      </w:r>
+      <w:proofErr w:type="gramStart"/>
+      <w:r>
+        <w:t>4 factorial</w:t>
+      </w:r>
+      <w:proofErr w:type="gramEnd"/>
+      <w:r>
+        <w:t> is 2 * 3 * 4 = 24.  Write a program that asks the user to enter a value, n, and then prints n factorial.</w:t>
       </w:r>
     </w:p>
     <w:p>
@@ -1826,7 +2503,15 @@
         <w:pStyle w:val="NoteLevel2"/>
       </w:pPr>
       <w:r>
-        <w:t>18. CHALLENGE QUESTION  Write a program that asks the user for a size (an integer).  The program will then print out four different triangles made out of asterisks of that size.  (You will need to print out spaces sometimes in front of the asterisks.)   This is a "challenge" problem. Below is the output if the user selected size 4:</w:t>
+        <w:t xml:space="preserve">18. CHALLENGE </w:t>
+      </w:r>
+      <w:proofErr w:type="gramStart"/>
+      <w:r>
+        <w:t>QUESTION  Write</w:t>
+      </w:r>
+      <w:proofErr w:type="gramEnd"/>
+      <w:r>
+        <w:t xml:space="preserve"> a program that asks the user for a size (an integer).  The program will then print out four different triangles made out of asterisks of that size.  (You will need to print out spaces sometimes in front of the asterisks.)   This is a "challenge" problem. Below is the output if the user selected size 4:</w:t>
       </w:r>
     </w:p>
     <w:p>
@@ -2044,16 +2729,28 @@
       <w:pPr>
         <w:pStyle w:val="NoteLevel1"/>
       </w:pPr>
-      <w:r>
-        <w:t>int x = 2, y = 7;</w:t>
+      <w:proofErr w:type="spellStart"/>
+      <w:proofErr w:type="gramStart"/>
+      <w:r>
+        <w:t>int</w:t>
+      </w:r>
+      <w:proofErr w:type="spellEnd"/>
+      <w:proofErr w:type="gramEnd"/>
+      <w:r>
+        <w:t> x = 2, y = 7;</w:t>
       </w:r>
     </w:p>
     <w:p>
       <w:pPr>
         <w:pStyle w:val="NoteLevel1"/>
       </w:pPr>
-      <w:r>
-        <w:t>if (y &lt; 1 &amp;&amp; x++ &lt; 7)</w:t>
+      <w:proofErr w:type="gramStart"/>
+      <w:r>
+        <w:t>if</w:t>
+      </w:r>
+      <w:proofErr w:type="gramEnd"/>
+      <w:r>
+        <w:t> (y &lt; 1 &amp;&amp; x++ &lt; 7)</w:t>
       </w:r>
     </w:p>
     <w:p>
@@ -2061,15 +2758,38 @@
         <w:pStyle w:val="NoteLevel1"/>
       </w:pPr>
       <w:r>
-        <w:t>  System.out.println("hello");</w:t>
+        <w:t>  </w:t>
+      </w:r>
+      <w:proofErr w:type="spellStart"/>
+      <w:proofErr w:type="gramStart"/>
+      <w:r>
+        <w:t>System.out.println</w:t>
+      </w:r>
+      <w:proofErr w:type="spellEnd"/>
+      <w:r>
+        <w:t>(</w:t>
+      </w:r>
+      <w:proofErr w:type="gramEnd"/>
+      <w:r>
+        <w:t>"hello");</w:t>
       </w:r>
     </w:p>
     <w:p>
       <w:pPr>
         <w:pStyle w:val="NoteLevel1"/>
       </w:pPr>
-      <w:r>
-        <w:t>System.out.println("x = " + x);</w:t>
+      <w:proofErr w:type="spellStart"/>
+      <w:proofErr w:type="gramStart"/>
+      <w:r>
+        <w:t>System.out.println</w:t>
+      </w:r>
+      <w:proofErr w:type="spellEnd"/>
+      <w:r>
+        <w:t>(</w:t>
+      </w:r>
+      <w:proofErr w:type="gramEnd"/>
+      <w:r>
+        <w:t>"x = " + x);</w:t>
       </w:r>
     </w:p>
     <w:p>
@@ -2089,7 +2809,7 @@
         <w:rPr>
           <w:b/>
         </w:rPr>
-        <w:t>x = 7, y = 10, z = 46</w:t>
+        <w:t>x = 7, y = 10, z = 56</w:t>
       </w:r>
       <w:r>
         <w:rPr>
@@ -2102,32 +2822,63 @@
       <w:pPr>
         <w:pStyle w:val="NoteLevel1"/>
       </w:pPr>
-      <w:r>
-        <w:t>int x = 7;</w:t>
+      <w:proofErr w:type="spellStart"/>
+      <w:proofErr w:type="gramStart"/>
+      <w:r>
+        <w:t>int</w:t>
+      </w:r>
+      <w:proofErr w:type="spellEnd"/>
+      <w:proofErr w:type="gramEnd"/>
+      <w:r>
+        <w:t> x = 7;</w:t>
       </w:r>
     </w:p>
     <w:p>
       <w:pPr>
         <w:pStyle w:val="NoteLevel1"/>
       </w:pPr>
-      <w:r>
-        <w:t>int y = x++ + 3;</w:t>
+      <w:proofErr w:type="spellStart"/>
+      <w:proofErr w:type="gramStart"/>
+      <w:r>
+        <w:t>int</w:t>
+      </w:r>
+      <w:proofErr w:type="spellEnd"/>
+      <w:proofErr w:type="gramEnd"/>
+      <w:r>
+        <w:t> y = x++ + 3;</w:t>
       </w:r>
     </w:p>
     <w:p>
       <w:pPr>
         <w:pStyle w:val="NoteLevel1"/>
       </w:pPr>
-      <w:r>
-        <w:t>int z = 7 * --x + 4;</w:t>
+      <w:proofErr w:type="spellStart"/>
+      <w:proofErr w:type="gramStart"/>
+      <w:r>
+        <w:t>int</w:t>
+      </w:r>
+      <w:proofErr w:type="spellEnd"/>
+      <w:proofErr w:type="gramEnd"/>
+      <w:r>
+        <w:t> z = 7 * --x + 4;</w:t>
       </w:r>
     </w:p>
     <w:p>
       <w:pPr>
         <w:pStyle w:val="NoteLevel1"/>
       </w:pPr>
-      <w:r>
-        <w:t>System.out.println("x = " + x + ", y = " + y + ", z = " + z);</w:t>
+      <w:proofErr w:type="spellStart"/>
+      <w:proofErr w:type="gramStart"/>
+      <w:r>
+        <w:t>System.out.println</w:t>
+      </w:r>
+      <w:proofErr w:type="spellEnd"/>
+      <w:r>
+        <w:t>(</w:t>
+      </w:r>
+      <w:proofErr w:type="gramEnd"/>
+      <w:r>
+        <w:t>"x = " + x + ", y = " + y + ", z = " + z);</w:t>
       </w:r>
     </w:p>
     <w:p>
@@ -2163,56 +2914,98 @@
       <w:pPr>
         <w:pStyle w:val="NoteLevel1"/>
       </w:pPr>
-      <w:r>
-        <w:t>int x = 5;</w:t>
+      <w:proofErr w:type="spellStart"/>
+      <w:proofErr w:type="gramStart"/>
+      <w:r>
+        <w:t>int</w:t>
+      </w:r>
+      <w:proofErr w:type="spellEnd"/>
+      <w:proofErr w:type="gramEnd"/>
+      <w:r>
+        <w:t> x = 5;</w:t>
       </w:r>
     </w:p>
     <w:p>
       <w:pPr>
         <w:pStyle w:val="NoteLevel1"/>
       </w:pPr>
-      <w:r>
-        <w:t>x += 7;</w:t>
+      <w:proofErr w:type="gramStart"/>
+      <w:r>
+        <w:t>x</w:t>
+      </w:r>
+      <w:proofErr w:type="gramEnd"/>
+      <w:r>
+        <w:t xml:space="preserve"> += 7;</w:t>
       </w:r>
     </w:p>
     <w:p>
       <w:pPr>
         <w:pStyle w:val="NoteLevel1"/>
       </w:pPr>
-      <w:r>
-        <w:t>x -= 2;</w:t>
+      <w:proofErr w:type="gramStart"/>
+      <w:r>
+        <w:t>x</w:t>
+      </w:r>
+      <w:proofErr w:type="gramEnd"/>
+      <w:r>
+        <w:t xml:space="preserve"> -= 2;</w:t>
       </w:r>
     </w:p>
     <w:p>
       <w:pPr>
         <w:pStyle w:val="NoteLevel1"/>
       </w:pPr>
-      <w:r>
-        <w:t>x /= 2;</w:t>
+      <w:proofErr w:type="gramStart"/>
+      <w:r>
+        <w:t>x</w:t>
+      </w:r>
+      <w:proofErr w:type="gramEnd"/>
+      <w:r>
+        <w:t> /= 2;</w:t>
       </w:r>
     </w:p>
     <w:p>
       <w:pPr>
         <w:pStyle w:val="NoteLevel1"/>
       </w:pPr>
-      <w:r>
-        <w:t>x *= 8;</w:t>
+      <w:proofErr w:type="gramStart"/>
+      <w:r>
+        <w:t>x</w:t>
+      </w:r>
+      <w:proofErr w:type="gramEnd"/>
+      <w:r>
+        <w:t> *= 8;</w:t>
       </w:r>
     </w:p>
     <w:p>
       <w:pPr>
         <w:pStyle w:val="NoteLevel1"/>
       </w:pPr>
-      <w:r>
-        <w:t>x %= 11;</w:t>
+      <w:proofErr w:type="gramStart"/>
+      <w:r>
+        <w:t>x</w:t>
+      </w:r>
+      <w:proofErr w:type="gramEnd"/>
+      <w:r>
+        <w:t> %= 11;</w:t>
       </w:r>
     </w:p>
     <w:p>
       <w:pPr>
         <w:pStyle w:val="NoteLevel1"/>
       </w:pPr>
-      <w:r>
-        <w:t>System.out.println(x);</w:t>
+      <w:proofErr w:type="spellStart"/>
+      <w:proofErr w:type="gramStart"/>
+      <w:r>
+        <w:t>System.out.println</w:t>
+      </w:r>
+      <w:proofErr w:type="spellEnd"/>
+      <w:r>
+        <w:t>(</w:t>
+      </w:r>
+      <w:proofErr w:type="gramEnd"/>
+      <w:r>
+        <w:t>x);</w:t>
       </w:r>
     </w:p>
     <w:p>
@@ -2220,7 +3013,15 @@
         <w:pStyle w:val="NoteLevel1"/>
       </w:pPr>
       <w:r>
-        <w:t>   5.  Write a chart showing the precedence of all of the following operators:   = , &lt; , ==, &amp;&amp;, ||, !=, ++, + (addition), +=, --, * </w:t>
+        <w:t>   5.  Write a chart showing the precedence of all of the following operators:   </w:t>
+      </w:r>
+      <w:proofErr w:type="gramStart"/>
+      <w:r>
+        <w:t>= ,</w:t>
+      </w:r>
+      <w:proofErr w:type="gramEnd"/>
+      <w:r>
+        <w:t xml:space="preserve"> &lt; , ==, &amp;&amp;, ||, !=, ++, + (addition), +=, --, * </w:t>
       </w:r>
     </w:p>
     <w:p>
@@ -2258,8 +3059,13 @@
       <w:r>
         <w:t>((</w:t>
       </w:r>
-      <w:r>
-        <w:t xml:space="preserve">x / y </w:t>
+      <w:proofErr w:type="gramStart"/>
+      <w:r>
+        <w:t>x</w:t>
+      </w:r>
+      <w:proofErr w:type="gramEnd"/>
+      <w:r>
+        <w:t xml:space="preserve"> / y </w:t>
       </w:r>
       <w:r>
         <w:t>)</w:t>
@@ -2285,54 +3091,121 @@
         <w:t>b.  </w:t>
       </w:r>
       <w:r>
+        <w:t>(</w:t>
+      </w:r>
+      <w:proofErr w:type="gramStart"/>
+      <w:r>
+        <w:t>x</w:t>
+      </w:r>
+      <w:proofErr w:type="gramEnd"/>
+      <w:r>
+        <w:t xml:space="preserve"> ++</w:t>
+      </w:r>
+      <w:r>
+        <w:t>)</w:t>
+      </w:r>
+      <w:r>
+        <w:t xml:space="preserve"> + </w:t>
+      </w:r>
+      <w:r>
+        <w:t>(</w:t>
+      </w:r>
+      <w:r>
+        <w:t>y ++</w:t>
+      </w:r>
+      <w:r>
+        <w:t>)</w:t>
+      </w:r>
+    </w:p>
+    <w:p>
+      <w:pPr>
+        <w:pStyle w:val="NoteLevel1"/>
+      </w:pPr>
+      <w:r>
+        <w:t>c.  </w:t>
+      </w:r>
+      <w:proofErr w:type="gramStart"/>
+      <w:r>
+        <w:t>x</w:t>
+      </w:r>
+      <w:proofErr w:type="gramEnd"/>
+      <w:r>
+        <w:t xml:space="preserve"> + y +</w:t>
+      </w:r>
+      <w:r>
+        <w:t xml:space="preserve"> z </w:t>
+      </w:r>
+      <w:r>
+        <w:t>–</w:t>
+      </w:r>
+      <w:r>
+        <w:t xml:space="preserve"> </w:t>
+      </w:r>
+      <w:r>
         <w:t>((</w:t>
       </w:r>
       <w:r>
-        <w:t>x ++</w:t>
+        <w:t>w % p</w:t>
       </w:r>
       <w:r>
         <w:t>)</w:t>
       </w:r>
       <w:r>
-        <w:t xml:space="preserve"> + y</w:t>
+        <w:t xml:space="preserve"> * 2</w:t>
+      </w:r>
+      <w:r>
+        <w:t>))</w:t>
+      </w:r>
+    </w:p>
+    <w:p>
+      <w:pPr>
+        <w:pStyle w:val="NoteLevel1"/>
+      </w:pPr>
+      <w:r>
+        <w:t>d.  </w:t>
+      </w:r>
+      <w:r>
+        <w:t>(</w:t>
+      </w:r>
+      <w:r>
+        <w:t>x &lt; y</w:t>
       </w:r>
       <w:r>
         <w:t>)</w:t>
       </w:r>
       <w:r>
-        <w:t xml:space="preserve"> ++</w:t>
-      </w:r>
+        <w:t xml:space="preserve"> || </w:t>
+      </w:r>
+      <w:r>
+        <w:t>((</w:t>
+      </w:r>
+      <w:r>
+        <w:t>z &gt; m</w:t>
+      </w:r>
+      <w:r>
+        <w:t>)</w:t>
+      </w:r>
+      <w:r>
+        <w:t xml:space="preserve"> &amp;&amp; </w:t>
+      </w:r>
+      <w:r>
+        <w:t>(</w:t>
+      </w:r>
+      <w:r>
+        <w:t>y &lt;= 4 </w:t>
+      </w:r>
+      <w:r>
+        <w:t>))</w:t>
+      </w:r>
+      <w:bookmarkStart w:id="6" w:name="_GoBack"/>
+      <w:bookmarkEnd w:id="6"/>
     </w:p>
     <w:p>
       <w:pPr>
         <w:pStyle w:val="NoteLevel1"/>
       </w:pPr>
       <w:r>
-        <w:t>c.  x + y +</w:t>
-      </w:r>
-      <w:r>
-        <w:t xml:space="preserve"> z </w:t>
-      </w:r>
-      <w:r>
-        <w:t>–</w:t>
-      </w:r>
-      <w:r>
-        <w:t xml:space="preserve"> </w:t>
-      </w:r>
-      <w:r>
-        <w:t>((</w:t>
-      </w:r>
-      <w:r>
-        <w:t>w % p</w:t>
-      </w:r>
-      <w:r>
-        <w:t>)</w:t>
-      </w:r>
-      <w:r>
-        <w:t xml:space="preserve"> * 2</w:t>
-      </w:r>
-      <w:r>
-        <w:t>))</w:t>
+        <w:t> </w:t>
       </w:r>
     </w:p>
     <w:p>
@@ -2340,15 +3213,36 @@
         <w:pStyle w:val="NoteLevel1"/>
       </w:pPr>
       <w:r>
-        <w:t>d.  x &lt; y || z &gt; m &amp;&amp; y &lt;= 4 </w:t>
-      </w:r>
+        <w:t>8.  Write </w:t>
+      </w:r>
+      <w:proofErr w:type="spellStart"/>
+      <w:r>
+        <w:t>psuedocode</w:t>
+      </w:r>
+      <w:proofErr w:type="spellEnd"/>
+      <w:r>
+        <w:t> for a program that computes the number of digits in an integer.  For example, if the user enters 1792, the output will be the value 4.</w:t>
+      </w:r>
+    </w:p>
+    <w:p>
+      <w:pPr>
+        <w:pStyle w:val="NoteLevel2"/>
+      </w:pPr>
     </w:p>
     <w:p>
       <w:pPr>
         <w:pStyle w:val="NoteLevel1"/>
       </w:pPr>
       <w:r>
-        <w:t> </w:t>
+        <w:t>9.  Write </w:t>
+      </w:r>
+      <w:proofErr w:type="spellStart"/>
+      <w:r>
+        <w:t>psuedocode</w:t>
+      </w:r>
+      <w:proofErr w:type="spellEnd"/>
+      <w:r>
+        <w:t> for a program that reads a sequence of integer values and decides whether or not it is a decreasing sequence.  The program will first read in the number of values to process, followed by the values themselves.  The output will be "Yes" if the sequence is decreasing, and "No" otherwise.</w:t>
       </w:r>
     </w:p>
     <w:p>
@@ -2356,44 +3250,38 @@
         <w:pStyle w:val="NoteLevel1"/>
       </w:pPr>
       <w:r>
-        <w:t>8.  Write psuedocode for a program that computes the number of digits in an integer.  For example, if the user enters 1792, the output will be the value 4.</w:t>
-      </w:r>
-    </w:p>
-    <w:p>
-      <w:pPr>
-        <w:pStyle w:val="NoteLevel2"/>
-      </w:pPr>
+        <w:t>10.  Which of the following code fragments are OK, and which will cause problems?</w:t>
+      </w:r>
     </w:p>
     <w:p>
       <w:pPr>
         <w:pStyle w:val="NoteLevel1"/>
       </w:pPr>
       <w:r>
-        <w:t>9.  Write psuedocode for a program that reads a sequence of integer values and decides whether or not it is a decreasing sequence.  The program will first read in the number of values to process, followed by the values themselves.  The output will be "Yes" if the sequence is decreasing, and "No" otherwise.</w:t>
+        <w:t>a.  </w:t>
+      </w:r>
+      <w:proofErr w:type="spellStart"/>
+      <w:proofErr w:type="gramStart"/>
+      <w:r>
+        <w:t>int</w:t>
+      </w:r>
+      <w:proofErr w:type="spellEnd"/>
+      <w:proofErr w:type="gramEnd"/>
+      <w:r>
+        <w:t xml:space="preserve"> x = 52;</w:t>
       </w:r>
     </w:p>
     <w:p>
       <w:pPr>
         <w:pStyle w:val="NoteLevel1"/>
       </w:pPr>
-      <w:r>
-        <w:t>10.  Which of the following code fragments are OK, and which will cause problems?</w:t>
-      </w:r>
-    </w:p>
-    <w:p>
-      <w:pPr>
-        <w:pStyle w:val="NoteLevel1"/>
-      </w:pPr>
-      <w:r>
-        <w:t>a.  int x = 52;</w:t>
-      </w:r>
-    </w:p>
-    <w:p>
-      <w:pPr>
-        <w:pStyle w:val="NoteLevel1"/>
-      </w:pPr>
-      <w:r>
-        <w:t>double y = x;</w:t>
+      <w:proofErr w:type="gramStart"/>
+      <w:r>
+        <w:t>double</w:t>
+      </w:r>
+      <w:proofErr w:type="gramEnd"/>
+      <w:r>
+        <w:t> y = x;</w:t>
       </w:r>
       <w:r>
         <w:t xml:space="preserve"> </w:t>
@@ -2410,15 +3298,30 @@
         <w:pStyle w:val="NoteLevel1"/>
       </w:pPr>
       <w:r>
-        <w:t>b.  double x = 14;</w:t>
+        <w:t>b.  </w:t>
+      </w:r>
+      <w:proofErr w:type="gramStart"/>
+      <w:r>
+        <w:t>double</w:t>
+      </w:r>
+      <w:proofErr w:type="gramEnd"/>
+      <w:r>
+        <w:t xml:space="preserve"> x = 14;</w:t>
       </w:r>
     </w:p>
     <w:p>
       <w:pPr>
         <w:pStyle w:val="NoteLevel1"/>
       </w:pPr>
-      <w:r>
-        <w:t>int y = x;</w:t>
+      <w:proofErr w:type="spellStart"/>
+      <w:proofErr w:type="gramStart"/>
+      <w:r>
+        <w:t>int</w:t>
+      </w:r>
+      <w:proofErr w:type="spellEnd"/>
+      <w:proofErr w:type="gramEnd"/>
+      <w:r>
+        <w:t> y = x;</w:t>
       </w:r>
       <w:r>
         <w:t xml:space="preserve"> </w:t>
@@ -2435,15 +3338,30 @@
         <w:pStyle w:val="NoteLevel1"/>
       </w:pPr>
       <w:r>
-        <w:t>c.  int x = 7;</w:t>
+        <w:t>c.  </w:t>
+      </w:r>
+      <w:proofErr w:type="spellStart"/>
+      <w:proofErr w:type="gramStart"/>
+      <w:r>
+        <w:t>int</w:t>
+      </w:r>
+      <w:proofErr w:type="spellEnd"/>
+      <w:proofErr w:type="gramEnd"/>
+      <w:r>
+        <w:t xml:space="preserve"> x = 7;</w:t>
       </w:r>
     </w:p>
     <w:p>
       <w:pPr>
         <w:pStyle w:val="NoteLevel1"/>
       </w:pPr>
-      <w:r>
-        <w:t>long y = x;</w:t>
+      <w:proofErr w:type="gramStart"/>
+      <w:r>
+        <w:t>long</w:t>
+      </w:r>
+      <w:proofErr w:type="gramEnd"/>
+      <w:r>
+        <w:t> y = x;</w:t>
       </w:r>
       <w:r>
         <w:t xml:space="preserve">  </w:t>
@@ -2460,15 +3378,28 @@
         <w:pStyle w:val="NoteLevel1"/>
       </w:pPr>
       <w:r>
-        <w:t>d.  long x = 17L;</w:t>
+        <w:t>d.  </w:t>
+      </w:r>
+      <w:proofErr w:type="gramStart"/>
+      <w:r>
+        <w:t>long</w:t>
+      </w:r>
+      <w:proofErr w:type="gramEnd"/>
+      <w:r>
+        <w:t xml:space="preserve"> x = 17L;</w:t>
       </w:r>
     </w:p>
     <w:p>
       <w:pPr>
         <w:pStyle w:val="NoteLevel1"/>
       </w:pPr>
-      <w:r>
-        <w:t>short y = x;</w:t>
+      <w:proofErr w:type="gramStart"/>
+      <w:r>
+        <w:t>short</w:t>
+      </w:r>
+      <w:proofErr w:type="gramEnd"/>
+      <w:r>
+        <w:t> y = x;</w:t>
       </w:r>
       <w:r>
         <w:t xml:space="preserve"> </w:t>
@@ -2492,19 +3423,37 @@
       <w:pPr>
         <w:pStyle w:val="NoteLevel2"/>
       </w:pPr>
-      <w:r>
-        <w:t>int y = (int) x;</w:t>
-      </w:r>
-    </w:p>
-    <w:p>
-      <w:pPr>
-        <w:pStyle w:val="NoteLevel2"/>
-      </w:pPr>
-      <w:r>
-        <w:t>short y = (short) x;</w:t>
-      </w:r>
-      <w:bookmarkStart w:id="6" w:name="_GoBack"/>
-      <w:bookmarkEnd w:id="6"/>
+      <w:proofErr w:type="spellStart"/>
+      <w:proofErr w:type="gramStart"/>
+      <w:r>
+        <w:t>int</w:t>
+      </w:r>
+      <w:proofErr w:type="spellEnd"/>
+      <w:proofErr w:type="gramEnd"/>
+      <w:r>
+        <w:t xml:space="preserve"> y = (</w:t>
+      </w:r>
+      <w:proofErr w:type="spellStart"/>
+      <w:r>
+        <w:t>int</w:t>
+      </w:r>
+      <w:proofErr w:type="spellEnd"/>
+      <w:r>
+        <w:t>) x;</w:t>
+      </w:r>
+    </w:p>
+    <w:p>
+      <w:pPr>
+        <w:pStyle w:val="NoteLevel2"/>
+      </w:pPr>
+      <w:proofErr w:type="gramStart"/>
+      <w:r>
+        <w:t>short</w:t>
+      </w:r>
+      <w:proofErr w:type="gramEnd"/>
+      <w:r>
+        <w:t xml:space="preserve"> y = (short) x;</w:t>
+      </w:r>
     </w:p>
     <w:p>
       <w:pPr>

</xml_diff>